<commit_message>
Doc structure and overview sample.
</commit_message>
<xml_diff>
--- a/template-utils-core/src/test/resources/templates/integrationtests/contracts/vintage/contract_v09_en.docx
+++ b/template-utils-core/src/test/resources/templates/integrationtests/contracts/vintage/contract_v09_en.docx
@@ -1,6 +1,6 @@
 
 <file path=word/document.xml><?xml version="1.0" encoding="utf-8"?>
-<w:document xmlns:wpc="http://schemas.microsoft.com/office/word/2010/wordprocessingCanvas" xmlns:mc="http://schemas.openxmlformats.org/markup-compatibility/2006" xmlns:o="urn:schemas-microsoft-com:office:office" xmlns:r="http://schemas.openxmlformats.org/officeDocument/2006/relationships" xmlns:m="http://schemas.openxmlformats.org/officeDocument/2006/math" xmlns:v="urn:schemas-microsoft-com:vml" xmlns:wp14="http://schemas.microsoft.com/office/word/2010/wordprocessingDrawing" xmlns:wp="http://schemas.openxmlformats.org/drawingml/2006/wordprocessingDrawing" xmlns:w10="urn:schemas-microsoft-com:office:word" xmlns:w="http://schemas.openxmlformats.org/wordprocessingml/2006/main" xmlns:w14="http://schemas.microsoft.com/office/word/2010/wordml" xmlns:wpg="http://schemas.microsoft.com/office/word/2010/wordprocessingGroup" xmlns:wpi="http://schemas.microsoft.com/office/word/2010/wordprocessingInk" xmlns:wne="http://schemas.microsoft.com/office/word/2006/wordml" xmlns:wps="http://schemas.microsoft.com/office/word/2010/wordprocessingShape" mc:Ignorable="w14 wp14">
+<w:document xmlns:wpc="http://schemas.microsoft.com/office/word/2010/wordprocessingCanvas" xmlns:cx="http://schemas.microsoft.com/office/drawing/2014/chartex" xmlns:cx1="http://schemas.microsoft.com/office/drawing/2015/9/8/chartex" xmlns:mc="http://schemas.openxmlformats.org/markup-compatibility/2006" xmlns:o="urn:schemas-microsoft-com:office:office" xmlns:r="http://schemas.openxmlformats.org/officeDocument/2006/relationships" xmlns:m="http://schemas.openxmlformats.org/officeDocument/2006/math" xmlns:v="urn:schemas-microsoft-com:vml" xmlns:wp14="http://schemas.microsoft.com/office/word/2010/wordprocessingDrawing" xmlns:wp="http://schemas.openxmlformats.org/drawingml/2006/wordprocessingDrawing" xmlns:w10="urn:schemas-microsoft-com:office:word" xmlns:w="http://schemas.openxmlformats.org/wordprocessingml/2006/main" xmlns:w14="http://schemas.microsoft.com/office/word/2010/wordml" xmlns:w15="http://schemas.microsoft.com/office/word/2012/wordml" xmlns:w16se="http://schemas.microsoft.com/office/word/2015/wordml/symex" xmlns:wpg="http://schemas.microsoft.com/office/word/2010/wordprocessingGroup" xmlns:wpi="http://schemas.microsoft.com/office/word/2010/wordprocessingInk" xmlns:wne="http://schemas.microsoft.com/office/word/2006/wordml" xmlns:wps="http://schemas.microsoft.com/office/word/2010/wordprocessingShape" mc:Ignorable="w14 w15 w16se wp14">
   <w:body>
     <w:p>
       <w:pPr>
@@ -11,8 +11,6 @@
           <w:lang w:val="en-US"/>
         </w:rPr>
       </w:pPr>
-      <w:bookmarkStart w:id="0" w:name="_GoBack"/>
-      <w:bookmarkEnd w:id="0"/>
       <w:r>
         <w:rPr>
           <w:rFonts w:asciiTheme="minorHAnsi" w:hAnsiTheme="minorHAnsi" w:cstheme="minorHAnsi"/>
@@ -108,7 +106,7 @@
         </w:rPr>
         <w:t xml:space="preserve">-stamper engine (for details see: </w:t>
       </w:r>
-      <w:hyperlink r:id="rId8" w:history="1">
+      <w:hyperlink r:id="rId7" w:history="1">
         <w:r>
           <w:rPr>
             <w:rFonts w:ascii="Arial" w:hAnsi="Arial" w:cs="Arial"/>
@@ -203,7 +201,7 @@
         </w:rPr>
         <w:tab/>
       </w:r>
-      <w:commentRangeStart w:id="1"/>
+      <w:commentRangeStart w:id="0"/>
       <w:r>
         <w:rPr>
           <w:rFonts w:ascii="Arial" w:hAnsi="Arial" w:cs="Arial"/>
@@ -212,12 +210,12 @@
         </w:rPr>
         <w:t>#name#</w:t>
       </w:r>
-      <w:commentRangeEnd w:id="1"/>
+      <w:commentRangeEnd w:id="0"/>
       <w:r>
         <w:rPr>
           <w:rStyle w:val="Jegyzethivatkozs"/>
         </w:rPr>
-        <w:commentReference w:id="1"/>
+        <w:commentReference w:id="0"/>
       </w:r>
     </w:p>
     <w:p>
@@ -249,7 +247,7 @@
         </w:rPr>
         <w:tab/>
       </w:r>
-      <w:commentRangeStart w:id="2"/>
+      <w:commentRangeStart w:id="1"/>
       <w:r>
         <w:rPr>
           <w:rFonts w:ascii="Arial" w:hAnsi="Arial" w:cs="Arial"/>
@@ -276,12 +274,12 @@
         </w:rPr>
         <w:t>#</w:t>
       </w:r>
-      <w:commentRangeEnd w:id="2"/>
+      <w:commentRangeEnd w:id="1"/>
       <w:r>
         <w:rPr>
           <w:rStyle w:val="Jegyzethivatkozs"/>
         </w:rPr>
-        <w:commentReference w:id="2"/>
+        <w:commentReference w:id="1"/>
       </w:r>
     </w:p>
     <w:p>
@@ -332,7 +330,7 @@
         </w:rPr>
         <w:tab/>
       </w:r>
-      <w:commentRangeStart w:id="3"/>
+      <w:commentRangeStart w:id="2"/>
       <w:r>
         <w:rPr>
           <w:rFonts w:ascii="Arial" w:hAnsi="Arial" w:cs="Arial"/>
@@ -359,12 +357,12 @@
         </w:rPr>
         <w:t>#</w:t>
       </w:r>
-      <w:commentRangeEnd w:id="3"/>
+      <w:commentRangeEnd w:id="2"/>
       <w:r>
         <w:rPr>
           <w:rStyle w:val="Jegyzethivatkozs"/>
         </w:rPr>
-        <w:commentReference w:id="3"/>
+        <w:commentReference w:id="2"/>
       </w:r>
     </w:p>
     <w:p>
@@ -397,6 +395,48 @@
         </w:rPr>
         <w:tab/>
       </w:r>
+      <w:commentRangeStart w:id="3"/>
+      <w:r>
+        <w:rPr>
+          <w:rFonts w:ascii="Arial" w:hAnsi="Arial" w:cs="Arial"/>
+          <w:sz w:val="20"/>
+          <w:lang w:val="en-US"/>
+        </w:rPr>
+        <w:t>#</w:t>
+      </w:r>
+      <w:proofErr w:type="spellStart"/>
+      <w:r>
+        <w:rPr>
+          <w:rFonts w:ascii="Arial" w:hAnsi="Arial" w:cs="Arial"/>
+          <w:sz w:val="20"/>
+          <w:lang w:val="en-US"/>
+        </w:rPr>
+        <w:t>feeAmt</w:t>
+      </w:r>
+      <w:proofErr w:type="spellEnd"/>
+      <w:r>
+        <w:rPr>
+          <w:rFonts w:ascii="Arial" w:hAnsi="Arial" w:cs="Arial"/>
+          <w:sz w:val="20"/>
+          <w:lang w:val="en-US"/>
+        </w:rPr>
+        <w:t>#</w:t>
+      </w:r>
+      <w:commentRangeEnd w:id="3"/>
+      <w:r>
+        <w:rPr>
+          <w:rStyle w:val="Jegyzethivatkozs"/>
+        </w:rPr>
+        <w:commentReference w:id="3"/>
+      </w:r>
+      <w:r>
+        <w:rPr>
+          <w:rFonts w:ascii="Arial" w:hAnsi="Arial" w:cs="Arial"/>
+          <w:sz w:val="20"/>
+          <w:lang w:val="en-US"/>
+        </w:rPr>
+        <w:t xml:space="preserve"> </w:t>
+      </w:r>
       <w:commentRangeStart w:id="4"/>
       <w:r>
         <w:rPr>
@@ -413,7 +453,7 @@
           <w:sz w:val="20"/>
           <w:lang w:val="en-US"/>
         </w:rPr>
-        <w:t>feeAmt</w:t>
+        <w:t>feeFreq</w:t>
       </w:r>
       <w:proofErr w:type="spellEnd"/>
       <w:r>
@@ -430,48 +470,6 @@
           <w:rStyle w:val="Jegyzethivatkozs"/>
         </w:rPr>
         <w:commentReference w:id="4"/>
-      </w:r>
-      <w:r>
-        <w:rPr>
-          <w:rFonts w:ascii="Arial" w:hAnsi="Arial" w:cs="Arial"/>
-          <w:sz w:val="20"/>
-          <w:lang w:val="en-US"/>
-        </w:rPr>
-        <w:t xml:space="preserve"> </w:t>
-      </w:r>
-      <w:commentRangeStart w:id="5"/>
-      <w:r>
-        <w:rPr>
-          <w:rFonts w:ascii="Arial" w:hAnsi="Arial" w:cs="Arial"/>
-          <w:sz w:val="20"/>
-          <w:lang w:val="en-US"/>
-        </w:rPr>
-        <w:t>#</w:t>
-      </w:r>
-      <w:proofErr w:type="spellStart"/>
-      <w:r>
-        <w:rPr>
-          <w:rFonts w:ascii="Arial" w:hAnsi="Arial" w:cs="Arial"/>
-          <w:sz w:val="20"/>
-          <w:lang w:val="en-US"/>
-        </w:rPr>
-        <w:t>feeFreq</w:t>
-      </w:r>
-      <w:proofErr w:type="spellEnd"/>
-      <w:r>
-        <w:rPr>
-          <w:rFonts w:ascii="Arial" w:hAnsi="Arial" w:cs="Arial"/>
-          <w:sz w:val="20"/>
-          <w:lang w:val="en-US"/>
-        </w:rPr>
-        <w:t>#</w:t>
-      </w:r>
-      <w:commentRangeEnd w:id="5"/>
-      <w:r>
-        <w:rPr>
-          <w:rStyle w:val="Jegyzethivatkozs"/>
-        </w:rPr>
-        <w:commentReference w:id="5"/>
       </w:r>
     </w:p>
     <w:p>
@@ -614,7 +612,7 @@
                 <w:lang w:val="en-US"/>
               </w:rPr>
             </w:pPr>
-            <w:commentRangeStart w:id="6"/>
+            <w:commentRangeStart w:id="5"/>
             <w:r>
               <w:rPr>
                 <w:rFonts w:ascii="Arial" w:hAnsi="Arial" w:cs="Arial"/>
@@ -624,7 +622,7 @@
               </w:rPr>
               <w:t>${name}</w:t>
             </w:r>
-            <w:commentRangeEnd w:id="6"/>
+            <w:commentRangeEnd w:id="5"/>
             <w:r>
               <w:rPr>
                 <w:rStyle w:val="Jegyzethivatkozs"/>
@@ -632,7 +630,7 @@
                 <w:sz w:val="20"/>
                 <w:szCs w:val="20"/>
               </w:rPr>
-              <w:commentReference w:id="6"/>
+              <w:commentReference w:id="5"/>
             </w:r>
           </w:p>
         </w:tc>
@@ -931,7 +929,95 @@
 </file>
 
 <file path=word/comments.xml><?xml version="1.0" encoding="utf-8"?>
-<w:comments xmlns:wpc="http://schemas.microsoft.com/office/word/2010/wordprocessingCanvas" xmlns:mc="http://schemas.openxmlformats.org/markup-compatibility/2006" xmlns:o="urn:schemas-microsoft-com:office:office" xmlns:r="http://schemas.openxmlformats.org/officeDocument/2006/relationships" xmlns:m="http://schemas.openxmlformats.org/officeDocument/2006/math" xmlns:v="urn:schemas-microsoft-com:vml" xmlns:wp14="http://schemas.microsoft.com/office/word/2010/wordprocessingDrawing" xmlns:wp="http://schemas.openxmlformats.org/drawingml/2006/wordprocessingDrawing" xmlns:w10="urn:schemas-microsoft-com:office:word" xmlns:w="http://schemas.openxmlformats.org/wordprocessingml/2006/main" xmlns:w14="http://schemas.microsoft.com/office/word/2010/wordml" xmlns:wpg="http://schemas.microsoft.com/office/word/2010/wordprocessingGroup" xmlns:wpi="http://schemas.microsoft.com/office/word/2010/wordprocessingInk" xmlns:wne="http://schemas.microsoft.com/office/word/2006/wordml" xmlns:wps="http://schemas.microsoft.com/office/word/2010/wordprocessingShape" mc:Ignorable="w14 wp14">
+<w:comments xmlns:wpc="http://schemas.microsoft.com/office/word/2010/wordprocessingCanvas" xmlns:cx="http://schemas.microsoft.com/office/drawing/2014/chartex" xmlns:cx1="http://schemas.microsoft.com/office/drawing/2015/9/8/chartex" xmlns:mc="http://schemas.openxmlformats.org/markup-compatibility/2006" xmlns:o="urn:schemas-microsoft-com:office:office" xmlns:r="http://schemas.openxmlformats.org/officeDocument/2006/relationships" xmlns:m="http://schemas.openxmlformats.org/officeDocument/2006/math" xmlns:v="urn:schemas-microsoft-com:vml" xmlns:wp14="http://schemas.microsoft.com/office/word/2010/wordprocessingDrawing" xmlns:wp="http://schemas.openxmlformats.org/drawingml/2006/wordprocessingDrawing" xmlns:w10="urn:schemas-microsoft-com:office:word" xmlns:w="http://schemas.openxmlformats.org/wordprocessingml/2006/main" xmlns:w14="http://schemas.microsoft.com/office/word/2010/wordml" xmlns:w15="http://schemas.microsoft.com/office/word/2012/wordml" xmlns:w16se="http://schemas.microsoft.com/office/word/2015/wordml/symex" xmlns:wpg="http://schemas.microsoft.com/office/word/2010/wordprocessingGroup" xmlns:wpi="http://schemas.microsoft.com/office/word/2010/wordprocessingInk" xmlns:wne="http://schemas.microsoft.com/office/word/2006/wordml" xmlns:wps="http://schemas.microsoft.com/office/word/2010/wordprocessingShape" mc:Ignorable="w14 w15 w16se wp14">
+  <w:comment w:id="0" w:author="Szerző" w:initials="S">
+    <w:p>
+      <w:pPr>
+        <w:pStyle w:val="Jegyzetszveg"/>
+        <w:rPr>
+          <w:rFonts w:hint="eastAsia"/>
+        </w:rPr>
+      </w:pPr>
+      <w:r>
+        <w:rPr>
+          <w:rStyle w:val="Jegyzethivatkozs"/>
+          <w:rFonts w:hint="eastAsia"/>
+        </w:rPr>
+        <w:annotationRef/>
+      </w:r>
+      <w:proofErr w:type="spellStart"/>
+      <w:r>
+        <w:t>replaceWordWith</w:t>
+      </w:r>
+      <w:proofErr w:type="spellEnd"/>
+      <w:r>
+        <w:t>(</w:t>
+      </w:r>
+      <w:proofErr w:type="spellStart"/>
+      <w:r>
+        <w:rPr>
+          <w:rFonts w:ascii="Arial" w:hAnsi="Arial" w:cs="Arial"/>
+          <w:lang w:val="en-US"/>
+        </w:rPr>
+        <w:t>ctx</w:t>
+      </w:r>
+      <w:proofErr w:type="spellEnd"/>
+      <w:r>
+        <w:rPr>
+          <w:rFonts w:ascii="Arial" w:hAnsi="Arial" w:cs="Arial"/>
+          <w:lang w:val="en-US"/>
+        </w:rPr>
+        <w:t>[</w:t>
+      </w:r>
+      <w:r>
+        <w:rPr>
+          <w:rFonts w:ascii="Arial" w:hAnsi="Arial" w:cs="Arial" w:hint="eastAsia"/>
+          <w:lang w:val="en-US"/>
+        </w:rPr>
+        <w:t>'</w:t>
+      </w:r>
+      <w:proofErr w:type="spellStart"/>
+      <w:r>
+        <w:rPr>
+          <w:rFonts w:ascii="Arial" w:hAnsi="Arial" w:cs="Arial"/>
+          <w:lang w:val="hu-HU"/>
+        </w:rPr>
+        <w:t>contract</w:t>
+      </w:r>
+      <w:proofErr w:type="spellEnd"/>
+      <w:r>
+        <w:rPr>
+          <w:rFonts w:ascii="Arial" w:hAnsi="Arial" w:cs="Arial" w:hint="eastAsia"/>
+          <w:lang w:val="en-US"/>
+        </w:rPr>
+        <w:t>'</w:t>
+      </w:r>
+      <w:r>
+        <w:rPr>
+          <w:rFonts w:ascii="Arial" w:hAnsi="Arial" w:cs="Arial"/>
+          <w:lang w:val="en-US"/>
+        </w:rPr>
+        <w:t>]</w:t>
+      </w:r>
+      <w:r>
+        <w:rPr>
+          <w:rFonts w:ascii="Arial" w:hAnsi="Arial" w:cs="Arial" w:hint="eastAsia"/>
+          <w:lang w:val="hu-HU"/>
+        </w:rPr>
+        <w:t>.</w:t>
+      </w:r>
+      <w:r>
+        <w:rPr>
+          <w:rFonts w:ascii="Arial" w:hAnsi="Arial" w:cs="Arial"/>
+          <w:lang w:val="en-US"/>
+        </w:rPr>
+        <w:t>contractor.name</w:t>
+      </w:r>
+      <w:r>
+        <w:t>)</w:t>
+      </w:r>
+    </w:p>
+  </w:comment>
   <w:comment w:id="1" w:author="Szerző" w:initials="S">
     <w:p>
       <w:pPr>
@@ -961,6 +1047,22 @@
           <w:rFonts w:ascii="Arial" w:hAnsi="Arial" w:cs="Arial"/>
           <w:lang w:val="en-US"/>
         </w:rPr>
+        <w:t>fmtDate</w:t>
+      </w:r>
+      <w:proofErr w:type="spellEnd"/>
+      <w:r>
+        <w:rPr>
+          <w:rFonts w:ascii="Arial" w:hAnsi="Arial" w:cs="Arial"/>
+          <w:lang w:val="en-US"/>
+        </w:rPr>
+        <w:t>(</w:t>
+      </w:r>
+      <w:proofErr w:type="spellStart"/>
+      <w:r>
+        <w:rPr>
+          <w:rFonts w:ascii="Arial" w:hAnsi="Arial" w:cs="Arial"/>
+          <w:lang w:val="en-US"/>
+        </w:rPr>
         <w:t>ctx</w:t>
       </w:r>
       <w:proofErr w:type="spellEnd"/>
@@ -1008,12 +1110,21 @@
         </w:rPr>
         <w:t>.</w:t>
       </w:r>
-      <w:r>
-        <w:rPr>
-          <w:rFonts w:ascii="Arial" w:hAnsi="Arial" w:cs="Arial"/>
-          <w:lang w:val="en-US"/>
-        </w:rPr>
-        <w:t>contractor.name</w:t>
+      <w:proofErr w:type="spellStart"/>
+      <w:r>
+        <w:rPr>
+          <w:rFonts w:ascii="Arial" w:hAnsi="Arial" w:cs="Arial"/>
+          <w:lang w:val="en-US"/>
+        </w:rPr>
+        <w:t>contractor.birthDate</w:t>
+      </w:r>
+      <w:proofErr w:type="spellEnd"/>
+      <w:r>
+        <w:rPr>
+          <w:rFonts w:ascii="Arial" w:hAnsi="Arial" w:cs="Arial"/>
+          <w:lang w:val="en-US"/>
+        </w:rPr>
+        <w:t>)</w:t>
       </w:r>
       <w:r>
         <w:t>)</w:t>
@@ -1049,22 +1160,6 @@
           <w:rFonts w:ascii="Arial" w:hAnsi="Arial" w:cs="Arial"/>
           <w:lang w:val="en-US"/>
         </w:rPr>
-        <w:t>fmtDate</w:t>
-      </w:r>
-      <w:proofErr w:type="spellEnd"/>
-      <w:r>
-        <w:rPr>
-          <w:rFonts w:ascii="Arial" w:hAnsi="Arial" w:cs="Arial"/>
-          <w:lang w:val="en-US"/>
-        </w:rPr>
-        <w:t>(</w:t>
-      </w:r>
-      <w:proofErr w:type="spellStart"/>
-      <w:r>
-        <w:rPr>
-          <w:rFonts w:ascii="Arial" w:hAnsi="Arial" w:cs="Arial"/>
-          <w:lang w:val="en-US"/>
-        </w:rPr>
         <w:t>ctx</w:t>
       </w:r>
       <w:proofErr w:type="spellEnd"/>
@@ -1118,16 +1213,9 @@
           <w:rFonts w:ascii="Arial" w:hAnsi="Arial" w:cs="Arial"/>
           <w:lang w:val="en-US"/>
         </w:rPr>
-        <w:t>contractor.birthDate</w:t>
-      </w:r>
-      <w:proofErr w:type="spellEnd"/>
-      <w:r>
-        <w:rPr>
-          <w:rFonts w:ascii="Arial" w:hAnsi="Arial" w:cs="Arial"/>
-          <w:lang w:val="en-US"/>
-        </w:rPr>
-        <w:t>)</w:t>
-      </w:r>
+        <w:t>contractType.contractTypeName</w:t>
+      </w:r>
+      <w:proofErr w:type="spellEnd"/>
       <w:r>
         <w:t>)</w:t>
       </w:r>
@@ -1215,7 +1303,7 @@
           <w:rFonts w:ascii="Arial" w:hAnsi="Arial" w:cs="Arial"/>
           <w:lang w:val="en-US"/>
         </w:rPr>
-        <w:t>contractType.contractTypeName</w:t>
+        <w:t>contractType.fee</w:t>
       </w:r>
       <w:proofErr w:type="spellEnd"/>
       <w:r>
@@ -1290,22 +1378,15 @@
           <w:rFonts w:ascii="Arial" w:hAnsi="Arial" w:cs="Arial"/>
           <w:lang w:val="en-US"/>
         </w:rPr>
-        <w:t>]</w:t>
-      </w:r>
-      <w:r>
-        <w:rPr>
-          <w:rFonts w:ascii="Arial" w:hAnsi="Arial" w:cs="Arial" w:hint="eastAsia"/>
-          <w:lang w:val="hu-HU"/>
-        </w:rPr>
-        <w:t>.</w:t>
-      </w:r>
-      <w:proofErr w:type="spellStart"/>
-      <w:r>
-        <w:rPr>
-          <w:rFonts w:ascii="Arial" w:hAnsi="Arial" w:cs="Arial"/>
-          <w:lang w:val="en-US"/>
-        </w:rPr>
-        <w:t>contractType.fee</w:t>
+        <w:t>].</w:t>
+      </w:r>
+      <w:proofErr w:type="spellStart"/>
+      <w:r>
+        <w:rPr>
+          <w:rFonts w:ascii="Arial" w:hAnsi="Arial" w:cs="Arial"/>
+          <w:lang w:val="en-US"/>
+        </w:rPr>
+        <w:t>contractType.paymentFrequency</w:t>
       </w:r>
       <w:proofErr w:type="spellEnd"/>
       <w:r>
@@ -1314,89 +1395,6 @@
     </w:p>
   </w:comment>
   <w:comment w:id="5" w:author="Szerző" w:initials="S">
-    <w:p>
-      <w:pPr>
-        <w:pStyle w:val="Jegyzetszveg"/>
-        <w:rPr>
-          <w:rFonts w:hint="eastAsia"/>
-        </w:rPr>
-      </w:pPr>
-      <w:r>
-        <w:rPr>
-          <w:rStyle w:val="Jegyzethivatkozs"/>
-          <w:rFonts w:hint="eastAsia"/>
-        </w:rPr>
-        <w:annotationRef/>
-      </w:r>
-      <w:proofErr w:type="spellStart"/>
-      <w:r>
-        <w:t>replaceWordWith</w:t>
-      </w:r>
-      <w:proofErr w:type="spellEnd"/>
-      <w:r>
-        <w:t>(</w:t>
-      </w:r>
-      <w:proofErr w:type="spellStart"/>
-      <w:r>
-        <w:rPr>
-          <w:rFonts w:ascii="Arial" w:hAnsi="Arial" w:cs="Arial"/>
-          <w:lang w:val="en-US"/>
-        </w:rPr>
-        <w:t>ctx</w:t>
-      </w:r>
-      <w:proofErr w:type="spellEnd"/>
-      <w:r>
-        <w:rPr>
-          <w:rFonts w:ascii="Arial" w:hAnsi="Arial" w:cs="Arial"/>
-          <w:lang w:val="en-US"/>
-        </w:rPr>
-        <w:t>[</w:t>
-      </w:r>
-      <w:r>
-        <w:rPr>
-          <w:rFonts w:ascii="Arial" w:hAnsi="Arial" w:cs="Arial" w:hint="eastAsia"/>
-          <w:lang w:val="en-US"/>
-        </w:rPr>
-        <w:t>'</w:t>
-      </w:r>
-      <w:proofErr w:type="spellStart"/>
-      <w:r>
-        <w:rPr>
-          <w:rFonts w:ascii="Arial" w:hAnsi="Arial" w:cs="Arial"/>
-          <w:lang w:val="hu-HU"/>
-        </w:rPr>
-        <w:t>contract</w:t>
-      </w:r>
-      <w:proofErr w:type="spellEnd"/>
-      <w:r>
-        <w:rPr>
-          <w:rFonts w:ascii="Arial" w:hAnsi="Arial" w:cs="Arial" w:hint="eastAsia"/>
-          <w:lang w:val="en-US"/>
-        </w:rPr>
-        <w:t>'</w:t>
-      </w:r>
-      <w:r>
-        <w:rPr>
-          <w:rFonts w:ascii="Arial" w:hAnsi="Arial" w:cs="Arial"/>
-          <w:lang w:val="en-US"/>
-        </w:rPr>
-        <w:t>].</w:t>
-      </w:r>
-      <w:proofErr w:type="spellStart"/>
-      <w:r>
-        <w:rPr>
-          <w:rFonts w:ascii="Arial" w:hAnsi="Arial" w:cs="Arial"/>
-          <w:lang w:val="en-US"/>
-        </w:rPr>
-        <w:t>contractType.paymentFrequency</w:t>
-      </w:r>
-      <w:proofErr w:type="spellEnd"/>
-      <w:r>
-        <w:t>)</w:t>
-      </w:r>
-    </w:p>
-  </w:comment>
-  <w:comment w:id="6" w:author="Szerző" w:initials="S">
     <w:p>
       <w:pPr>
         <w:pStyle w:val="Jegyzetszveg"/>
@@ -1497,7 +1495,7 @@
 </file>
 
 <file path=word/endnotes.xml><?xml version="1.0" encoding="utf-8"?>
-<w:endnotes xmlns:wpc="http://schemas.microsoft.com/office/word/2010/wordprocessingCanvas" xmlns:mc="http://schemas.openxmlformats.org/markup-compatibility/2006" xmlns:o="urn:schemas-microsoft-com:office:office" xmlns:r="http://schemas.openxmlformats.org/officeDocument/2006/relationships" xmlns:m="http://schemas.openxmlformats.org/officeDocument/2006/math" xmlns:v="urn:schemas-microsoft-com:vml" xmlns:wp14="http://schemas.microsoft.com/office/word/2010/wordprocessingDrawing" xmlns:wp="http://schemas.openxmlformats.org/drawingml/2006/wordprocessingDrawing" xmlns:w10="urn:schemas-microsoft-com:office:word" xmlns:w="http://schemas.openxmlformats.org/wordprocessingml/2006/main" xmlns:w14="http://schemas.microsoft.com/office/word/2010/wordml" xmlns:wpg="http://schemas.microsoft.com/office/word/2010/wordprocessingGroup" xmlns:wpi="http://schemas.microsoft.com/office/word/2010/wordprocessingInk" xmlns:wne="http://schemas.microsoft.com/office/word/2006/wordml" xmlns:wps="http://schemas.microsoft.com/office/word/2010/wordprocessingShape" mc:Ignorable="w14 wp14">
+<w:endnotes xmlns:wpc="http://schemas.microsoft.com/office/word/2010/wordprocessingCanvas" xmlns:cx="http://schemas.microsoft.com/office/drawing/2014/chartex" xmlns:cx1="http://schemas.microsoft.com/office/drawing/2015/9/8/chartex" xmlns:mc="http://schemas.openxmlformats.org/markup-compatibility/2006" xmlns:o="urn:schemas-microsoft-com:office:office" xmlns:r="http://schemas.openxmlformats.org/officeDocument/2006/relationships" xmlns:m="http://schemas.openxmlformats.org/officeDocument/2006/math" xmlns:v="urn:schemas-microsoft-com:vml" xmlns:wp14="http://schemas.microsoft.com/office/word/2010/wordprocessingDrawing" xmlns:wp="http://schemas.openxmlformats.org/drawingml/2006/wordprocessingDrawing" xmlns:w10="urn:schemas-microsoft-com:office:word" xmlns:w="http://schemas.openxmlformats.org/wordprocessingml/2006/main" xmlns:w14="http://schemas.microsoft.com/office/word/2010/wordml" xmlns:w15="http://schemas.microsoft.com/office/word/2012/wordml" xmlns:w16se="http://schemas.microsoft.com/office/word/2015/wordml/symex" xmlns:wpg="http://schemas.microsoft.com/office/word/2010/wordprocessingGroup" xmlns:wpi="http://schemas.microsoft.com/office/word/2010/wordprocessingInk" xmlns:wne="http://schemas.microsoft.com/office/word/2006/wordml" xmlns:wps="http://schemas.microsoft.com/office/word/2010/wordprocessingShape" mc:Ignorable="w14 w15 w16se wp14">
   <w:endnote w:type="separator" w:id="-1">
     <w:p>
       <w:pPr>
@@ -1526,7 +1524,7 @@
 </file>
 
 <file path=word/footer1.xml><?xml version="1.0" encoding="utf-8"?>
-<w:ftr xmlns:wpc="http://schemas.microsoft.com/office/word/2010/wordprocessingCanvas" xmlns:mc="http://schemas.openxmlformats.org/markup-compatibility/2006" xmlns:o="urn:schemas-microsoft-com:office:office" xmlns:r="http://schemas.openxmlformats.org/officeDocument/2006/relationships" xmlns:m="http://schemas.openxmlformats.org/officeDocument/2006/math" xmlns:v="urn:schemas-microsoft-com:vml" xmlns:wp14="http://schemas.microsoft.com/office/word/2010/wordprocessingDrawing" xmlns:wp="http://schemas.openxmlformats.org/drawingml/2006/wordprocessingDrawing" xmlns:w10="urn:schemas-microsoft-com:office:word" xmlns:w="http://schemas.openxmlformats.org/wordprocessingml/2006/main" xmlns:w14="http://schemas.microsoft.com/office/word/2010/wordml" xmlns:wpg="http://schemas.microsoft.com/office/word/2010/wordprocessingGroup" xmlns:wpi="http://schemas.microsoft.com/office/word/2010/wordprocessingInk" xmlns:wne="http://schemas.microsoft.com/office/word/2006/wordml" xmlns:wps="http://schemas.microsoft.com/office/word/2010/wordprocessingShape" mc:Ignorable="w14 wp14">
+<w:ftr xmlns:wpc="http://schemas.microsoft.com/office/word/2010/wordprocessingCanvas" xmlns:cx="http://schemas.microsoft.com/office/drawing/2014/chartex" xmlns:cx1="http://schemas.microsoft.com/office/drawing/2015/9/8/chartex" xmlns:mc="http://schemas.openxmlformats.org/markup-compatibility/2006" xmlns:o="urn:schemas-microsoft-com:office:office" xmlns:r="http://schemas.openxmlformats.org/officeDocument/2006/relationships" xmlns:m="http://schemas.openxmlformats.org/officeDocument/2006/math" xmlns:v="urn:schemas-microsoft-com:vml" xmlns:wp14="http://schemas.microsoft.com/office/word/2010/wordprocessingDrawing" xmlns:wp="http://schemas.openxmlformats.org/drawingml/2006/wordprocessingDrawing" xmlns:w10="urn:schemas-microsoft-com:office:word" xmlns:w="http://schemas.openxmlformats.org/wordprocessingml/2006/main" xmlns:w14="http://schemas.microsoft.com/office/word/2010/wordml" xmlns:w15="http://schemas.microsoft.com/office/word/2012/wordml" xmlns:w16se="http://schemas.microsoft.com/office/word/2015/wordml/symex" xmlns:wpg="http://schemas.microsoft.com/office/word/2010/wordprocessingGroup" xmlns:wpi="http://schemas.microsoft.com/office/word/2010/wordprocessingInk" xmlns:wne="http://schemas.microsoft.com/office/word/2006/wordml" xmlns:wps="http://schemas.microsoft.com/office/word/2010/wordprocessingShape" mc:Ignorable="w14 w15 w16se wp14">
   <w:p>
     <w:pPr>
       <w:pStyle w:val="llb"/>
@@ -1539,7 +1537,7 @@
 </file>
 
 <file path=word/footer2.xml><?xml version="1.0" encoding="utf-8"?>
-<w:ftr xmlns:wpc="http://schemas.microsoft.com/office/word/2010/wordprocessingCanvas" xmlns:mc="http://schemas.openxmlformats.org/markup-compatibility/2006" xmlns:o="urn:schemas-microsoft-com:office:office" xmlns:r="http://schemas.openxmlformats.org/officeDocument/2006/relationships" xmlns:m="http://schemas.openxmlformats.org/officeDocument/2006/math" xmlns:v="urn:schemas-microsoft-com:vml" xmlns:wp14="http://schemas.microsoft.com/office/word/2010/wordprocessingDrawing" xmlns:wp="http://schemas.openxmlformats.org/drawingml/2006/wordprocessingDrawing" xmlns:w10="urn:schemas-microsoft-com:office:word" xmlns:w="http://schemas.openxmlformats.org/wordprocessingml/2006/main" xmlns:w14="http://schemas.microsoft.com/office/word/2010/wordml" xmlns:wpg="http://schemas.microsoft.com/office/word/2010/wordprocessingGroup" xmlns:wpi="http://schemas.microsoft.com/office/word/2010/wordprocessingInk" xmlns:wne="http://schemas.microsoft.com/office/word/2006/wordml" xmlns:wps="http://schemas.microsoft.com/office/word/2010/wordprocessingShape" mc:Ignorable="w14 wp14">
+<w:ftr xmlns:wpc="http://schemas.microsoft.com/office/word/2010/wordprocessingCanvas" xmlns:cx="http://schemas.microsoft.com/office/drawing/2014/chartex" xmlns:cx1="http://schemas.microsoft.com/office/drawing/2015/9/8/chartex" xmlns:mc="http://schemas.openxmlformats.org/markup-compatibility/2006" xmlns:o="urn:schemas-microsoft-com:office:office" xmlns:r="http://schemas.openxmlformats.org/officeDocument/2006/relationships" xmlns:m="http://schemas.openxmlformats.org/officeDocument/2006/math" xmlns:v="urn:schemas-microsoft-com:vml" xmlns:wp14="http://schemas.microsoft.com/office/word/2010/wordprocessingDrawing" xmlns:wp="http://schemas.openxmlformats.org/drawingml/2006/wordprocessingDrawing" xmlns:w10="urn:schemas-microsoft-com:office:word" xmlns:w="http://schemas.openxmlformats.org/wordprocessingml/2006/main" xmlns:w14="http://schemas.microsoft.com/office/word/2010/wordml" xmlns:w15="http://schemas.microsoft.com/office/word/2012/wordml" xmlns:w16se="http://schemas.microsoft.com/office/word/2015/wordml/symex" xmlns:wpg="http://schemas.microsoft.com/office/word/2010/wordprocessingGroup" xmlns:wpi="http://schemas.microsoft.com/office/word/2010/wordprocessingInk" xmlns:wne="http://schemas.microsoft.com/office/word/2006/wordml" xmlns:wps="http://schemas.microsoft.com/office/word/2010/wordprocessingShape" mc:Ignorable="w14 w15 w16se wp14">
   <w:p>
     <w:pPr>
       <w:pStyle w:val="llb"/>
@@ -1552,7 +1550,7 @@
 </file>
 
 <file path=word/footer3.xml><?xml version="1.0" encoding="utf-8"?>
-<w:ftr xmlns:wpc="http://schemas.microsoft.com/office/word/2010/wordprocessingCanvas" xmlns:mc="http://schemas.openxmlformats.org/markup-compatibility/2006" xmlns:o="urn:schemas-microsoft-com:office:office" xmlns:r="http://schemas.openxmlformats.org/officeDocument/2006/relationships" xmlns:m="http://schemas.openxmlformats.org/officeDocument/2006/math" xmlns:v="urn:schemas-microsoft-com:vml" xmlns:wp14="http://schemas.microsoft.com/office/word/2010/wordprocessingDrawing" xmlns:wp="http://schemas.openxmlformats.org/drawingml/2006/wordprocessingDrawing" xmlns:w10="urn:schemas-microsoft-com:office:word" xmlns:w="http://schemas.openxmlformats.org/wordprocessingml/2006/main" xmlns:w14="http://schemas.microsoft.com/office/word/2010/wordml" xmlns:wpg="http://schemas.microsoft.com/office/word/2010/wordprocessingGroup" xmlns:wpi="http://schemas.microsoft.com/office/word/2010/wordprocessingInk" xmlns:wne="http://schemas.microsoft.com/office/word/2006/wordml" xmlns:wps="http://schemas.microsoft.com/office/word/2010/wordprocessingShape" mc:Ignorable="w14 wp14">
+<w:ftr xmlns:wpc="http://schemas.microsoft.com/office/word/2010/wordprocessingCanvas" xmlns:cx="http://schemas.microsoft.com/office/drawing/2014/chartex" xmlns:cx1="http://schemas.microsoft.com/office/drawing/2015/9/8/chartex" xmlns:mc="http://schemas.openxmlformats.org/markup-compatibility/2006" xmlns:o="urn:schemas-microsoft-com:office:office" xmlns:r="http://schemas.openxmlformats.org/officeDocument/2006/relationships" xmlns:m="http://schemas.openxmlformats.org/officeDocument/2006/math" xmlns:v="urn:schemas-microsoft-com:vml" xmlns:wp14="http://schemas.microsoft.com/office/word/2010/wordprocessingDrawing" xmlns:wp="http://schemas.openxmlformats.org/drawingml/2006/wordprocessingDrawing" xmlns:w10="urn:schemas-microsoft-com:office:word" xmlns:w="http://schemas.openxmlformats.org/wordprocessingml/2006/main" xmlns:w14="http://schemas.microsoft.com/office/word/2010/wordml" xmlns:w15="http://schemas.microsoft.com/office/word/2012/wordml" xmlns:w16se="http://schemas.microsoft.com/office/word/2015/wordml/symex" xmlns:wpg="http://schemas.microsoft.com/office/word/2010/wordprocessingGroup" xmlns:wpi="http://schemas.microsoft.com/office/word/2010/wordprocessingInk" xmlns:wne="http://schemas.microsoft.com/office/word/2006/wordml" xmlns:wps="http://schemas.microsoft.com/office/word/2010/wordprocessingShape" mc:Ignorable="w14 w15 w16se wp14">
   <w:p>
     <w:pPr>
       <w:pStyle w:val="llb"/>
@@ -1565,7 +1563,7 @@
 </file>
 
 <file path=word/footnotes.xml><?xml version="1.0" encoding="utf-8"?>
-<w:footnotes xmlns:wpc="http://schemas.microsoft.com/office/word/2010/wordprocessingCanvas" xmlns:mc="http://schemas.openxmlformats.org/markup-compatibility/2006" xmlns:o="urn:schemas-microsoft-com:office:office" xmlns:r="http://schemas.openxmlformats.org/officeDocument/2006/relationships" xmlns:m="http://schemas.openxmlformats.org/officeDocument/2006/math" xmlns:v="urn:schemas-microsoft-com:vml" xmlns:wp14="http://schemas.microsoft.com/office/word/2010/wordprocessingDrawing" xmlns:wp="http://schemas.openxmlformats.org/drawingml/2006/wordprocessingDrawing" xmlns:w10="urn:schemas-microsoft-com:office:word" xmlns:w="http://schemas.openxmlformats.org/wordprocessingml/2006/main" xmlns:w14="http://schemas.microsoft.com/office/word/2010/wordml" xmlns:wpg="http://schemas.microsoft.com/office/word/2010/wordprocessingGroup" xmlns:wpi="http://schemas.microsoft.com/office/word/2010/wordprocessingInk" xmlns:wne="http://schemas.microsoft.com/office/word/2006/wordml" xmlns:wps="http://schemas.microsoft.com/office/word/2010/wordprocessingShape" mc:Ignorable="w14 wp14">
+<w:footnotes xmlns:wpc="http://schemas.microsoft.com/office/word/2010/wordprocessingCanvas" xmlns:cx="http://schemas.microsoft.com/office/drawing/2014/chartex" xmlns:cx1="http://schemas.microsoft.com/office/drawing/2015/9/8/chartex" xmlns:mc="http://schemas.openxmlformats.org/markup-compatibility/2006" xmlns:o="urn:schemas-microsoft-com:office:office" xmlns:r="http://schemas.openxmlformats.org/officeDocument/2006/relationships" xmlns:m="http://schemas.openxmlformats.org/officeDocument/2006/math" xmlns:v="urn:schemas-microsoft-com:vml" xmlns:wp14="http://schemas.microsoft.com/office/word/2010/wordprocessingDrawing" xmlns:wp="http://schemas.openxmlformats.org/drawingml/2006/wordprocessingDrawing" xmlns:w10="urn:schemas-microsoft-com:office:word" xmlns:w="http://schemas.openxmlformats.org/wordprocessingml/2006/main" xmlns:w14="http://schemas.microsoft.com/office/word/2010/wordml" xmlns:w15="http://schemas.microsoft.com/office/word/2012/wordml" xmlns:w16se="http://schemas.microsoft.com/office/word/2015/wordml/symex" xmlns:wpg="http://schemas.microsoft.com/office/word/2010/wordprocessingGroup" xmlns:wpi="http://schemas.microsoft.com/office/word/2010/wordprocessingInk" xmlns:wne="http://schemas.microsoft.com/office/word/2006/wordml" xmlns:wps="http://schemas.microsoft.com/office/word/2010/wordprocessingShape" mc:Ignorable="w14 w15 w16se wp14">
   <w:footnote w:type="separator" w:id="-1">
     <w:p>
       <w:pPr>
@@ -1594,7 +1592,7 @@
 </file>
 
 <file path=word/header1.xml><?xml version="1.0" encoding="utf-8"?>
-<w:hdr xmlns:wpc="http://schemas.microsoft.com/office/word/2010/wordprocessingCanvas" xmlns:mc="http://schemas.openxmlformats.org/markup-compatibility/2006" xmlns:o="urn:schemas-microsoft-com:office:office" xmlns:r="http://schemas.openxmlformats.org/officeDocument/2006/relationships" xmlns:m="http://schemas.openxmlformats.org/officeDocument/2006/math" xmlns:v="urn:schemas-microsoft-com:vml" xmlns:wp14="http://schemas.microsoft.com/office/word/2010/wordprocessingDrawing" xmlns:wp="http://schemas.openxmlformats.org/drawingml/2006/wordprocessingDrawing" xmlns:w10="urn:schemas-microsoft-com:office:word" xmlns:w="http://schemas.openxmlformats.org/wordprocessingml/2006/main" xmlns:w14="http://schemas.microsoft.com/office/word/2010/wordml" xmlns:wpg="http://schemas.microsoft.com/office/word/2010/wordprocessingGroup" xmlns:wpi="http://schemas.microsoft.com/office/word/2010/wordprocessingInk" xmlns:wne="http://schemas.microsoft.com/office/word/2006/wordml" xmlns:wps="http://schemas.microsoft.com/office/word/2010/wordprocessingShape" mc:Ignorable="w14 wp14">
+<w:hdr xmlns:wpc="http://schemas.microsoft.com/office/word/2010/wordprocessingCanvas" xmlns:cx="http://schemas.microsoft.com/office/drawing/2014/chartex" xmlns:cx1="http://schemas.microsoft.com/office/drawing/2015/9/8/chartex" xmlns:mc="http://schemas.openxmlformats.org/markup-compatibility/2006" xmlns:o="urn:schemas-microsoft-com:office:office" xmlns:r="http://schemas.openxmlformats.org/officeDocument/2006/relationships" xmlns:m="http://schemas.openxmlformats.org/officeDocument/2006/math" xmlns:v="urn:schemas-microsoft-com:vml" xmlns:wp14="http://schemas.microsoft.com/office/word/2010/wordprocessingDrawing" xmlns:wp="http://schemas.openxmlformats.org/drawingml/2006/wordprocessingDrawing" xmlns:w10="urn:schemas-microsoft-com:office:word" xmlns:w="http://schemas.openxmlformats.org/wordprocessingml/2006/main" xmlns:w14="http://schemas.microsoft.com/office/word/2010/wordml" xmlns:w15="http://schemas.microsoft.com/office/word/2012/wordml" xmlns:w16se="http://schemas.microsoft.com/office/word/2015/wordml/symex" xmlns:wpg="http://schemas.microsoft.com/office/word/2010/wordprocessingGroup" xmlns:wpi="http://schemas.microsoft.com/office/word/2010/wordprocessingInk" xmlns:wne="http://schemas.microsoft.com/office/word/2006/wordml" xmlns:wps="http://schemas.microsoft.com/office/word/2010/wordprocessingShape" mc:Ignorable="w14 w15 w16se wp14">
   <w:p>
     <w:pPr>
       <w:pStyle w:val="lfej"/>
@@ -1607,7 +1605,378 @@
 </file>
 
 <file path=word/header2.xml><?xml version="1.0" encoding="utf-8"?>
-<w:hdr xmlns:wpc="http://schemas.microsoft.com/office/word/2010/wordprocessingCanvas" xmlns:mc="http://schemas.openxmlformats.org/markup-compatibility/2006" xmlns:o="urn:schemas-microsoft-com:office:office" xmlns:r="http://schemas.openxmlformats.org/officeDocument/2006/relationships" xmlns:m="http://schemas.openxmlformats.org/officeDocument/2006/math" xmlns:v="urn:schemas-microsoft-com:vml" xmlns:wp14="http://schemas.microsoft.com/office/word/2010/wordprocessingDrawing" xmlns:wp="http://schemas.openxmlformats.org/drawingml/2006/wordprocessingDrawing" xmlns:w10="urn:schemas-microsoft-com:office:word" xmlns:w="http://schemas.openxmlformats.org/wordprocessingml/2006/main" xmlns:w14="http://schemas.microsoft.com/office/word/2010/wordml" xmlns:wpg="http://schemas.microsoft.com/office/word/2010/wordprocessingGroup" xmlns:wpi="http://schemas.microsoft.com/office/word/2010/wordprocessingInk" xmlns:wne="http://schemas.microsoft.com/office/word/2006/wordml" xmlns:wps="http://schemas.microsoft.com/office/word/2010/wordprocessingShape" mc:Ignorable="w14 wp14">
+<w:hdr xmlns:wpc="http://schemas.microsoft.com/office/word/2010/wordprocessingCanvas" xmlns:cx="http://schemas.microsoft.com/office/drawing/2014/chartex" xmlns:cx1="http://schemas.microsoft.com/office/drawing/2015/9/8/chartex" xmlns:mc="http://schemas.openxmlformats.org/markup-compatibility/2006" xmlns:o="urn:schemas-microsoft-com:office:office" xmlns:r="http://schemas.openxmlformats.org/officeDocument/2006/relationships" xmlns:m="http://schemas.openxmlformats.org/officeDocument/2006/math" xmlns:v="urn:schemas-microsoft-com:vml" xmlns:wp14="http://schemas.microsoft.com/office/word/2010/wordprocessingDrawing" xmlns:wp="http://schemas.openxmlformats.org/drawingml/2006/wordprocessingDrawing" xmlns:w10="urn:schemas-microsoft-com:office:word" xmlns:w="http://schemas.openxmlformats.org/wordprocessingml/2006/main" xmlns:w14="http://schemas.microsoft.com/office/word/2010/wordml" xmlns:w15="http://schemas.microsoft.com/office/word/2012/wordml" xmlns:w16se="http://schemas.microsoft.com/office/word/2015/wordml/symex" xmlns:wpg="http://schemas.microsoft.com/office/word/2010/wordprocessingGroup" xmlns:wpi="http://schemas.microsoft.com/office/word/2010/wordprocessingInk" xmlns:wne="http://schemas.microsoft.com/office/word/2006/wordml" xmlns:wps="http://schemas.microsoft.com/office/word/2010/wordprocessingShape" mc:Ignorable="w14 w15 w16se wp14">
+  <w:p>
+    <w:pPr>
+      <w:pStyle w:val="lfej"/>
+    </w:pPr>
+  </w:p>
+  <w:tbl>
+    <w:tblPr>
+      <w:tblStyle w:val="Rcsostblzat"/>
+      <w:tblW w:w="0" w:type="auto"/>
+      <w:jc w:val="center"/>
+      <w:tblBorders>
+        <w:top w:val="none" w:sz="0" w:space="0" w:color="auto"/>
+        <w:left w:val="none" w:sz="0" w:space="0" w:color="auto"/>
+        <w:bottom w:val="none" w:sz="0" w:space="0" w:color="auto"/>
+        <w:right w:val="none" w:sz="0" w:space="0" w:color="auto"/>
+        <w:insideH w:val="none" w:sz="0" w:space="0" w:color="auto"/>
+        <w:insideV w:val="none" w:sz="0" w:space="0" w:color="auto"/>
+      </w:tblBorders>
+      <w:tblLayout w:type="fixed"/>
+      <w:tblLook w:val="04A0" w:firstRow="1" w:lastRow="0" w:firstColumn="1" w:lastColumn="0" w:noHBand="0" w:noVBand="1"/>
+    </w:tblPr>
+    <w:tblGrid>
+      <w:gridCol w:w="8755"/>
+      <w:gridCol w:w="1099"/>
+    </w:tblGrid>
+    <w:tr>
+      <w:trPr>
+        <w:jc w:val="center"/>
+      </w:trPr>
+      <w:tc>
+        <w:tcPr>
+          <w:tcW w:w="8755" w:type="dxa"/>
+        </w:tcPr>
+        <w:p>
+          <w:pPr>
+            <w:pStyle w:val="lfej"/>
+            <w:spacing w:after="120"/>
+            <w:rPr>
+              <w:rFonts w:ascii="Arial" w:hAnsi="Arial" w:cs="Arial"/>
+              <w:i/>
+              <w:color w:val="BFBFBF" w:themeColor="background1" w:themeShade="BF"/>
+              <w:sz w:val="16"/>
+            </w:rPr>
+          </w:pPr>
+          <w:r>
+            <w:rPr>
+              <w:rFonts w:ascii="Arial" w:hAnsi="Arial" w:cs="Arial"/>
+              <w:i/>
+              <w:color w:val="BFBFBF" w:themeColor="background1" w:themeShade="BF"/>
+              <w:sz w:val="16"/>
+            </w:rPr>
+            <w:t>${</w:t>
+          </w:r>
+          <w:proofErr w:type="spellStart"/>
+          <w:r>
+            <w:rPr>
+              <w:rFonts w:ascii="Arial" w:hAnsi="Arial" w:cs="Arial"/>
+              <w:i/>
+              <w:color w:val="BFBFBF" w:themeColor="background1" w:themeShade="BF"/>
+              <w:sz w:val="16"/>
+            </w:rPr>
+            <w:t>ctx</w:t>
+          </w:r>
+          <w:proofErr w:type="spellEnd"/>
+          <w:r>
+            <w:rPr>
+              <w:rFonts w:ascii="Arial" w:hAnsi="Arial" w:cs="Arial"/>
+              <w:i/>
+              <w:color w:val="BFBFBF" w:themeColor="background1" w:themeShade="BF"/>
+              <w:sz w:val="16"/>
+            </w:rPr>
+            <w:t>['</w:t>
+          </w:r>
+          <w:proofErr w:type="spellStart"/>
+          <w:r>
+            <w:rPr>
+              <w:rFonts w:ascii="Arial" w:hAnsi="Arial" w:cs="Arial"/>
+              <w:i/>
+              <w:color w:val="BFBFBF" w:themeColor="background1" w:themeShade="BF"/>
+              <w:sz w:val="16"/>
+            </w:rPr>
+            <w:t>doc</w:t>
+          </w:r>
+          <w:proofErr w:type="spellEnd"/>
+          <w:r>
+            <w:rPr>
+              <w:rFonts w:ascii="Arial" w:hAnsi="Arial" w:cs="Arial"/>
+              <w:i/>
+              <w:color w:val="BFBFBF" w:themeColor="background1" w:themeShade="BF"/>
+              <w:sz w:val="16"/>
+            </w:rPr>
+            <w:t>'</w:t>
+          </w:r>
+          <w:proofErr w:type="gramStart"/>
+          <w:r>
+            <w:rPr>
+              <w:rFonts w:ascii="Arial" w:hAnsi="Arial" w:cs="Arial"/>
+              <w:i/>
+              <w:color w:val="BFBFBF" w:themeColor="background1" w:themeShade="BF"/>
+              <w:sz w:val="16"/>
+            </w:rPr>
+            <w:t>].</w:t>
+          </w:r>
+          <w:proofErr w:type="spellStart"/>
+          <w:r>
+            <w:rPr>
+              <w:rFonts w:ascii="Arial" w:hAnsi="Arial" w:cs="Arial"/>
+              <w:i/>
+              <w:color w:val="BFBFBF" w:themeColor="background1" w:themeShade="BF"/>
+              <w:sz w:val="16"/>
+            </w:rPr>
+            <w:t>dmsUrl</w:t>
+          </w:r>
+          <w:proofErr w:type="spellEnd"/>
+          <w:proofErr w:type="gramEnd"/>
+          <w:r>
+            <w:rPr>
+              <w:rFonts w:ascii="Arial" w:hAnsi="Arial" w:cs="Arial"/>
+              <w:i/>
+              <w:color w:val="BFBFBF" w:themeColor="background1" w:themeShade="BF"/>
+              <w:sz w:val="16"/>
+            </w:rPr>
+            <w:t>}</w:t>
+          </w:r>
+        </w:p>
+        <w:p>
+          <w:pPr>
+            <w:pStyle w:val="lfej"/>
+            <w:rPr>
+              <w:rFonts w:hint="eastAsia"/>
+              <w:sz w:val="20"/>
+            </w:rPr>
+          </w:pPr>
+          <w:r>
+            <w:rPr>
+              <w:sz w:val="20"/>
+            </w:rPr>
+            <w:t>${</w:t>
+          </w:r>
+          <w:proofErr w:type="spellStart"/>
+          <w:r>
+            <w:rPr>
+              <w:sz w:val="20"/>
+            </w:rPr>
+            <w:t>ctx</w:t>
+          </w:r>
+          <w:proofErr w:type="spellEnd"/>
+          <w:r>
+            <w:rPr>
+              <w:sz w:val="20"/>
+            </w:rPr>
+            <w:t>[</w:t>
+          </w:r>
+          <w:r>
+            <w:rPr>
+              <w:rFonts w:hint="eastAsia"/>
+              <w:sz w:val="20"/>
+            </w:rPr>
+            <w:t>'</w:t>
+          </w:r>
+          <w:proofErr w:type="spellStart"/>
+          <w:r>
+            <w:rPr>
+              <w:sz w:val="20"/>
+            </w:rPr>
+            <w:t>org</w:t>
+          </w:r>
+          <w:proofErr w:type="spellEnd"/>
+          <w:r>
+            <w:rPr>
+              <w:rFonts w:hint="eastAsia"/>
+              <w:sz w:val="20"/>
+            </w:rPr>
+            <w:t>'</w:t>
+          </w:r>
+          <w:r>
+            <w:rPr>
+              <w:sz w:val="20"/>
+            </w:rPr>
+            <w:t>].</w:t>
+          </w:r>
+          <w:proofErr w:type="spellStart"/>
+          <w:r>
+            <w:rPr>
+              <w:sz w:val="20"/>
+            </w:rPr>
+            <w:t>name</w:t>
+          </w:r>
+          <w:proofErr w:type="spellEnd"/>
+          <w:r>
+            <w:rPr>
+              <w:sz w:val="20"/>
+            </w:rPr>
+            <w:t>}</w:t>
+          </w:r>
+        </w:p>
+        <w:p>
+          <w:pPr>
+            <w:pStyle w:val="lfej"/>
+            <w:rPr>
+              <w:rFonts w:hint="eastAsia"/>
+            </w:rPr>
+          </w:pPr>
+          <w:r>
+            <w:rPr>
+              <w:sz w:val="20"/>
+            </w:rPr>
+            <w:t>${</w:t>
+          </w:r>
+          <w:proofErr w:type="spellStart"/>
+          <w:r>
+            <w:rPr>
+              <w:sz w:val="20"/>
+            </w:rPr>
+            <w:t>ctx</w:t>
+          </w:r>
+          <w:proofErr w:type="spellEnd"/>
+          <w:r>
+            <w:rPr>
+              <w:sz w:val="20"/>
+            </w:rPr>
+            <w:t>[</w:t>
+          </w:r>
+          <w:r>
+            <w:rPr>
+              <w:rFonts w:hint="eastAsia"/>
+              <w:sz w:val="20"/>
+            </w:rPr>
+            <w:t>'</w:t>
+          </w:r>
+          <w:proofErr w:type="spellStart"/>
+          <w:r>
+            <w:rPr>
+              <w:sz w:val="20"/>
+            </w:rPr>
+            <w:t>org</w:t>
+          </w:r>
+          <w:proofErr w:type="spellEnd"/>
+          <w:r>
+            <w:rPr>
+              <w:rFonts w:hint="eastAsia"/>
+              <w:sz w:val="20"/>
+            </w:rPr>
+            <w:t>'</w:t>
+          </w:r>
+          <w:r>
+            <w:rPr>
+              <w:sz w:val="20"/>
+            </w:rPr>
+            <w:t>].</w:t>
+          </w:r>
+          <w:proofErr w:type="spellStart"/>
+          <w:r>
+            <w:rPr>
+              <w:sz w:val="20"/>
+            </w:rPr>
+            <w:t>address.fullAddress</w:t>
+          </w:r>
+          <w:proofErr w:type="spellEnd"/>
+          <w:r>
+            <w:rPr>
+              <w:sz w:val="20"/>
+            </w:rPr>
+            <w:t>}</w:t>
+          </w:r>
+        </w:p>
+      </w:tc>
+      <w:tc>
+        <w:tcPr>
+          <w:tcW w:w="1099" w:type="dxa"/>
+        </w:tcPr>
+        <w:p>
+          <w:pPr>
+            <w:pStyle w:val="berschrift"/>
+            <w:rPr>
+              <w:rFonts w:asciiTheme="minorHAnsi" w:hAnsiTheme="minorHAnsi" w:cstheme="minorHAnsi"/>
+              <w:b/>
+              <w:lang w:val="en-US"/>
+            </w:rPr>
+          </w:pPr>
+          <w:r>
+            <w:rPr>
+              <w:sz w:val="10"/>
+              <w:szCs w:val="16"/>
+            </w:rPr>
+            <w:t>${</w:t>
+          </w:r>
+          <w:proofErr w:type="spellStart"/>
+          <w:r>
+            <w:rPr>
+              <w:sz w:val="10"/>
+              <w:szCs w:val="16"/>
+            </w:rPr>
+            <w:t>createQRCode</w:t>
+          </w:r>
+          <w:proofErr w:type="spellEnd"/>
+          <w:r>
+            <w:rPr>
+              <w:sz w:val="10"/>
+              <w:szCs w:val="16"/>
+            </w:rPr>
+            <w:t>(</w:t>
+          </w:r>
+          <w:proofErr w:type="spellStart"/>
+          <w:r>
+            <w:rPr>
+              <w:sz w:val="10"/>
+              <w:szCs w:val="16"/>
+            </w:rPr>
+            <w:t>ctx</w:t>
+          </w:r>
+          <w:proofErr w:type="spellEnd"/>
+          <w:r>
+            <w:rPr>
+              <w:sz w:val="10"/>
+              <w:szCs w:val="16"/>
+            </w:rPr>
+            <w:t>[</w:t>
+          </w:r>
+          <w:r>
+            <w:rPr>
+              <w:rFonts w:hint="eastAsia"/>
+              <w:sz w:val="10"/>
+              <w:szCs w:val="16"/>
+            </w:rPr>
+            <w:t>'</w:t>
+          </w:r>
+          <w:proofErr w:type="spellStart"/>
+          <w:r>
+            <w:rPr>
+              <w:sz w:val="10"/>
+              <w:szCs w:val="16"/>
+            </w:rPr>
+            <w:t>doc</w:t>
+          </w:r>
+          <w:proofErr w:type="spellEnd"/>
+          <w:r>
+            <w:rPr>
+              <w:rFonts w:hint="eastAsia"/>
+              <w:sz w:val="10"/>
+              <w:szCs w:val="16"/>
+            </w:rPr>
+            <w:t>'</w:t>
+          </w:r>
+          <w:r>
+            <w:rPr>
+              <w:sz w:val="10"/>
+              <w:szCs w:val="16"/>
+            </w:rPr>
+            <w:t>].</w:t>
+          </w:r>
+          <w:proofErr w:type="spellStart"/>
+          <w:r>
+            <w:rPr>
+              <w:sz w:val="10"/>
+              <w:szCs w:val="16"/>
+            </w:rPr>
+            <w:t>dmsUrl</w:t>
+          </w:r>
+          <w:proofErr w:type="spellEnd"/>
+          <w:r>
+            <w:rPr>
+              <w:sz w:val="10"/>
+              <w:szCs w:val="16"/>
+            </w:rPr>
+            <w:t>, 32)}</w:t>
+          </w:r>
+        </w:p>
+      </w:tc>
+    </w:tr>
+  </w:tbl>
   <w:p>
     <w:pPr>
       <w:pStyle w:val="lfej"/>
@@ -1615,104 +1984,14 @@
         <w:rFonts w:hint="eastAsia"/>
       </w:rPr>
     </w:pPr>
+    <w:bookmarkStart w:id="6" w:name="_GoBack"/>
+    <w:bookmarkEnd w:id="6"/>
   </w:p>
-  <w:p>
-    <w:pPr>
-      <w:pStyle w:val="lfej"/>
-      <w:rPr>
-        <w:rFonts w:hint="eastAsia"/>
-      </w:rPr>
-    </w:pPr>
-    <w:r>
-      <w:t>${</w:t>
-    </w:r>
-    <w:proofErr w:type="spellStart"/>
-    <w:r>
-      <w:t>ctx</w:t>
-    </w:r>
-    <w:proofErr w:type="spellEnd"/>
-    <w:r>
-      <w:t>[</w:t>
-    </w:r>
-    <w:r>
-      <w:rPr>
-        <w:rFonts w:hint="eastAsia"/>
-      </w:rPr>
-      <w:t>'</w:t>
-    </w:r>
-    <w:proofErr w:type="spellStart"/>
-    <w:r>
-      <w:t>org</w:t>
-    </w:r>
-    <w:proofErr w:type="spellEnd"/>
-    <w:r>
-      <w:rPr>
-        <w:rFonts w:hint="eastAsia"/>
-      </w:rPr>
-      <w:t>'</w:t>
-    </w:r>
-    <w:r>
-      <w:t>].</w:t>
-    </w:r>
-    <w:proofErr w:type="spellStart"/>
-    <w:r>
-      <w:t>name</w:t>
-    </w:r>
-    <w:proofErr w:type="spellEnd"/>
-    <w:r>
-      <w:t>}</w:t>
-    </w:r>
-  </w:p>
-  <w:p>
-    <w:pPr>
-      <w:pStyle w:val="lfej"/>
-      <w:rPr>
-        <w:rFonts w:hint="eastAsia"/>
-      </w:rPr>
-    </w:pPr>
-    <w:r>
-      <w:t>${</w:t>
-    </w:r>
-    <w:proofErr w:type="spellStart"/>
-    <w:r>
-      <w:t>ctx</w:t>
-    </w:r>
-    <w:proofErr w:type="spellEnd"/>
-    <w:r>
-      <w:t>[</w:t>
-    </w:r>
-    <w:r>
-      <w:rPr>
-        <w:rFonts w:hint="eastAsia"/>
-      </w:rPr>
-      <w:t>'</w:t>
-    </w:r>
-    <w:proofErr w:type="spellStart"/>
-    <w:r>
-      <w:t>org</w:t>
-    </w:r>
-    <w:proofErr w:type="spellEnd"/>
-    <w:r>
-      <w:rPr>
-        <w:rFonts w:hint="eastAsia"/>
-      </w:rPr>
-      <w:t>'</w:t>
-    </w:r>
-    <w:r>
-      <w:t>].</w:t>
-    </w:r>
-    <w:proofErr w:type="spellStart"/>
-    <w:r>
-      <w:t>address.</w:t>
-    </w:r>
-    <w:r>
-      <w:t>fullAddress</w:t>
-    </w:r>
-    <w:proofErr w:type="spellEnd"/>
-    <w:r>
-      <w:t>}</w:t>
-    </w:r>
-  </w:p>
+</w:hdr>
+</file>
+
+<file path=word/header3.xml><?xml version="1.0" encoding="utf-8"?>
+<w:hdr xmlns:wpc="http://schemas.microsoft.com/office/word/2010/wordprocessingCanvas" xmlns:cx="http://schemas.microsoft.com/office/drawing/2014/chartex" xmlns:cx1="http://schemas.microsoft.com/office/drawing/2015/9/8/chartex" xmlns:mc="http://schemas.openxmlformats.org/markup-compatibility/2006" xmlns:o="urn:schemas-microsoft-com:office:office" xmlns:r="http://schemas.openxmlformats.org/officeDocument/2006/relationships" xmlns:m="http://schemas.openxmlformats.org/officeDocument/2006/math" xmlns:v="urn:schemas-microsoft-com:vml" xmlns:wp14="http://schemas.microsoft.com/office/word/2010/wordprocessingDrawing" xmlns:wp="http://schemas.openxmlformats.org/drawingml/2006/wordprocessingDrawing" xmlns:w10="urn:schemas-microsoft-com:office:word" xmlns:w="http://schemas.openxmlformats.org/wordprocessingml/2006/main" xmlns:w14="http://schemas.microsoft.com/office/word/2010/wordml" xmlns:w15="http://schemas.microsoft.com/office/word/2012/wordml" xmlns:w16se="http://schemas.microsoft.com/office/word/2015/wordml/symex" xmlns:wpg="http://schemas.microsoft.com/office/word/2010/wordprocessingGroup" xmlns:wpi="http://schemas.microsoft.com/office/word/2010/wordprocessingInk" xmlns:wne="http://schemas.microsoft.com/office/word/2006/wordml" xmlns:wps="http://schemas.microsoft.com/office/word/2010/wordprocessingShape" mc:Ignorable="w14 w15 w16se wp14">
   <w:p>
     <w:pPr>
       <w:pStyle w:val="lfej"/>
@@ -1724,29 +2003,8 @@
 </w:hdr>
 </file>
 
-<file path=word/header3.xml><?xml version="1.0" encoding="utf-8"?>
-<w:hdr xmlns:wpc="http://schemas.microsoft.com/office/word/2010/wordprocessingCanvas" xmlns:mc="http://schemas.openxmlformats.org/markup-compatibility/2006" xmlns:o="urn:schemas-microsoft-com:office:office" xmlns:r="http://schemas.openxmlformats.org/officeDocument/2006/relationships" xmlns:m="http://schemas.openxmlformats.org/officeDocument/2006/math" xmlns:v="urn:schemas-microsoft-com:vml" xmlns:wp14="http://schemas.microsoft.com/office/word/2010/wordprocessingDrawing" xmlns:wp="http://schemas.openxmlformats.org/drawingml/2006/wordprocessingDrawing" xmlns:w10="urn:schemas-microsoft-com:office:word" xmlns:w="http://schemas.openxmlformats.org/wordprocessingml/2006/main" xmlns:w14="http://schemas.microsoft.com/office/word/2010/wordml" xmlns:wpg="http://schemas.microsoft.com/office/word/2010/wordprocessingGroup" xmlns:wpi="http://schemas.microsoft.com/office/word/2010/wordprocessingInk" xmlns:wne="http://schemas.microsoft.com/office/word/2006/wordml" xmlns:wps="http://schemas.microsoft.com/office/word/2010/wordprocessingShape" mc:Ignorable="w14 wp14">
-  <w:p>
-    <w:pPr>
-      <w:pStyle w:val="lfej"/>
-      <w:rPr>
-        <w:rFonts w:hint="eastAsia"/>
-      </w:rPr>
-    </w:pPr>
-  </w:p>
-</w:hdr>
-</file>
-
-<file path=word/people.xml><?xml version="1.0" encoding="utf-8"?>
-<w15:people xmlns:wpc="http://schemas.microsoft.com/office/word/2010/wordprocessingCanvas" xmlns:cx="http://schemas.microsoft.com/office/drawing/2014/chartex" xmlns:cx1="http://schemas.microsoft.com/office/drawing/2015/9/8/chartex" xmlns:mc="http://schemas.openxmlformats.org/markup-compatibility/2006" xmlns:o="urn:schemas-microsoft-com:office:office" xmlns:r="http://schemas.openxmlformats.org/officeDocument/2006/relationships" xmlns:m="http://schemas.openxmlformats.org/officeDocument/2006/math" xmlns:v="urn:schemas-microsoft-com:vml" xmlns:wp14="http://schemas.microsoft.com/office/word/2010/wordprocessingDrawing" xmlns:wp="http://schemas.openxmlformats.org/drawingml/2006/wordprocessingDrawing" xmlns:w10="urn:schemas-microsoft-com:office:word" xmlns:w="http://schemas.openxmlformats.org/wordprocessingml/2006/main" xmlns:w14="http://schemas.microsoft.com/office/word/2010/wordml" xmlns:w15="http://schemas.microsoft.com/office/word/2012/wordml" xmlns:w16se="http://schemas.microsoft.com/office/word/2015/wordml/symex" xmlns:wpg="http://schemas.microsoft.com/office/word/2010/wordprocessingGroup" xmlns:wpi="http://schemas.microsoft.com/office/word/2010/wordprocessingInk" xmlns:wne="http://schemas.microsoft.com/office/word/2006/wordml" xmlns:wps="http://schemas.microsoft.com/office/word/2010/wordprocessingShape" mc:Ignorable="w14 w15 w16se wp14">
-  <w15:person w15:author="Bán Levente Attila">
-    <w15:presenceInfo w15:providerId="AD" w15:userId="S-1-5-21-3631504656-3797193234-3350103559-3852"/>
-  </w15:person>
-</w15:people>
-</file>
-
 <file path=word/styles.xml><?xml version="1.0" encoding="utf-8"?>
-<w:styles xmlns:mc="http://schemas.openxmlformats.org/markup-compatibility/2006" xmlns:r="http://schemas.openxmlformats.org/officeDocument/2006/relationships" xmlns:w="http://schemas.openxmlformats.org/wordprocessingml/2006/main" xmlns:w14="http://schemas.microsoft.com/office/word/2010/wordml" mc:Ignorable="w14">
+<w:styles xmlns:mc="http://schemas.openxmlformats.org/markup-compatibility/2006" xmlns:r="http://schemas.openxmlformats.org/officeDocument/2006/relationships" xmlns:w="http://schemas.openxmlformats.org/wordprocessingml/2006/main" xmlns:w14="http://schemas.microsoft.com/office/word/2010/wordml" xmlns:w15="http://schemas.microsoft.com/office/word/2012/wordml" xmlns:w16se="http://schemas.microsoft.com/office/word/2015/wordml/symex" mc:Ignorable="w14 w15 w16se">
   <w:docDefaults>
     <w:rPrDefault>
       <w:rPr>
@@ -1758,144 +2016,378 @@
     </w:rPrDefault>
     <w:pPrDefault/>
   </w:docDefaults>
-  <w:latentStyles w:defLockedState="0" w:defUIPriority="99" w:defSemiHidden="1" w:defUnhideWhenUsed="1" w:defQFormat="0" w:count="267">
-    <w:lsdException w:name="Normal" w:semiHidden="0" w:uiPriority="0" w:unhideWhenUsed="0" w:qFormat="1"/>
-    <w:lsdException w:name="heading 1" w:semiHidden="0" w:uiPriority="9" w:unhideWhenUsed="0" w:qFormat="1"/>
-    <w:lsdException w:name="heading 2" w:uiPriority="9" w:qFormat="1"/>
-    <w:lsdException w:name="heading 3" w:uiPriority="9" w:qFormat="1"/>
-    <w:lsdException w:name="heading 4" w:uiPriority="9" w:qFormat="1"/>
-    <w:lsdException w:name="heading 5" w:uiPriority="9" w:qFormat="1"/>
-    <w:lsdException w:name="heading 6" w:uiPriority="9" w:qFormat="1"/>
-    <w:lsdException w:name="heading 7" w:uiPriority="9" w:qFormat="1"/>
-    <w:lsdException w:name="heading 8" w:uiPriority="9" w:qFormat="1"/>
-    <w:lsdException w:name="heading 9" w:uiPriority="9" w:qFormat="1"/>
-    <w:lsdException w:name="toc 1" w:uiPriority="39"/>
-    <w:lsdException w:name="toc 2" w:uiPriority="39"/>
-    <w:lsdException w:name="toc 3" w:uiPriority="39"/>
-    <w:lsdException w:name="toc 4" w:uiPriority="39"/>
-    <w:lsdException w:name="toc 5" w:uiPriority="39"/>
-    <w:lsdException w:name="toc 6" w:uiPriority="39"/>
-    <w:lsdException w:name="toc 7" w:uiPriority="39"/>
-    <w:lsdException w:name="toc 8" w:uiPriority="39"/>
-    <w:lsdException w:name="toc 9" w:uiPriority="39"/>
-    <w:lsdException w:name="caption" w:uiPriority="35" w:qFormat="1"/>
-    <w:lsdException w:name="Title" w:semiHidden="0" w:uiPriority="10" w:unhideWhenUsed="0" w:qFormat="1"/>
-    <w:lsdException w:name="Default Paragraph Font" w:uiPriority="1"/>
-    <w:lsdException w:name="Subtitle" w:semiHidden="0" w:uiPriority="11" w:unhideWhenUsed="0" w:qFormat="1"/>
-    <w:lsdException w:name="Strong" w:semiHidden="0" w:uiPriority="22" w:unhideWhenUsed="0" w:qFormat="1"/>
-    <w:lsdException w:name="Emphasis" w:semiHidden="0" w:uiPriority="20" w:unhideWhenUsed="0" w:qFormat="1"/>
-    <w:lsdException w:name="Table Grid" w:semiHidden="0" w:uiPriority="39" w:unhideWhenUsed="0"/>
-    <w:lsdException w:name="Placeholder Text" w:unhideWhenUsed="0"/>
-    <w:lsdException w:name="No Spacing" w:semiHidden="0" w:uiPriority="1" w:unhideWhenUsed="0" w:qFormat="1"/>
-    <w:lsdException w:name="Light Shading" w:semiHidden="0" w:uiPriority="60" w:unhideWhenUsed="0"/>
-    <w:lsdException w:name="Light List" w:semiHidden="0" w:uiPriority="61" w:unhideWhenUsed="0"/>
-    <w:lsdException w:name="Light Grid" w:semiHidden="0" w:uiPriority="62" w:unhideWhenUsed="0"/>
-    <w:lsdException w:name="Medium Shading 1" w:semiHidden="0" w:uiPriority="63" w:unhideWhenUsed="0"/>
-    <w:lsdException w:name="Medium Shading 2" w:semiHidden="0" w:uiPriority="64" w:unhideWhenUsed="0"/>
-    <w:lsdException w:name="Medium List 1" w:semiHidden="0" w:uiPriority="65" w:unhideWhenUsed="0"/>
-    <w:lsdException w:name="Medium List 2" w:semiHidden="0" w:uiPriority="66" w:unhideWhenUsed="0"/>
-    <w:lsdException w:name="Medium Grid 1" w:semiHidden="0" w:uiPriority="67" w:unhideWhenUsed="0"/>
-    <w:lsdException w:name="Medium Grid 2" w:semiHidden="0" w:uiPriority="68" w:unhideWhenUsed="0"/>
-    <w:lsdException w:name="Medium Grid 3" w:semiHidden="0" w:uiPriority="69" w:unhideWhenUsed="0"/>
-    <w:lsdException w:name="Dark List" w:semiHidden="0" w:uiPriority="70" w:unhideWhenUsed="0"/>
-    <w:lsdException w:name="Colorful Shading" w:semiHidden="0" w:uiPriority="71" w:unhideWhenUsed="0"/>
-    <w:lsdException w:name="Colorful List" w:semiHidden="0" w:uiPriority="72" w:unhideWhenUsed="0"/>
-    <w:lsdException w:name="Colorful Grid" w:semiHidden="0" w:uiPriority="73" w:unhideWhenUsed="0"/>
-    <w:lsdException w:name="Light Shading Accent 1" w:semiHidden="0" w:uiPriority="60" w:unhideWhenUsed="0"/>
-    <w:lsdException w:name="Light List Accent 1" w:semiHidden="0" w:uiPriority="61" w:unhideWhenUsed="0"/>
-    <w:lsdException w:name="Light Grid Accent 1" w:semiHidden="0" w:uiPriority="62" w:unhideWhenUsed="0"/>
-    <w:lsdException w:name="Medium Shading 1 Accent 1" w:semiHidden="0" w:uiPriority="63" w:unhideWhenUsed="0"/>
-    <w:lsdException w:name="Medium Shading 2 Accent 1" w:semiHidden="0" w:uiPriority="64" w:unhideWhenUsed="0"/>
-    <w:lsdException w:name="Medium List 1 Accent 1" w:semiHidden="0" w:uiPriority="65" w:unhideWhenUsed="0"/>
-    <w:lsdException w:name="Revision" w:unhideWhenUsed="0"/>
-    <w:lsdException w:name="List Paragraph" w:semiHidden="0" w:uiPriority="34" w:unhideWhenUsed="0" w:qFormat="1"/>
-    <w:lsdException w:name="Quote" w:semiHidden="0" w:uiPriority="29" w:unhideWhenUsed="0" w:qFormat="1"/>
-    <w:lsdException w:name="Intense Quote" w:semiHidden="0" w:uiPriority="30" w:unhideWhenUsed="0" w:qFormat="1"/>
-    <w:lsdException w:name="Medium List 2 Accent 1" w:semiHidden="0" w:uiPriority="66" w:unhideWhenUsed="0"/>
-    <w:lsdException w:name="Medium Grid 1 Accent 1" w:semiHidden="0" w:uiPriority="67" w:unhideWhenUsed="0"/>
-    <w:lsdException w:name="Medium Grid 2 Accent 1" w:semiHidden="0" w:uiPriority="68" w:unhideWhenUsed="0"/>
-    <w:lsdException w:name="Medium Grid 3 Accent 1" w:semiHidden="0" w:uiPriority="69" w:unhideWhenUsed="0"/>
-    <w:lsdException w:name="Dark List Accent 1" w:semiHidden="0" w:uiPriority="70" w:unhideWhenUsed="0"/>
-    <w:lsdException w:name="Colorful Shading Accent 1" w:semiHidden="0" w:uiPriority="71" w:unhideWhenUsed="0"/>
-    <w:lsdException w:name="Colorful List Accent 1" w:semiHidden="0" w:uiPriority="72" w:unhideWhenUsed="0"/>
-    <w:lsdException w:name="Colorful Grid Accent 1" w:semiHidden="0" w:uiPriority="73" w:unhideWhenUsed="0"/>
-    <w:lsdException w:name="Light Shading Accent 2" w:semiHidden="0" w:uiPriority="60" w:unhideWhenUsed="0"/>
-    <w:lsdException w:name="Light List Accent 2" w:semiHidden="0" w:uiPriority="61" w:unhideWhenUsed="0"/>
-    <w:lsdException w:name="Light Grid Accent 2" w:semiHidden="0" w:uiPriority="62" w:unhideWhenUsed="0"/>
-    <w:lsdException w:name="Medium Shading 1 Accent 2" w:semiHidden="0" w:uiPriority="63" w:unhideWhenUsed="0"/>
-    <w:lsdException w:name="Medium Shading 2 Accent 2" w:semiHidden="0" w:uiPriority="64" w:unhideWhenUsed="0"/>
-    <w:lsdException w:name="Medium List 1 Accent 2" w:semiHidden="0" w:uiPriority="65" w:unhideWhenUsed="0"/>
-    <w:lsdException w:name="Medium List 2 Accent 2" w:semiHidden="0" w:uiPriority="66" w:unhideWhenUsed="0"/>
-    <w:lsdException w:name="Medium Grid 1 Accent 2" w:semiHidden="0" w:uiPriority="67" w:unhideWhenUsed="0"/>
-    <w:lsdException w:name="Medium Grid 2 Accent 2" w:semiHidden="0" w:uiPriority="68" w:unhideWhenUsed="0"/>
-    <w:lsdException w:name="Medium Grid 3 Accent 2" w:semiHidden="0" w:uiPriority="69" w:unhideWhenUsed="0"/>
-    <w:lsdException w:name="Dark List Accent 2" w:semiHidden="0" w:uiPriority="70" w:unhideWhenUsed="0"/>
-    <w:lsdException w:name="Colorful Shading Accent 2" w:semiHidden="0" w:uiPriority="71" w:unhideWhenUsed="0"/>
-    <w:lsdException w:name="Colorful List Accent 2" w:semiHidden="0" w:uiPriority="72" w:unhideWhenUsed="0"/>
-    <w:lsdException w:name="Colorful Grid Accent 2" w:semiHidden="0" w:uiPriority="73" w:unhideWhenUsed="0"/>
-    <w:lsdException w:name="Light Shading Accent 3" w:semiHidden="0" w:uiPriority="60" w:unhideWhenUsed="0"/>
-    <w:lsdException w:name="Light List Accent 3" w:semiHidden="0" w:uiPriority="61" w:unhideWhenUsed="0"/>
-    <w:lsdException w:name="Light Grid Accent 3" w:semiHidden="0" w:uiPriority="62" w:unhideWhenUsed="0"/>
-    <w:lsdException w:name="Medium Shading 1 Accent 3" w:semiHidden="0" w:uiPriority="63" w:unhideWhenUsed="0"/>
-    <w:lsdException w:name="Medium Shading 2 Accent 3" w:semiHidden="0" w:uiPriority="64" w:unhideWhenUsed="0"/>
-    <w:lsdException w:name="Medium List 1 Accent 3" w:semiHidden="0" w:uiPriority="65" w:unhideWhenUsed="0"/>
-    <w:lsdException w:name="Medium List 2 Accent 3" w:semiHidden="0" w:uiPriority="66" w:unhideWhenUsed="0"/>
-    <w:lsdException w:name="Medium Grid 1 Accent 3" w:semiHidden="0" w:uiPriority="67" w:unhideWhenUsed="0"/>
-    <w:lsdException w:name="Medium Grid 2 Accent 3" w:semiHidden="0" w:uiPriority="68" w:unhideWhenUsed="0"/>
-    <w:lsdException w:name="Medium Grid 3 Accent 3" w:semiHidden="0" w:uiPriority="69" w:unhideWhenUsed="0"/>
-    <w:lsdException w:name="Dark List Accent 3" w:semiHidden="0" w:uiPriority="70" w:unhideWhenUsed="0"/>
-    <w:lsdException w:name="Colorful Shading Accent 3" w:semiHidden="0" w:uiPriority="71" w:unhideWhenUsed="0"/>
-    <w:lsdException w:name="Colorful List Accent 3" w:semiHidden="0" w:uiPriority="72" w:unhideWhenUsed="0"/>
-    <w:lsdException w:name="Colorful Grid Accent 3" w:semiHidden="0" w:uiPriority="73" w:unhideWhenUsed="0"/>
-    <w:lsdException w:name="Light Shading Accent 4" w:semiHidden="0" w:uiPriority="60" w:unhideWhenUsed="0"/>
-    <w:lsdException w:name="Light List Accent 4" w:semiHidden="0" w:uiPriority="61" w:unhideWhenUsed="0"/>
-    <w:lsdException w:name="Light Grid Accent 4" w:semiHidden="0" w:uiPriority="62" w:unhideWhenUsed="0"/>
-    <w:lsdException w:name="Medium Shading 1 Accent 4" w:semiHidden="0" w:uiPriority="63" w:unhideWhenUsed="0"/>
-    <w:lsdException w:name="Medium Shading 2 Accent 4" w:semiHidden="0" w:uiPriority="64" w:unhideWhenUsed="0"/>
-    <w:lsdException w:name="Medium List 1 Accent 4" w:semiHidden="0" w:uiPriority="65" w:unhideWhenUsed="0"/>
-    <w:lsdException w:name="Medium List 2 Accent 4" w:semiHidden="0" w:uiPriority="66" w:unhideWhenUsed="0"/>
-    <w:lsdException w:name="Medium Grid 1 Accent 4" w:semiHidden="0" w:uiPriority="67" w:unhideWhenUsed="0"/>
-    <w:lsdException w:name="Medium Grid 2 Accent 4" w:semiHidden="0" w:uiPriority="68" w:unhideWhenUsed="0"/>
-    <w:lsdException w:name="Medium Grid 3 Accent 4" w:semiHidden="0" w:uiPriority="69" w:unhideWhenUsed="0"/>
-    <w:lsdException w:name="Dark List Accent 4" w:semiHidden="0" w:uiPriority="70" w:unhideWhenUsed="0"/>
-    <w:lsdException w:name="Colorful Shading Accent 4" w:semiHidden="0" w:uiPriority="71" w:unhideWhenUsed="0"/>
-    <w:lsdException w:name="Colorful List Accent 4" w:semiHidden="0" w:uiPriority="72" w:unhideWhenUsed="0"/>
-    <w:lsdException w:name="Colorful Grid Accent 4" w:semiHidden="0" w:uiPriority="73" w:unhideWhenUsed="0"/>
-    <w:lsdException w:name="Light Shading Accent 5" w:semiHidden="0" w:uiPriority="60" w:unhideWhenUsed="0"/>
-    <w:lsdException w:name="Light List Accent 5" w:semiHidden="0" w:uiPriority="61" w:unhideWhenUsed="0"/>
-    <w:lsdException w:name="Light Grid Accent 5" w:semiHidden="0" w:uiPriority="62" w:unhideWhenUsed="0"/>
-    <w:lsdException w:name="Medium Shading 1 Accent 5" w:semiHidden="0" w:uiPriority="63" w:unhideWhenUsed="0"/>
-    <w:lsdException w:name="Medium Shading 2 Accent 5" w:semiHidden="0" w:uiPriority="64" w:unhideWhenUsed="0"/>
-    <w:lsdException w:name="Medium List 1 Accent 5" w:semiHidden="0" w:uiPriority="65" w:unhideWhenUsed="0"/>
-    <w:lsdException w:name="Medium List 2 Accent 5" w:semiHidden="0" w:uiPriority="66" w:unhideWhenUsed="0"/>
-    <w:lsdException w:name="Medium Grid 1 Accent 5" w:semiHidden="0" w:uiPriority="67" w:unhideWhenUsed="0"/>
-    <w:lsdException w:name="Medium Grid 2 Accent 5" w:semiHidden="0" w:uiPriority="68" w:unhideWhenUsed="0"/>
-    <w:lsdException w:name="Medium Grid 3 Accent 5" w:semiHidden="0" w:uiPriority="69" w:unhideWhenUsed="0"/>
-    <w:lsdException w:name="Dark List Accent 5" w:semiHidden="0" w:uiPriority="70" w:unhideWhenUsed="0"/>
-    <w:lsdException w:name="Colorful Shading Accent 5" w:semiHidden="0" w:uiPriority="71" w:unhideWhenUsed="0"/>
-    <w:lsdException w:name="Colorful List Accent 5" w:semiHidden="0" w:uiPriority="72" w:unhideWhenUsed="0"/>
-    <w:lsdException w:name="Colorful Grid Accent 5" w:semiHidden="0" w:uiPriority="73" w:unhideWhenUsed="0"/>
-    <w:lsdException w:name="Light Shading Accent 6" w:semiHidden="0" w:uiPriority="60" w:unhideWhenUsed="0"/>
-    <w:lsdException w:name="Light List Accent 6" w:semiHidden="0" w:uiPriority="61" w:unhideWhenUsed="0"/>
-    <w:lsdException w:name="Light Grid Accent 6" w:semiHidden="0" w:uiPriority="62" w:unhideWhenUsed="0"/>
-    <w:lsdException w:name="Medium Shading 1 Accent 6" w:semiHidden="0" w:uiPriority="63" w:unhideWhenUsed="0"/>
-    <w:lsdException w:name="Medium Shading 2 Accent 6" w:semiHidden="0" w:uiPriority="64" w:unhideWhenUsed="0"/>
-    <w:lsdException w:name="Medium List 1 Accent 6" w:semiHidden="0" w:uiPriority="65" w:unhideWhenUsed="0"/>
-    <w:lsdException w:name="Medium List 2 Accent 6" w:semiHidden="0" w:uiPriority="66" w:unhideWhenUsed="0"/>
-    <w:lsdException w:name="Medium Grid 1 Accent 6" w:semiHidden="0" w:uiPriority="67" w:unhideWhenUsed="0"/>
-    <w:lsdException w:name="Medium Grid 2 Accent 6" w:semiHidden="0" w:uiPriority="68" w:unhideWhenUsed="0"/>
-    <w:lsdException w:name="Medium Grid 3 Accent 6" w:semiHidden="0" w:uiPriority="69" w:unhideWhenUsed="0"/>
-    <w:lsdException w:name="Dark List Accent 6" w:semiHidden="0" w:uiPriority="70" w:unhideWhenUsed="0"/>
-    <w:lsdException w:name="Colorful Shading Accent 6" w:semiHidden="0" w:uiPriority="71" w:unhideWhenUsed="0"/>
-    <w:lsdException w:name="Colorful List Accent 6" w:semiHidden="0" w:uiPriority="72" w:unhideWhenUsed="0"/>
-    <w:lsdException w:name="Colorful Grid Accent 6" w:semiHidden="0" w:uiPriority="73" w:unhideWhenUsed="0"/>
-    <w:lsdException w:name="Subtle Emphasis" w:semiHidden="0" w:uiPriority="19" w:unhideWhenUsed="0" w:qFormat="1"/>
-    <w:lsdException w:name="Intense Emphasis" w:semiHidden="0" w:uiPriority="21" w:unhideWhenUsed="0" w:qFormat="1"/>
-    <w:lsdException w:name="Subtle Reference" w:semiHidden="0" w:uiPriority="31" w:unhideWhenUsed="0" w:qFormat="1"/>
-    <w:lsdException w:name="Intense Reference" w:semiHidden="0" w:uiPriority="32" w:unhideWhenUsed="0" w:qFormat="1"/>
-    <w:lsdException w:name="Book Title" w:semiHidden="0" w:uiPriority="33" w:unhideWhenUsed="0" w:qFormat="1"/>
-    <w:lsdException w:name="Bibliography" w:uiPriority="37"/>
-    <w:lsdException w:name="TOC Heading" w:uiPriority="39" w:qFormat="1"/>
+  <w:latentStyles w:defLockedState="0" w:defUIPriority="99" w:defSemiHidden="0" w:defUnhideWhenUsed="0" w:defQFormat="0" w:count="371">
+    <w:lsdException w:name="Normal" w:uiPriority="0" w:qFormat="1"/>
+    <w:lsdException w:name="heading 1" w:uiPriority="9" w:qFormat="1"/>
+    <w:lsdException w:name="heading 2" w:semiHidden="1" w:uiPriority="9" w:unhideWhenUsed="1" w:qFormat="1"/>
+    <w:lsdException w:name="heading 3" w:semiHidden="1" w:uiPriority="9" w:unhideWhenUsed="1" w:qFormat="1"/>
+    <w:lsdException w:name="heading 4" w:semiHidden="1" w:uiPriority="9" w:unhideWhenUsed="1" w:qFormat="1"/>
+    <w:lsdException w:name="heading 5" w:semiHidden="1" w:uiPriority="9" w:unhideWhenUsed="1" w:qFormat="1"/>
+    <w:lsdException w:name="heading 6" w:semiHidden="1" w:uiPriority="9" w:unhideWhenUsed="1" w:qFormat="1"/>
+    <w:lsdException w:name="heading 7" w:semiHidden="1" w:uiPriority="9" w:unhideWhenUsed="1" w:qFormat="1"/>
+    <w:lsdException w:name="heading 8" w:semiHidden="1" w:uiPriority="9" w:unhideWhenUsed="1" w:qFormat="1"/>
+    <w:lsdException w:name="heading 9" w:semiHidden="1" w:uiPriority="9" w:unhideWhenUsed="1" w:qFormat="1"/>
+    <w:lsdException w:name="index 1" w:semiHidden="1" w:unhideWhenUsed="1"/>
+    <w:lsdException w:name="index 2" w:semiHidden="1" w:unhideWhenUsed="1"/>
+    <w:lsdException w:name="index 3" w:semiHidden="1" w:unhideWhenUsed="1"/>
+    <w:lsdException w:name="index 4" w:semiHidden="1" w:unhideWhenUsed="1"/>
+    <w:lsdException w:name="index 5" w:semiHidden="1" w:unhideWhenUsed="1"/>
+    <w:lsdException w:name="index 6" w:semiHidden="1" w:unhideWhenUsed="1"/>
+    <w:lsdException w:name="index 7" w:semiHidden="1" w:unhideWhenUsed="1"/>
+    <w:lsdException w:name="index 8" w:semiHidden="1" w:unhideWhenUsed="1"/>
+    <w:lsdException w:name="index 9" w:semiHidden="1" w:unhideWhenUsed="1"/>
+    <w:lsdException w:name="toc 1" w:semiHidden="1" w:uiPriority="39" w:unhideWhenUsed="1"/>
+    <w:lsdException w:name="toc 2" w:semiHidden="1" w:uiPriority="39" w:unhideWhenUsed="1"/>
+    <w:lsdException w:name="toc 3" w:semiHidden="1" w:uiPriority="39" w:unhideWhenUsed="1"/>
+    <w:lsdException w:name="toc 4" w:semiHidden="1" w:uiPriority="39" w:unhideWhenUsed="1"/>
+    <w:lsdException w:name="toc 5" w:semiHidden="1" w:uiPriority="39" w:unhideWhenUsed="1"/>
+    <w:lsdException w:name="toc 6" w:semiHidden="1" w:uiPriority="39" w:unhideWhenUsed="1"/>
+    <w:lsdException w:name="toc 7" w:semiHidden="1" w:uiPriority="39" w:unhideWhenUsed="1"/>
+    <w:lsdException w:name="toc 8" w:semiHidden="1" w:uiPriority="39" w:unhideWhenUsed="1"/>
+    <w:lsdException w:name="toc 9" w:semiHidden="1" w:uiPriority="39" w:unhideWhenUsed="1"/>
+    <w:lsdException w:name="Normal Indent" w:semiHidden="1" w:unhideWhenUsed="1"/>
+    <w:lsdException w:name="footnote text" w:semiHidden="1" w:unhideWhenUsed="1"/>
+    <w:lsdException w:name="annotation text" w:semiHidden="1" w:unhideWhenUsed="1"/>
+    <w:lsdException w:name="header" w:semiHidden="1" w:unhideWhenUsed="1"/>
+    <w:lsdException w:name="footer" w:semiHidden="1" w:unhideWhenUsed="1"/>
+    <w:lsdException w:name="index heading" w:semiHidden="1" w:unhideWhenUsed="1"/>
+    <w:lsdException w:name="caption" w:semiHidden="1" w:uiPriority="35" w:unhideWhenUsed="1" w:qFormat="1"/>
+    <w:lsdException w:name="table of figures" w:semiHidden="1" w:unhideWhenUsed="1"/>
+    <w:lsdException w:name="envelope address" w:semiHidden="1" w:unhideWhenUsed="1"/>
+    <w:lsdException w:name="envelope return" w:semiHidden="1" w:unhideWhenUsed="1"/>
+    <w:lsdException w:name="footnote reference" w:semiHidden="1" w:unhideWhenUsed="1"/>
+    <w:lsdException w:name="annotation reference" w:semiHidden="1" w:unhideWhenUsed="1"/>
+    <w:lsdException w:name="line number" w:semiHidden="1" w:unhideWhenUsed="1"/>
+    <w:lsdException w:name="page number" w:semiHidden="1" w:unhideWhenUsed="1"/>
+    <w:lsdException w:name="endnote reference" w:semiHidden="1" w:unhideWhenUsed="1"/>
+    <w:lsdException w:name="endnote text" w:semiHidden="1" w:unhideWhenUsed="1"/>
+    <w:lsdException w:name="table of authorities" w:semiHidden="1" w:unhideWhenUsed="1"/>
+    <w:lsdException w:name="macro" w:semiHidden="1" w:unhideWhenUsed="1"/>
+    <w:lsdException w:name="toa heading" w:semiHidden="1" w:unhideWhenUsed="1"/>
+    <w:lsdException w:name="List" w:semiHidden="1" w:unhideWhenUsed="1"/>
+    <w:lsdException w:name="List Bullet" w:semiHidden="1" w:unhideWhenUsed="1"/>
+    <w:lsdException w:name="List Number" w:semiHidden="1" w:unhideWhenUsed="1"/>
+    <w:lsdException w:name="List 2" w:semiHidden="1" w:unhideWhenUsed="1"/>
+    <w:lsdException w:name="List 3" w:semiHidden="1" w:unhideWhenUsed="1"/>
+    <w:lsdException w:name="List 4" w:semiHidden="1" w:unhideWhenUsed="1"/>
+    <w:lsdException w:name="List 5" w:semiHidden="1" w:unhideWhenUsed="1"/>
+    <w:lsdException w:name="List Bullet 2" w:semiHidden="1" w:unhideWhenUsed="1"/>
+    <w:lsdException w:name="List Bullet 3" w:semiHidden="1" w:unhideWhenUsed="1"/>
+    <w:lsdException w:name="List Bullet 4" w:semiHidden="1" w:unhideWhenUsed="1"/>
+    <w:lsdException w:name="List Bullet 5" w:semiHidden="1" w:unhideWhenUsed="1"/>
+    <w:lsdException w:name="List Number 2" w:semiHidden="1" w:unhideWhenUsed="1"/>
+    <w:lsdException w:name="List Number 3" w:semiHidden="1" w:unhideWhenUsed="1"/>
+    <w:lsdException w:name="List Number 4" w:semiHidden="1" w:unhideWhenUsed="1"/>
+    <w:lsdException w:name="List Number 5" w:semiHidden="1" w:unhideWhenUsed="1"/>
+    <w:lsdException w:name="Title" w:uiPriority="10" w:qFormat="1"/>
+    <w:lsdException w:name="Closing" w:semiHidden="1" w:unhideWhenUsed="1"/>
+    <w:lsdException w:name="Signature" w:semiHidden="1" w:unhideWhenUsed="1"/>
+    <w:lsdException w:name="Default Paragraph Font" w:semiHidden="1" w:uiPriority="1" w:unhideWhenUsed="1"/>
+    <w:lsdException w:name="Body Text" w:semiHidden="1" w:unhideWhenUsed="1"/>
+    <w:lsdException w:name="Body Text Indent" w:semiHidden="1" w:unhideWhenUsed="1"/>
+    <w:lsdException w:name="List Continue" w:semiHidden="1" w:unhideWhenUsed="1"/>
+    <w:lsdException w:name="List Continue 2" w:semiHidden="1" w:unhideWhenUsed="1"/>
+    <w:lsdException w:name="List Continue 3" w:semiHidden="1" w:unhideWhenUsed="1"/>
+    <w:lsdException w:name="List Continue 4" w:semiHidden="1" w:unhideWhenUsed="1"/>
+    <w:lsdException w:name="List Continue 5" w:semiHidden="1" w:unhideWhenUsed="1"/>
+    <w:lsdException w:name="Message Header" w:semiHidden="1" w:unhideWhenUsed="1"/>
+    <w:lsdException w:name="Subtitle" w:uiPriority="11" w:qFormat="1"/>
+    <w:lsdException w:name="Salutation" w:semiHidden="1" w:unhideWhenUsed="1"/>
+    <w:lsdException w:name="Date" w:semiHidden="1" w:unhideWhenUsed="1"/>
+    <w:lsdException w:name="Body Text First Indent" w:semiHidden="1" w:unhideWhenUsed="1"/>
+    <w:lsdException w:name="Body Text First Indent 2" w:semiHidden="1" w:unhideWhenUsed="1"/>
+    <w:lsdException w:name="Note Heading" w:semiHidden="1" w:unhideWhenUsed="1"/>
+    <w:lsdException w:name="Body Text 2" w:semiHidden="1" w:unhideWhenUsed="1"/>
+    <w:lsdException w:name="Body Text 3" w:semiHidden="1" w:unhideWhenUsed="1"/>
+    <w:lsdException w:name="Body Text Indent 2" w:semiHidden="1" w:unhideWhenUsed="1"/>
+    <w:lsdException w:name="Body Text Indent 3" w:semiHidden="1" w:unhideWhenUsed="1"/>
+    <w:lsdException w:name="Block Text" w:semiHidden="1" w:unhideWhenUsed="1"/>
+    <w:lsdException w:name="Hyperlink" w:semiHidden="1" w:unhideWhenUsed="1"/>
+    <w:lsdException w:name="FollowedHyperlink" w:semiHidden="1" w:unhideWhenUsed="1"/>
+    <w:lsdException w:name="Strong" w:uiPriority="22" w:qFormat="1"/>
+    <w:lsdException w:name="Emphasis" w:uiPriority="20" w:qFormat="1"/>
+    <w:lsdException w:name="Document Map" w:semiHidden="1" w:unhideWhenUsed="1"/>
+    <w:lsdException w:name="Plain Text" w:semiHidden="1" w:unhideWhenUsed="1"/>
+    <w:lsdException w:name="E-mail Signature" w:semiHidden="1" w:unhideWhenUsed="1"/>
+    <w:lsdException w:name="HTML Top of Form" w:semiHidden="1" w:unhideWhenUsed="1"/>
+    <w:lsdException w:name="HTML Bottom of Form" w:semiHidden="1" w:unhideWhenUsed="1"/>
+    <w:lsdException w:name="Normal (Web)" w:semiHidden="1" w:unhideWhenUsed="1"/>
+    <w:lsdException w:name="HTML Acronym" w:semiHidden="1" w:unhideWhenUsed="1"/>
+    <w:lsdException w:name="HTML Address" w:semiHidden="1" w:unhideWhenUsed="1"/>
+    <w:lsdException w:name="HTML Cite" w:semiHidden="1" w:unhideWhenUsed="1"/>
+    <w:lsdException w:name="HTML Code" w:semiHidden="1" w:unhideWhenUsed="1"/>
+    <w:lsdException w:name="HTML Definition" w:semiHidden="1" w:unhideWhenUsed="1"/>
+    <w:lsdException w:name="HTML Keyboard" w:semiHidden="1" w:unhideWhenUsed="1"/>
+    <w:lsdException w:name="HTML Preformatted" w:semiHidden="1" w:unhideWhenUsed="1"/>
+    <w:lsdException w:name="HTML Sample" w:semiHidden="1" w:unhideWhenUsed="1"/>
+    <w:lsdException w:name="HTML Typewriter" w:semiHidden="1" w:unhideWhenUsed="1"/>
+    <w:lsdException w:name="HTML Variable" w:semiHidden="1" w:unhideWhenUsed="1"/>
+    <w:lsdException w:name="Normal Table" w:semiHidden="1" w:unhideWhenUsed="1"/>
+    <w:lsdException w:name="annotation subject" w:semiHidden="1" w:unhideWhenUsed="1"/>
+    <w:lsdException w:name="No List" w:semiHidden="1" w:unhideWhenUsed="1"/>
+    <w:lsdException w:name="Outline List 1" w:semiHidden="1" w:unhideWhenUsed="1"/>
+    <w:lsdException w:name="Outline List 2" w:semiHidden="1" w:unhideWhenUsed="1"/>
+    <w:lsdException w:name="Outline List 3" w:semiHidden="1" w:unhideWhenUsed="1"/>
+    <w:lsdException w:name="Table Simple 1" w:semiHidden="1" w:unhideWhenUsed="1"/>
+    <w:lsdException w:name="Table Simple 2" w:semiHidden="1" w:unhideWhenUsed="1"/>
+    <w:lsdException w:name="Table Simple 3" w:semiHidden="1" w:unhideWhenUsed="1"/>
+    <w:lsdException w:name="Table Classic 1" w:semiHidden="1" w:unhideWhenUsed="1"/>
+    <w:lsdException w:name="Table Classic 2" w:semiHidden="1" w:unhideWhenUsed="1"/>
+    <w:lsdException w:name="Table Classic 3" w:semiHidden="1" w:unhideWhenUsed="1"/>
+    <w:lsdException w:name="Table Classic 4" w:semiHidden="1" w:unhideWhenUsed="1"/>
+    <w:lsdException w:name="Table Colorful 1" w:semiHidden="1" w:unhideWhenUsed="1"/>
+    <w:lsdException w:name="Table Colorful 2" w:semiHidden="1" w:unhideWhenUsed="1"/>
+    <w:lsdException w:name="Table Colorful 3" w:semiHidden="1" w:unhideWhenUsed="1"/>
+    <w:lsdException w:name="Table Columns 1" w:semiHidden="1" w:unhideWhenUsed="1"/>
+    <w:lsdException w:name="Table Columns 2" w:semiHidden="1" w:unhideWhenUsed="1"/>
+    <w:lsdException w:name="Table Columns 3" w:semiHidden="1" w:unhideWhenUsed="1"/>
+    <w:lsdException w:name="Table Columns 4" w:semiHidden="1" w:unhideWhenUsed="1"/>
+    <w:lsdException w:name="Table Columns 5" w:semiHidden="1" w:unhideWhenUsed="1"/>
+    <w:lsdException w:name="Table Grid 1" w:semiHidden="1" w:unhideWhenUsed="1"/>
+    <w:lsdException w:name="Table Grid 2" w:semiHidden="1" w:unhideWhenUsed="1"/>
+    <w:lsdException w:name="Table Grid 3" w:semiHidden="1" w:unhideWhenUsed="1"/>
+    <w:lsdException w:name="Table Grid 4" w:semiHidden="1" w:unhideWhenUsed="1"/>
+    <w:lsdException w:name="Table Grid 5" w:semiHidden="1" w:unhideWhenUsed="1"/>
+    <w:lsdException w:name="Table Grid 6" w:semiHidden="1" w:unhideWhenUsed="1"/>
+    <w:lsdException w:name="Table Grid 7" w:semiHidden="1" w:unhideWhenUsed="1"/>
+    <w:lsdException w:name="Table Grid 8" w:semiHidden="1" w:unhideWhenUsed="1"/>
+    <w:lsdException w:name="Table List 1" w:semiHidden="1" w:unhideWhenUsed="1"/>
+    <w:lsdException w:name="Table List 2" w:semiHidden="1" w:unhideWhenUsed="1"/>
+    <w:lsdException w:name="Table List 3" w:semiHidden="1" w:unhideWhenUsed="1"/>
+    <w:lsdException w:name="Table List 4" w:semiHidden="1" w:unhideWhenUsed="1"/>
+    <w:lsdException w:name="Table List 5" w:semiHidden="1" w:unhideWhenUsed="1"/>
+    <w:lsdException w:name="Table List 6" w:semiHidden="1" w:unhideWhenUsed="1"/>
+    <w:lsdException w:name="Table List 7" w:semiHidden="1" w:unhideWhenUsed="1"/>
+    <w:lsdException w:name="Table List 8" w:semiHidden="1" w:unhideWhenUsed="1"/>
+    <w:lsdException w:name="Table 3D effects 1" w:semiHidden="1" w:unhideWhenUsed="1"/>
+    <w:lsdException w:name="Table 3D effects 2" w:semiHidden="1" w:unhideWhenUsed="1"/>
+    <w:lsdException w:name="Table 3D effects 3" w:semiHidden="1" w:unhideWhenUsed="1"/>
+    <w:lsdException w:name="Table Contemporary" w:semiHidden="1" w:unhideWhenUsed="1"/>
+    <w:lsdException w:name="Table Elegant" w:semiHidden="1" w:unhideWhenUsed="1"/>
+    <w:lsdException w:name="Table Professional" w:semiHidden="1" w:unhideWhenUsed="1"/>
+    <w:lsdException w:name="Table Subtle 1" w:semiHidden="1" w:unhideWhenUsed="1"/>
+    <w:lsdException w:name="Table Subtle 2" w:semiHidden="1" w:unhideWhenUsed="1"/>
+    <w:lsdException w:name="Table Web 1" w:semiHidden="1" w:unhideWhenUsed="1"/>
+    <w:lsdException w:name="Table Web 2" w:semiHidden="1" w:unhideWhenUsed="1"/>
+    <w:lsdException w:name="Table Web 3" w:semiHidden="1" w:unhideWhenUsed="1"/>
+    <w:lsdException w:name="Balloon Text" w:semiHidden="1" w:unhideWhenUsed="1"/>
+    <w:lsdException w:name="Table Grid" w:uiPriority="39"/>
+    <w:lsdException w:name="Table Theme" w:semiHidden="1" w:unhideWhenUsed="1"/>
+    <w:lsdException w:name="Placeholder Text" w:semiHidden="1"/>
+    <w:lsdException w:name="No Spacing" w:uiPriority="1" w:qFormat="1"/>
+    <w:lsdException w:name="Light Shading" w:uiPriority="60"/>
+    <w:lsdException w:name="Light List" w:uiPriority="61"/>
+    <w:lsdException w:name="Light Grid" w:uiPriority="62"/>
+    <w:lsdException w:name="Medium Shading 1" w:uiPriority="63"/>
+    <w:lsdException w:name="Medium Shading 2" w:uiPriority="64"/>
+    <w:lsdException w:name="Medium List 1" w:uiPriority="65"/>
+    <w:lsdException w:name="Medium List 2" w:uiPriority="66"/>
+    <w:lsdException w:name="Medium Grid 1" w:uiPriority="67"/>
+    <w:lsdException w:name="Medium Grid 2" w:uiPriority="68"/>
+    <w:lsdException w:name="Medium Grid 3" w:uiPriority="69"/>
+    <w:lsdException w:name="Dark List" w:uiPriority="70"/>
+    <w:lsdException w:name="Colorful Shading" w:uiPriority="71"/>
+    <w:lsdException w:name="Colorful List" w:uiPriority="72"/>
+    <w:lsdException w:name="Colorful Grid" w:uiPriority="73"/>
+    <w:lsdException w:name="Light Shading Accent 1" w:uiPriority="60"/>
+    <w:lsdException w:name="Light List Accent 1" w:uiPriority="61"/>
+    <w:lsdException w:name="Light Grid Accent 1" w:uiPriority="62"/>
+    <w:lsdException w:name="Medium Shading 1 Accent 1" w:uiPriority="63"/>
+    <w:lsdException w:name="Medium Shading 2 Accent 1" w:uiPriority="64"/>
+    <w:lsdException w:name="Medium List 1 Accent 1" w:uiPriority="65"/>
+    <w:lsdException w:name="Revision" w:semiHidden="1"/>
+    <w:lsdException w:name="List Paragraph" w:uiPriority="34" w:qFormat="1"/>
+    <w:lsdException w:name="Quote" w:uiPriority="29" w:qFormat="1"/>
+    <w:lsdException w:name="Intense Quote" w:uiPriority="30" w:qFormat="1"/>
+    <w:lsdException w:name="Medium List 2 Accent 1" w:uiPriority="66"/>
+    <w:lsdException w:name="Medium Grid 1 Accent 1" w:uiPriority="67"/>
+    <w:lsdException w:name="Medium Grid 2 Accent 1" w:uiPriority="68"/>
+    <w:lsdException w:name="Medium Grid 3 Accent 1" w:uiPriority="69"/>
+    <w:lsdException w:name="Dark List Accent 1" w:uiPriority="70"/>
+    <w:lsdException w:name="Colorful Shading Accent 1" w:uiPriority="71"/>
+    <w:lsdException w:name="Colorful List Accent 1" w:uiPriority="72"/>
+    <w:lsdException w:name="Colorful Grid Accent 1" w:uiPriority="73"/>
+    <w:lsdException w:name="Light Shading Accent 2" w:uiPriority="60"/>
+    <w:lsdException w:name="Light List Accent 2" w:uiPriority="61"/>
+    <w:lsdException w:name="Light Grid Accent 2" w:uiPriority="62"/>
+    <w:lsdException w:name="Medium Shading 1 Accent 2" w:uiPriority="63"/>
+    <w:lsdException w:name="Medium Shading 2 Accent 2" w:uiPriority="64"/>
+    <w:lsdException w:name="Medium List 1 Accent 2" w:uiPriority="65"/>
+    <w:lsdException w:name="Medium List 2 Accent 2" w:uiPriority="66"/>
+    <w:lsdException w:name="Medium Grid 1 Accent 2" w:uiPriority="67"/>
+    <w:lsdException w:name="Medium Grid 2 Accent 2" w:uiPriority="68"/>
+    <w:lsdException w:name="Medium Grid 3 Accent 2" w:uiPriority="69"/>
+    <w:lsdException w:name="Dark List Accent 2" w:uiPriority="70"/>
+    <w:lsdException w:name="Colorful Shading Accent 2" w:uiPriority="71"/>
+    <w:lsdException w:name="Colorful List Accent 2" w:uiPriority="72"/>
+    <w:lsdException w:name="Colorful Grid Accent 2" w:uiPriority="73"/>
+    <w:lsdException w:name="Light Shading Accent 3" w:uiPriority="60"/>
+    <w:lsdException w:name="Light List Accent 3" w:uiPriority="61"/>
+    <w:lsdException w:name="Light Grid Accent 3" w:uiPriority="62"/>
+    <w:lsdException w:name="Medium Shading 1 Accent 3" w:uiPriority="63"/>
+    <w:lsdException w:name="Medium Shading 2 Accent 3" w:uiPriority="64"/>
+    <w:lsdException w:name="Medium List 1 Accent 3" w:uiPriority="65"/>
+    <w:lsdException w:name="Medium List 2 Accent 3" w:uiPriority="66"/>
+    <w:lsdException w:name="Medium Grid 1 Accent 3" w:uiPriority="67"/>
+    <w:lsdException w:name="Medium Grid 2 Accent 3" w:uiPriority="68"/>
+    <w:lsdException w:name="Medium Grid 3 Accent 3" w:uiPriority="69"/>
+    <w:lsdException w:name="Dark List Accent 3" w:uiPriority="70"/>
+    <w:lsdException w:name="Colorful Shading Accent 3" w:uiPriority="71"/>
+    <w:lsdException w:name="Colorful List Accent 3" w:uiPriority="72"/>
+    <w:lsdException w:name="Colorful Grid Accent 3" w:uiPriority="73"/>
+    <w:lsdException w:name="Light Shading Accent 4" w:uiPriority="60"/>
+    <w:lsdException w:name="Light List Accent 4" w:uiPriority="61"/>
+    <w:lsdException w:name="Light Grid Accent 4" w:uiPriority="62"/>
+    <w:lsdException w:name="Medium Shading 1 Accent 4" w:uiPriority="63"/>
+    <w:lsdException w:name="Medium Shading 2 Accent 4" w:uiPriority="64"/>
+    <w:lsdException w:name="Medium List 1 Accent 4" w:uiPriority="65"/>
+    <w:lsdException w:name="Medium List 2 Accent 4" w:uiPriority="66"/>
+    <w:lsdException w:name="Medium Grid 1 Accent 4" w:uiPriority="67"/>
+    <w:lsdException w:name="Medium Grid 2 Accent 4" w:uiPriority="68"/>
+    <w:lsdException w:name="Medium Grid 3 Accent 4" w:uiPriority="69"/>
+    <w:lsdException w:name="Dark List Accent 4" w:uiPriority="70"/>
+    <w:lsdException w:name="Colorful Shading Accent 4" w:uiPriority="71"/>
+    <w:lsdException w:name="Colorful List Accent 4" w:uiPriority="72"/>
+    <w:lsdException w:name="Colorful Grid Accent 4" w:uiPriority="73"/>
+    <w:lsdException w:name="Light Shading Accent 5" w:uiPriority="60"/>
+    <w:lsdException w:name="Light List Accent 5" w:uiPriority="61"/>
+    <w:lsdException w:name="Light Grid Accent 5" w:uiPriority="62"/>
+    <w:lsdException w:name="Medium Shading 1 Accent 5" w:uiPriority="63"/>
+    <w:lsdException w:name="Medium Shading 2 Accent 5" w:uiPriority="64"/>
+    <w:lsdException w:name="Medium List 1 Accent 5" w:uiPriority="65"/>
+    <w:lsdException w:name="Medium List 2 Accent 5" w:uiPriority="66"/>
+    <w:lsdException w:name="Medium Grid 1 Accent 5" w:uiPriority="67"/>
+    <w:lsdException w:name="Medium Grid 2 Accent 5" w:uiPriority="68"/>
+    <w:lsdException w:name="Medium Grid 3 Accent 5" w:uiPriority="69"/>
+    <w:lsdException w:name="Dark List Accent 5" w:uiPriority="70"/>
+    <w:lsdException w:name="Colorful Shading Accent 5" w:uiPriority="71"/>
+    <w:lsdException w:name="Colorful List Accent 5" w:uiPriority="72"/>
+    <w:lsdException w:name="Colorful Grid Accent 5" w:uiPriority="73"/>
+    <w:lsdException w:name="Light Shading Accent 6" w:uiPriority="60"/>
+    <w:lsdException w:name="Light List Accent 6" w:uiPriority="61"/>
+    <w:lsdException w:name="Light Grid Accent 6" w:uiPriority="62"/>
+    <w:lsdException w:name="Medium Shading 1 Accent 6" w:uiPriority="63"/>
+    <w:lsdException w:name="Medium Shading 2 Accent 6" w:uiPriority="64"/>
+    <w:lsdException w:name="Medium List 1 Accent 6" w:uiPriority="65"/>
+    <w:lsdException w:name="Medium List 2 Accent 6" w:uiPriority="66"/>
+    <w:lsdException w:name="Medium Grid 1 Accent 6" w:uiPriority="67"/>
+    <w:lsdException w:name="Medium Grid 2 Accent 6" w:uiPriority="68"/>
+    <w:lsdException w:name="Medium Grid 3 Accent 6" w:uiPriority="69"/>
+    <w:lsdException w:name="Dark List Accent 6" w:uiPriority="70"/>
+    <w:lsdException w:name="Colorful Shading Accent 6" w:uiPriority="71"/>
+    <w:lsdException w:name="Colorful List Accent 6" w:uiPriority="72"/>
+    <w:lsdException w:name="Colorful Grid Accent 6" w:uiPriority="73"/>
+    <w:lsdException w:name="Subtle Emphasis" w:uiPriority="19" w:qFormat="1"/>
+    <w:lsdException w:name="Intense Emphasis" w:uiPriority="21" w:qFormat="1"/>
+    <w:lsdException w:name="Subtle Reference" w:uiPriority="31" w:qFormat="1"/>
+    <w:lsdException w:name="Intense Reference" w:uiPriority="32" w:qFormat="1"/>
+    <w:lsdException w:name="Book Title" w:uiPriority="33" w:qFormat="1"/>
+    <w:lsdException w:name="Bibliography" w:semiHidden="1" w:uiPriority="37" w:unhideWhenUsed="1"/>
+    <w:lsdException w:name="TOC Heading" w:semiHidden="1" w:uiPriority="39" w:unhideWhenUsed="1" w:qFormat="1"/>
+    <w:lsdException w:name="Plain Table 1" w:uiPriority="41"/>
+    <w:lsdException w:name="Plain Table 2" w:uiPriority="42"/>
+    <w:lsdException w:name="Plain Table 3" w:uiPriority="43"/>
+    <w:lsdException w:name="Plain Table 4" w:uiPriority="44"/>
+    <w:lsdException w:name="Plain Table 5" w:uiPriority="45"/>
+    <w:lsdException w:name="Grid Table Light" w:uiPriority="40"/>
+    <w:lsdException w:name="Grid Table 1 Light" w:uiPriority="46"/>
+    <w:lsdException w:name="Grid Table 2" w:uiPriority="47"/>
+    <w:lsdException w:name="Grid Table 3" w:uiPriority="48"/>
+    <w:lsdException w:name="Grid Table 4" w:uiPriority="49"/>
+    <w:lsdException w:name="Grid Table 5 Dark" w:uiPriority="50"/>
+    <w:lsdException w:name="Grid Table 6 Colorful" w:uiPriority="51"/>
+    <w:lsdException w:name="Grid Table 7 Colorful" w:uiPriority="52"/>
+    <w:lsdException w:name="Grid Table 1 Light Accent 1" w:uiPriority="46"/>
+    <w:lsdException w:name="Grid Table 2 Accent 1" w:uiPriority="47"/>
+    <w:lsdException w:name="Grid Table 3 Accent 1" w:uiPriority="48"/>
+    <w:lsdException w:name="Grid Table 4 Accent 1" w:uiPriority="49"/>
+    <w:lsdException w:name="Grid Table 5 Dark Accent 1" w:uiPriority="50"/>
+    <w:lsdException w:name="Grid Table 6 Colorful Accent 1" w:uiPriority="51"/>
+    <w:lsdException w:name="Grid Table 7 Colorful Accent 1" w:uiPriority="52"/>
+    <w:lsdException w:name="Grid Table 1 Light Accent 2" w:uiPriority="46"/>
+    <w:lsdException w:name="Grid Table 2 Accent 2" w:uiPriority="47"/>
+    <w:lsdException w:name="Grid Table 3 Accent 2" w:uiPriority="48"/>
+    <w:lsdException w:name="Grid Table 4 Accent 2" w:uiPriority="49"/>
+    <w:lsdException w:name="Grid Table 5 Dark Accent 2" w:uiPriority="50"/>
+    <w:lsdException w:name="Grid Table 6 Colorful Accent 2" w:uiPriority="51"/>
+    <w:lsdException w:name="Grid Table 7 Colorful Accent 2" w:uiPriority="52"/>
+    <w:lsdException w:name="Grid Table 1 Light Accent 3" w:uiPriority="46"/>
+    <w:lsdException w:name="Grid Table 2 Accent 3" w:uiPriority="47"/>
+    <w:lsdException w:name="Grid Table 3 Accent 3" w:uiPriority="48"/>
+    <w:lsdException w:name="Grid Table 4 Accent 3" w:uiPriority="49"/>
+    <w:lsdException w:name="Grid Table 5 Dark Accent 3" w:uiPriority="50"/>
+    <w:lsdException w:name="Grid Table 6 Colorful Accent 3" w:uiPriority="51"/>
+    <w:lsdException w:name="Grid Table 7 Colorful Accent 3" w:uiPriority="52"/>
+    <w:lsdException w:name="Grid Table 1 Light Accent 4" w:uiPriority="46"/>
+    <w:lsdException w:name="Grid Table 2 Accent 4" w:uiPriority="47"/>
+    <w:lsdException w:name="Grid Table 3 Accent 4" w:uiPriority="48"/>
+    <w:lsdException w:name="Grid Table 4 Accent 4" w:uiPriority="49"/>
+    <w:lsdException w:name="Grid Table 5 Dark Accent 4" w:uiPriority="50"/>
+    <w:lsdException w:name="Grid Table 6 Colorful Accent 4" w:uiPriority="51"/>
+    <w:lsdException w:name="Grid Table 7 Colorful Accent 4" w:uiPriority="52"/>
+    <w:lsdException w:name="Grid Table 1 Light Accent 5" w:uiPriority="46"/>
+    <w:lsdException w:name="Grid Table 2 Accent 5" w:uiPriority="47"/>
+    <w:lsdException w:name="Grid Table 3 Accent 5" w:uiPriority="48"/>
+    <w:lsdException w:name="Grid Table 4 Accent 5" w:uiPriority="49"/>
+    <w:lsdException w:name="Grid Table 5 Dark Accent 5" w:uiPriority="50"/>
+    <w:lsdException w:name="Grid Table 6 Colorful Accent 5" w:uiPriority="51"/>
+    <w:lsdException w:name="Grid Table 7 Colorful Accent 5" w:uiPriority="52"/>
+    <w:lsdException w:name="Grid Table 1 Light Accent 6" w:uiPriority="46"/>
+    <w:lsdException w:name="Grid Table 2 Accent 6" w:uiPriority="47"/>
+    <w:lsdException w:name="Grid Table 3 Accent 6" w:uiPriority="48"/>
+    <w:lsdException w:name="Grid Table 4 Accent 6" w:uiPriority="49"/>
+    <w:lsdException w:name="Grid Table 5 Dark Accent 6" w:uiPriority="50"/>
+    <w:lsdException w:name="Grid Table 6 Colorful Accent 6" w:uiPriority="51"/>
+    <w:lsdException w:name="Grid Table 7 Colorful Accent 6" w:uiPriority="52"/>
+    <w:lsdException w:name="List Table 1 Light" w:uiPriority="46"/>
+    <w:lsdException w:name="List Table 2" w:uiPriority="47"/>
+    <w:lsdException w:name="List Table 3" w:uiPriority="48"/>
+    <w:lsdException w:name="List Table 4" w:uiPriority="49"/>
+    <w:lsdException w:name="List Table 5 Dark" w:uiPriority="50"/>
+    <w:lsdException w:name="List Table 6 Colorful" w:uiPriority="51"/>
+    <w:lsdException w:name="List Table 7 Colorful" w:uiPriority="52"/>
+    <w:lsdException w:name="List Table 1 Light Accent 1" w:uiPriority="46"/>
+    <w:lsdException w:name="List Table 2 Accent 1" w:uiPriority="47"/>
+    <w:lsdException w:name="List Table 3 Accent 1" w:uiPriority="48"/>
+    <w:lsdException w:name="List Table 4 Accent 1" w:uiPriority="49"/>
+    <w:lsdException w:name="List Table 5 Dark Accent 1" w:uiPriority="50"/>
+    <w:lsdException w:name="List Table 6 Colorful Accent 1" w:uiPriority="51"/>
+    <w:lsdException w:name="List Table 7 Colorful Accent 1" w:uiPriority="52"/>
+    <w:lsdException w:name="List Table 1 Light Accent 2" w:uiPriority="46"/>
+    <w:lsdException w:name="List Table 2 Accent 2" w:uiPriority="47"/>
+    <w:lsdException w:name="List Table 3 Accent 2" w:uiPriority="48"/>
+    <w:lsdException w:name="List Table 4 Accent 2" w:uiPriority="49"/>
+    <w:lsdException w:name="List Table 5 Dark Accent 2" w:uiPriority="50"/>
+    <w:lsdException w:name="List Table 6 Colorful Accent 2" w:uiPriority="51"/>
+    <w:lsdException w:name="List Table 7 Colorful Accent 2" w:uiPriority="52"/>
+    <w:lsdException w:name="List Table 1 Light Accent 3" w:uiPriority="46"/>
+    <w:lsdException w:name="List Table 2 Accent 3" w:uiPriority="47"/>
+    <w:lsdException w:name="List Table 3 Accent 3" w:uiPriority="48"/>
+    <w:lsdException w:name="List Table 4 Accent 3" w:uiPriority="49"/>
+    <w:lsdException w:name="List Table 5 Dark Accent 3" w:uiPriority="50"/>
+    <w:lsdException w:name="List Table 6 Colorful Accent 3" w:uiPriority="51"/>
+    <w:lsdException w:name="List Table 7 Colorful Accent 3" w:uiPriority="52"/>
+    <w:lsdException w:name="List Table 1 Light Accent 4" w:uiPriority="46"/>
+    <w:lsdException w:name="List Table 2 Accent 4" w:uiPriority="47"/>
+    <w:lsdException w:name="List Table 3 Accent 4" w:uiPriority="48"/>
+    <w:lsdException w:name="List Table 4 Accent 4" w:uiPriority="49"/>
+    <w:lsdException w:name="List Table 5 Dark Accent 4" w:uiPriority="50"/>
+    <w:lsdException w:name="List Table 6 Colorful Accent 4" w:uiPriority="51"/>
+    <w:lsdException w:name="List Table 7 Colorful Accent 4" w:uiPriority="52"/>
+    <w:lsdException w:name="List Table 1 Light Accent 5" w:uiPriority="46"/>
+    <w:lsdException w:name="List Table 2 Accent 5" w:uiPriority="47"/>
+    <w:lsdException w:name="List Table 3 Accent 5" w:uiPriority="48"/>
+    <w:lsdException w:name="List Table 4 Accent 5" w:uiPriority="49"/>
+    <w:lsdException w:name="List Table 5 Dark Accent 5" w:uiPriority="50"/>
+    <w:lsdException w:name="List Table 6 Colorful Accent 5" w:uiPriority="51"/>
+    <w:lsdException w:name="List Table 7 Colorful Accent 5" w:uiPriority="52"/>
+    <w:lsdException w:name="List Table 1 Light Accent 6" w:uiPriority="46"/>
+    <w:lsdException w:name="List Table 2 Accent 6" w:uiPriority="47"/>
+    <w:lsdException w:name="List Table 3 Accent 6" w:uiPriority="48"/>
+    <w:lsdException w:name="List Table 4 Accent 6" w:uiPriority="49"/>
+    <w:lsdException w:name="List Table 5 Dark Accent 6" w:uiPriority="50"/>
+    <w:lsdException w:name="List Table 6 Colorful Accent 6" w:uiPriority="51"/>
+    <w:lsdException w:name="List Table 7 Colorful Accent 6" w:uiPriority="52"/>
   </w:latentStyles>
   <w:style w:type="paragraph" w:default="1" w:styleId="Norml">
     <w:name w:val="Normal"/>
@@ -2254,196 +2746,6 @@
 </w:styles>
 </file>
 
-<file path=word/stylesWithEffects.xml><?xml version="1.0" encoding="utf-8"?>
-<w:styles xmlns:wpc="http://schemas.microsoft.com/office/word/2010/wordprocessingCanvas" xmlns:mc="http://schemas.openxmlformats.org/markup-compatibility/2006" xmlns:o="urn:schemas-microsoft-com:office:office" xmlns:r="http://schemas.openxmlformats.org/officeDocument/2006/relationships" xmlns:m="http://schemas.openxmlformats.org/officeDocument/2006/math" xmlns:v="urn:schemas-microsoft-com:vml" xmlns:wp14="http://schemas.microsoft.com/office/word/2010/wordprocessingDrawing" xmlns:wp="http://schemas.openxmlformats.org/drawingml/2006/wordprocessingDrawing" xmlns:w10="urn:schemas-microsoft-com:office:word" xmlns:w="http://schemas.openxmlformats.org/wordprocessingml/2006/main" xmlns:w14="http://schemas.microsoft.com/office/word/2010/wordml" xmlns:wpg="http://schemas.microsoft.com/office/word/2010/wordprocessingGroup" xmlns:wpi="http://schemas.microsoft.com/office/word/2010/wordprocessingInk" xmlns:wne="http://schemas.microsoft.com/office/word/2006/wordml" xmlns:wps="http://schemas.microsoft.com/office/word/2010/wordprocessingShape" mc:Ignorable="w14 wp14">
-  <w:docDefaults>
-    <w:rPrDefault>
-      <w:rPr>
-        <w:rFonts w:asciiTheme="minorHAnsi" w:eastAsiaTheme="minorEastAsia" w:hAnsiTheme="minorHAnsi" w:cstheme="minorBidi"/>
-        <w:sz w:val="22"/>
-        <w:szCs w:val="22"/>
-        <w:lang w:val="hu-HU" w:eastAsia="hu-HU" w:bidi="ar-SA"/>
-      </w:rPr>
-    </w:rPrDefault>
-    <w:pPrDefault>
-      <w:pPr>
-        <w:spacing w:after="200" w:line="276" w:lineRule="auto"/>
-      </w:pPr>
-    </w:pPrDefault>
-  </w:docDefaults>
-  <w:latentStyles w:defLockedState="0" w:defUIPriority="99" w:defSemiHidden="1" w:defUnhideWhenUsed="1" w:defQFormat="0" w:count="267">
-    <w:lsdException w:name="Normal" w:semiHidden="0" w:uiPriority="0" w:unhideWhenUsed="0" w:qFormat="1"/>
-    <w:lsdException w:name="heading 1" w:semiHidden="0" w:uiPriority="9" w:unhideWhenUsed="0" w:qFormat="1"/>
-    <w:lsdException w:name="heading 2" w:uiPriority="9" w:qFormat="1"/>
-    <w:lsdException w:name="heading 3" w:uiPriority="9" w:qFormat="1"/>
-    <w:lsdException w:name="heading 4" w:uiPriority="9" w:qFormat="1"/>
-    <w:lsdException w:name="heading 5" w:uiPriority="9" w:qFormat="1"/>
-    <w:lsdException w:name="heading 6" w:uiPriority="9" w:qFormat="1"/>
-    <w:lsdException w:name="heading 7" w:uiPriority="9" w:qFormat="1"/>
-    <w:lsdException w:name="heading 8" w:uiPriority="9" w:qFormat="1"/>
-    <w:lsdException w:name="heading 9" w:uiPriority="9" w:qFormat="1"/>
-    <w:lsdException w:name="toc 1" w:uiPriority="39"/>
-    <w:lsdException w:name="toc 2" w:uiPriority="39"/>
-    <w:lsdException w:name="toc 3" w:uiPriority="39"/>
-    <w:lsdException w:name="toc 4" w:uiPriority="39"/>
-    <w:lsdException w:name="toc 5" w:uiPriority="39"/>
-    <w:lsdException w:name="toc 6" w:uiPriority="39"/>
-    <w:lsdException w:name="toc 7" w:uiPriority="39"/>
-    <w:lsdException w:name="toc 8" w:uiPriority="39"/>
-    <w:lsdException w:name="toc 9" w:uiPriority="39"/>
-    <w:lsdException w:name="caption" w:uiPriority="35" w:qFormat="1"/>
-    <w:lsdException w:name="Title" w:semiHidden="0" w:uiPriority="10" w:unhideWhenUsed="0" w:qFormat="1"/>
-    <w:lsdException w:name="Default Paragraph Font" w:uiPriority="1"/>
-    <w:lsdException w:name="Subtitle" w:semiHidden="0" w:uiPriority="11" w:unhideWhenUsed="0" w:qFormat="1"/>
-    <w:lsdException w:name="Strong" w:semiHidden="0" w:uiPriority="22" w:unhideWhenUsed="0" w:qFormat="1"/>
-    <w:lsdException w:name="Emphasis" w:semiHidden="0" w:uiPriority="20" w:unhideWhenUsed="0" w:qFormat="1"/>
-    <w:lsdException w:name="Table Grid" w:semiHidden="0" w:uiPriority="59" w:unhideWhenUsed="0"/>
-    <w:lsdException w:name="Placeholder Text" w:unhideWhenUsed="0"/>
-    <w:lsdException w:name="No Spacing" w:semiHidden="0" w:uiPriority="1" w:unhideWhenUsed="0" w:qFormat="1"/>
-    <w:lsdException w:name="Light Shading" w:semiHidden="0" w:uiPriority="60" w:unhideWhenUsed="0"/>
-    <w:lsdException w:name="Light List" w:semiHidden="0" w:uiPriority="61" w:unhideWhenUsed="0"/>
-    <w:lsdException w:name="Light Grid" w:semiHidden="0" w:uiPriority="62" w:unhideWhenUsed="0"/>
-    <w:lsdException w:name="Medium Shading 1" w:semiHidden="0" w:uiPriority="63" w:unhideWhenUsed="0"/>
-    <w:lsdException w:name="Medium Shading 2" w:semiHidden="0" w:uiPriority="64" w:unhideWhenUsed="0"/>
-    <w:lsdException w:name="Medium List 1" w:semiHidden="0" w:uiPriority="65" w:unhideWhenUsed="0"/>
-    <w:lsdException w:name="Medium List 2" w:semiHidden="0" w:uiPriority="66" w:unhideWhenUsed="0"/>
-    <w:lsdException w:name="Medium Grid 1" w:semiHidden="0" w:uiPriority="67" w:unhideWhenUsed="0"/>
-    <w:lsdException w:name="Medium Grid 2" w:semiHidden="0" w:uiPriority="68" w:unhideWhenUsed="0"/>
-    <w:lsdException w:name="Medium Grid 3" w:semiHidden="0" w:uiPriority="69" w:unhideWhenUsed="0"/>
-    <w:lsdException w:name="Dark List" w:semiHidden="0" w:uiPriority="70" w:unhideWhenUsed="0"/>
-    <w:lsdException w:name="Colorful Shading" w:semiHidden="0" w:uiPriority="71" w:unhideWhenUsed="0"/>
-    <w:lsdException w:name="Colorful List" w:semiHidden="0" w:uiPriority="72" w:unhideWhenUsed="0"/>
-    <w:lsdException w:name="Colorful Grid" w:semiHidden="0" w:uiPriority="73" w:unhideWhenUsed="0"/>
-    <w:lsdException w:name="Light Shading Accent 1" w:semiHidden="0" w:uiPriority="60" w:unhideWhenUsed="0"/>
-    <w:lsdException w:name="Light List Accent 1" w:semiHidden="0" w:uiPriority="61" w:unhideWhenUsed="0"/>
-    <w:lsdException w:name="Light Grid Accent 1" w:semiHidden="0" w:uiPriority="62" w:unhideWhenUsed="0"/>
-    <w:lsdException w:name="Medium Shading 1 Accent 1" w:semiHidden="0" w:uiPriority="63" w:unhideWhenUsed="0"/>
-    <w:lsdException w:name="Medium Shading 2 Accent 1" w:semiHidden="0" w:uiPriority="64" w:unhideWhenUsed="0"/>
-    <w:lsdException w:name="Medium List 1 Accent 1" w:semiHidden="0" w:uiPriority="65" w:unhideWhenUsed="0"/>
-    <w:lsdException w:name="Revision" w:unhideWhenUsed="0"/>
-    <w:lsdException w:name="List Paragraph" w:semiHidden="0" w:uiPriority="34" w:unhideWhenUsed="0" w:qFormat="1"/>
-    <w:lsdException w:name="Quote" w:semiHidden="0" w:uiPriority="29" w:unhideWhenUsed="0" w:qFormat="1"/>
-    <w:lsdException w:name="Intense Quote" w:semiHidden="0" w:uiPriority="30" w:unhideWhenUsed="0" w:qFormat="1"/>
-    <w:lsdException w:name="Medium List 2 Accent 1" w:semiHidden="0" w:uiPriority="66" w:unhideWhenUsed="0"/>
-    <w:lsdException w:name="Medium Grid 1 Accent 1" w:semiHidden="0" w:uiPriority="67" w:unhideWhenUsed="0"/>
-    <w:lsdException w:name="Medium Grid 2 Accent 1" w:semiHidden="0" w:uiPriority="68" w:unhideWhenUsed="0"/>
-    <w:lsdException w:name="Medium Grid 3 Accent 1" w:semiHidden="0" w:uiPriority="69" w:unhideWhenUsed="0"/>
-    <w:lsdException w:name="Dark List Accent 1" w:semiHidden="0" w:uiPriority="70" w:unhideWhenUsed="0"/>
-    <w:lsdException w:name="Colorful Shading Accent 1" w:semiHidden="0" w:uiPriority="71" w:unhideWhenUsed="0"/>
-    <w:lsdException w:name="Colorful List Accent 1" w:semiHidden="0" w:uiPriority="72" w:unhideWhenUsed="0"/>
-    <w:lsdException w:name="Colorful Grid Accent 1" w:semiHidden="0" w:uiPriority="73" w:unhideWhenUsed="0"/>
-    <w:lsdException w:name="Light Shading Accent 2" w:semiHidden="0" w:uiPriority="60" w:unhideWhenUsed="0"/>
-    <w:lsdException w:name="Light List Accent 2" w:semiHidden="0" w:uiPriority="61" w:unhideWhenUsed="0"/>
-    <w:lsdException w:name="Light Grid Accent 2" w:semiHidden="0" w:uiPriority="62" w:unhideWhenUsed="0"/>
-    <w:lsdException w:name="Medium Shading 1 Accent 2" w:semiHidden="0" w:uiPriority="63" w:unhideWhenUsed="0"/>
-    <w:lsdException w:name="Medium Shading 2 Accent 2" w:semiHidden="0" w:uiPriority="64" w:unhideWhenUsed="0"/>
-    <w:lsdException w:name="Medium List 1 Accent 2" w:semiHidden="0" w:uiPriority="65" w:unhideWhenUsed="0"/>
-    <w:lsdException w:name="Medium List 2 Accent 2" w:semiHidden="0" w:uiPriority="66" w:unhideWhenUsed="0"/>
-    <w:lsdException w:name="Medium Grid 1 Accent 2" w:semiHidden="0" w:uiPriority="67" w:unhideWhenUsed="0"/>
-    <w:lsdException w:name="Medium Grid 2 Accent 2" w:semiHidden="0" w:uiPriority="68" w:unhideWhenUsed="0"/>
-    <w:lsdException w:name="Medium Grid 3 Accent 2" w:semiHidden="0" w:uiPriority="69" w:unhideWhenUsed="0"/>
-    <w:lsdException w:name="Dark List Accent 2" w:semiHidden="0" w:uiPriority="70" w:unhideWhenUsed="0"/>
-    <w:lsdException w:name="Colorful Shading Accent 2" w:semiHidden="0" w:uiPriority="71" w:unhideWhenUsed="0"/>
-    <w:lsdException w:name="Colorful List Accent 2" w:semiHidden="0" w:uiPriority="72" w:unhideWhenUsed="0"/>
-    <w:lsdException w:name="Colorful Grid Accent 2" w:semiHidden="0" w:uiPriority="73" w:unhideWhenUsed="0"/>
-    <w:lsdException w:name="Light Shading Accent 3" w:semiHidden="0" w:uiPriority="60" w:unhideWhenUsed="0"/>
-    <w:lsdException w:name="Light List Accent 3" w:semiHidden="0" w:uiPriority="61" w:unhideWhenUsed="0"/>
-    <w:lsdException w:name="Light Grid Accent 3" w:semiHidden="0" w:uiPriority="62" w:unhideWhenUsed="0"/>
-    <w:lsdException w:name="Medium Shading 1 Accent 3" w:semiHidden="0" w:uiPriority="63" w:unhideWhenUsed="0"/>
-    <w:lsdException w:name="Medium Shading 2 Accent 3" w:semiHidden="0" w:uiPriority="64" w:unhideWhenUsed="0"/>
-    <w:lsdException w:name="Medium List 1 Accent 3" w:semiHidden="0" w:uiPriority="65" w:unhideWhenUsed="0"/>
-    <w:lsdException w:name="Medium List 2 Accent 3" w:semiHidden="0" w:uiPriority="66" w:unhideWhenUsed="0"/>
-    <w:lsdException w:name="Medium Grid 1 Accent 3" w:semiHidden="0" w:uiPriority="67" w:unhideWhenUsed="0"/>
-    <w:lsdException w:name="Medium Grid 2 Accent 3" w:semiHidden="0" w:uiPriority="68" w:unhideWhenUsed="0"/>
-    <w:lsdException w:name="Medium Grid 3 Accent 3" w:semiHidden="0" w:uiPriority="69" w:unhideWhenUsed="0"/>
-    <w:lsdException w:name="Dark List Accent 3" w:semiHidden="0" w:uiPriority="70" w:unhideWhenUsed="0"/>
-    <w:lsdException w:name="Colorful Shading Accent 3" w:semiHidden="0" w:uiPriority="71" w:unhideWhenUsed="0"/>
-    <w:lsdException w:name="Colorful List Accent 3" w:semiHidden="0" w:uiPriority="72" w:unhideWhenUsed="0"/>
-    <w:lsdException w:name="Colorful Grid Accent 3" w:semiHidden="0" w:uiPriority="73" w:unhideWhenUsed="0"/>
-    <w:lsdException w:name="Light Shading Accent 4" w:semiHidden="0" w:uiPriority="60" w:unhideWhenUsed="0"/>
-    <w:lsdException w:name="Light List Accent 4" w:semiHidden="0" w:uiPriority="61" w:unhideWhenUsed="0"/>
-    <w:lsdException w:name="Light Grid Accent 4" w:semiHidden="0" w:uiPriority="62" w:unhideWhenUsed="0"/>
-    <w:lsdException w:name="Medium Shading 1 Accent 4" w:semiHidden="0" w:uiPriority="63" w:unhideWhenUsed="0"/>
-    <w:lsdException w:name="Medium Shading 2 Accent 4" w:semiHidden="0" w:uiPriority="64" w:unhideWhenUsed="0"/>
-    <w:lsdException w:name="Medium List 1 Accent 4" w:semiHidden="0" w:uiPriority="65" w:unhideWhenUsed="0"/>
-    <w:lsdException w:name="Medium List 2 Accent 4" w:semiHidden="0" w:uiPriority="66" w:unhideWhenUsed="0"/>
-    <w:lsdException w:name="Medium Grid 1 Accent 4" w:semiHidden="0" w:uiPriority="67" w:unhideWhenUsed="0"/>
-    <w:lsdException w:name="Medium Grid 2 Accent 4" w:semiHidden="0" w:uiPriority="68" w:unhideWhenUsed="0"/>
-    <w:lsdException w:name="Medium Grid 3 Accent 4" w:semiHidden="0" w:uiPriority="69" w:unhideWhenUsed="0"/>
-    <w:lsdException w:name="Dark List Accent 4" w:semiHidden="0" w:uiPriority="70" w:unhideWhenUsed="0"/>
-    <w:lsdException w:name="Colorful Shading Accent 4" w:semiHidden="0" w:uiPriority="71" w:unhideWhenUsed="0"/>
-    <w:lsdException w:name="Colorful List Accent 4" w:semiHidden="0" w:uiPriority="72" w:unhideWhenUsed="0"/>
-    <w:lsdException w:name="Colorful Grid Accent 4" w:semiHidden="0" w:uiPriority="73" w:unhideWhenUsed="0"/>
-    <w:lsdException w:name="Light Shading Accent 5" w:semiHidden="0" w:uiPriority="60" w:unhideWhenUsed="0"/>
-    <w:lsdException w:name="Light List Accent 5" w:semiHidden="0" w:uiPriority="61" w:unhideWhenUsed="0"/>
-    <w:lsdException w:name="Light Grid Accent 5" w:semiHidden="0" w:uiPriority="62" w:unhideWhenUsed="0"/>
-    <w:lsdException w:name="Medium Shading 1 Accent 5" w:semiHidden="0" w:uiPriority="63" w:unhideWhenUsed="0"/>
-    <w:lsdException w:name="Medium Shading 2 Accent 5" w:semiHidden="0" w:uiPriority="64" w:unhideWhenUsed="0"/>
-    <w:lsdException w:name="Medium List 1 Accent 5" w:semiHidden="0" w:uiPriority="65" w:unhideWhenUsed="0"/>
-    <w:lsdException w:name="Medium List 2 Accent 5" w:semiHidden="0" w:uiPriority="66" w:unhideWhenUsed="0"/>
-    <w:lsdException w:name="Medium Grid 1 Accent 5" w:semiHidden="0" w:uiPriority="67" w:unhideWhenUsed="0"/>
-    <w:lsdException w:name="Medium Grid 2 Accent 5" w:semiHidden="0" w:uiPriority="68" w:unhideWhenUsed="0"/>
-    <w:lsdException w:name="Medium Grid 3 Accent 5" w:semiHidden="0" w:uiPriority="69" w:unhideWhenUsed="0"/>
-    <w:lsdException w:name="Dark List Accent 5" w:semiHidden="0" w:uiPriority="70" w:unhideWhenUsed="0"/>
-    <w:lsdException w:name="Colorful Shading Accent 5" w:semiHidden="0" w:uiPriority="71" w:unhideWhenUsed="0"/>
-    <w:lsdException w:name="Colorful List Accent 5" w:semiHidden="0" w:uiPriority="72" w:unhideWhenUsed="0"/>
-    <w:lsdException w:name="Colorful Grid Accent 5" w:semiHidden="0" w:uiPriority="73" w:unhideWhenUsed="0"/>
-    <w:lsdException w:name="Light Shading Accent 6" w:semiHidden="0" w:uiPriority="60" w:unhideWhenUsed="0"/>
-    <w:lsdException w:name="Light List Accent 6" w:semiHidden="0" w:uiPriority="61" w:unhideWhenUsed="0"/>
-    <w:lsdException w:name="Light Grid Accent 6" w:semiHidden="0" w:uiPriority="62" w:unhideWhenUsed="0"/>
-    <w:lsdException w:name="Medium Shading 1 Accent 6" w:semiHidden="0" w:uiPriority="63" w:unhideWhenUsed="0"/>
-    <w:lsdException w:name="Medium Shading 2 Accent 6" w:semiHidden="0" w:uiPriority="64" w:unhideWhenUsed="0"/>
-    <w:lsdException w:name="Medium List 1 Accent 6" w:semiHidden="0" w:uiPriority="65" w:unhideWhenUsed="0"/>
-    <w:lsdException w:name="Medium List 2 Accent 6" w:semiHidden="0" w:uiPriority="66" w:unhideWhenUsed="0"/>
-    <w:lsdException w:name="Medium Grid 1 Accent 6" w:semiHidden="0" w:uiPriority="67" w:unhideWhenUsed="0"/>
-    <w:lsdException w:name="Medium Grid 2 Accent 6" w:semiHidden="0" w:uiPriority="68" w:unhideWhenUsed="0"/>
-    <w:lsdException w:name="Medium Grid 3 Accent 6" w:semiHidden="0" w:uiPriority="69" w:unhideWhenUsed="0"/>
-    <w:lsdException w:name="Dark List Accent 6" w:semiHidden="0" w:uiPriority="70" w:unhideWhenUsed="0"/>
-    <w:lsdException w:name="Colorful Shading Accent 6" w:semiHidden="0" w:uiPriority="71" w:unhideWhenUsed="0"/>
-    <w:lsdException w:name="Colorful List Accent 6" w:semiHidden="0" w:uiPriority="72" w:unhideWhenUsed="0"/>
-    <w:lsdException w:name="Colorful Grid Accent 6" w:semiHidden="0" w:uiPriority="73" w:unhideWhenUsed="0"/>
-    <w:lsdException w:name="Subtle Emphasis" w:semiHidden="0" w:uiPriority="19" w:unhideWhenUsed="0" w:qFormat="1"/>
-    <w:lsdException w:name="Intense Emphasis" w:semiHidden="0" w:uiPriority="21" w:unhideWhenUsed="0" w:qFormat="1"/>
-    <w:lsdException w:name="Subtle Reference" w:semiHidden="0" w:uiPriority="31" w:unhideWhenUsed="0" w:qFormat="1"/>
-    <w:lsdException w:name="Intense Reference" w:semiHidden="0" w:uiPriority="32" w:unhideWhenUsed="0" w:qFormat="1"/>
-    <w:lsdException w:name="Book Title" w:semiHidden="0" w:uiPriority="33" w:unhideWhenUsed="0" w:qFormat="1"/>
-    <w:lsdException w:name="Bibliography" w:uiPriority="37"/>
-    <w:lsdException w:name="TOC Heading" w:uiPriority="39" w:qFormat="1"/>
-  </w:latentStyles>
-  <w:style w:type="paragraph" w:default="1" w:styleId="Norml">
-    <w:name w:val="Normal"/>
-    <w:qFormat/>
-  </w:style>
-  <w:style w:type="character" w:default="1" w:styleId="Bekezdsalapbettpusa">
-    <w:name w:val="Default Paragraph Font"/>
-    <w:uiPriority w:val="1"/>
-    <w:semiHidden/>
-    <w:unhideWhenUsed/>
-  </w:style>
-  <w:style w:type="table" w:default="1" w:styleId="Normltblzat">
-    <w:name w:val="Normal Table"/>
-    <w:uiPriority w:val="99"/>
-    <w:semiHidden/>
-    <w:unhideWhenUsed/>
-    <w:tblPr>
-      <w:tblInd w:w="0" w:type="dxa"/>
-      <w:tblCellMar>
-        <w:top w:w="0" w:type="dxa"/>
-        <w:left w:w="108" w:type="dxa"/>
-        <w:bottom w:w="0" w:type="dxa"/>
-        <w:right w:w="108" w:type="dxa"/>
-      </w:tblCellMar>
-    </w:tblPr>
-  </w:style>
-  <w:style w:type="numbering" w:default="1" w:styleId="Nemlista">
-    <w:name w:val="No List"/>
-    <w:uiPriority w:val="99"/>
-    <w:semiHidden/>
-    <w:unhideWhenUsed/>
-  </w:style>
-</w:styles>
-</file>
-
 <file path=word/theme/theme1.xml><?xml version="1.0" encoding="utf-8"?>
 <a:theme xmlns:a="http://schemas.openxmlformats.org/drawingml/2006/main" name="Office-téma">
   <a:themeElements>
@@ -2699,7 +3001,7 @@
   <a:extraClrSchemeLst/>
   <a:extLst>
     <a:ext uri="{05A4C25C-085E-4340-85A3-A5531E510DB2}">
-      <thm15:themeFamily xmlns:thm15="http://schemas.microsoft.com/office/thememl/2012/main" xmlns="" name="Office Theme" id="{62F939B6-93AF-4DB8-9C6B-D6C7DFDC589F}" vid="{4A3C46E8-61CC-4603-A589-7422A47A8E4A}"/>
+      <thm15:themeFamily xmlns:thm15="http://schemas.microsoft.com/office/thememl/2012/main" name="Office Theme" id="{62F939B6-93AF-4DB8-9C6B-D6C7DFDC589F}" vid="{4A3C46E8-61CC-4603-A589-7422A47A8E4A}"/>
     </a:ext>
   </a:extLst>
 </a:theme>
@@ -2710,7 +3012,7 @@
 </file>
 
 <file path=customXml/itemProps1.xml><?xml version="1.0" encoding="utf-8"?>
-<ds:datastoreItem xmlns:ds="http://schemas.openxmlformats.org/officeDocument/2006/customXml" ds:itemID="{581D267C-1FA4-43D4-8869-BB4DF114F01F}">
+<ds:datastoreItem xmlns:ds="http://schemas.openxmlformats.org/officeDocument/2006/customXml" ds:itemID="{58E51F64-1934-4E75-9892-C7FF4EB695CF}">
   <ds:schemaRefs>
     <ds:schemaRef ds:uri="http://schemas.openxmlformats.org/officeDocument/2006/bibliography"/>
   </ds:schemaRefs>

</xml_diff>

<commit_message>
Feature docstructure e2e tests (#21)
* Doc structure and overview sample.

* Javadoc fix - ValueSet constructor.
</commit_message>
<xml_diff>
--- a/template-utils-core/src/test/resources/templates/integrationtests/contracts/vintage/contract_v09_en.docx
+++ b/template-utils-core/src/test/resources/templates/integrationtests/contracts/vintage/contract_v09_en.docx
@@ -1,6 +1,6 @@
 
 <file path=word/document.xml><?xml version="1.0" encoding="utf-8"?>
-<w:document xmlns:wpc="http://schemas.microsoft.com/office/word/2010/wordprocessingCanvas" xmlns:mc="http://schemas.openxmlformats.org/markup-compatibility/2006" xmlns:o="urn:schemas-microsoft-com:office:office" xmlns:r="http://schemas.openxmlformats.org/officeDocument/2006/relationships" xmlns:m="http://schemas.openxmlformats.org/officeDocument/2006/math" xmlns:v="urn:schemas-microsoft-com:vml" xmlns:wp14="http://schemas.microsoft.com/office/word/2010/wordprocessingDrawing" xmlns:wp="http://schemas.openxmlformats.org/drawingml/2006/wordprocessingDrawing" xmlns:w10="urn:schemas-microsoft-com:office:word" xmlns:w="http://schemas.openxmlformats.org/wordprocessingml/2006/main" xmlns:w14="http://schemas.microsoft.com/office/word/2010/wordml" xmlns:wpg="http://schemas.microsoft.com/office/word/2010/wordprocessingGroup" xmlns:wpi="http://schemas.microsoft.com/office/word/2010/wordprocessingInk" xmlns:wne="http://schemas.microsoft.com/office/word/2006/wordml" xmlns:wps="http://schemas.microsoft.com/office/word/2010/wordprocessingShape" mc:Ignorable="w14 wp14">
+<w:document xmlns:wpc="http://schemas.microsoft.com/office/word/2010/wordprocessingCanvas" xmlns:cx="http://schemas.microsoft.com/office/drawing/2014/chartex" xmlns:cx1="http://schemas.microsoft.com/office/drawing/2015/9/8/chartex" xmlns:mc="http://schemas.openxmlformats.org/markup-compatibility/2006" xmlns:o="urn:schemas-microsoft-com:office:office" xmlns:r="http://schemas.openxmlformats.org/officeDocument/2006/relationships" xmlns:m="http://schemas.openxmlformats.org/officeDocument/2006/math" xmlns:v="urn:schemas-microsoft-com:vml" xmlns:wp14="http://schemas.microsoft.com/office/word/2010/wordprocessingDrawing" xmlns:wp="http://schemas.openxmlformats.org/drawingml/2006/wordprocessingDrawing" xmlns:w10="urn:schemas-microsoft-com:office:word" xmlns:w="http://schemas.openxmlformats.org/wordprocessingml/2006/main" xmlns:w14="http://schemas.microsoft.com/office/word/2010/wordml" xmlns:w15="http://schemas.microsoft.com/office/word/2012/wordml" xmlns:w16se="http://schemas.microsoft.com/office/word/2015/wordml/symex" xmlns:wpg="http://schemas.microsoft.com/office/word/2010/wordprocessingGroup" xmlns:wpi="http://schemas.microsoft.com/office/word/2010/wordprocessingInk" xmlns:wne="http://schemas.microsoft.com/office/word/2006/wordml" xmlns:wps="http://schemas.microsoft.com/office/word/2010/wordprocessingShape" mc:Ignorable="w14 w15 w16se wp14">
   <w:body>
     <w:p>
       <w:pPr>
@@ -11,8 +11,6 @@
           <w:lang w:val="en-US"/>
         </w:rPr>
       </w:pPr>
-      <w:bookmarkStart w:id="0" w:name="_GoBack"/>
-      <w:bookmarkEnd w:id="0"/>
       <w:r>
         <w:rPr>
           <w:rFonts w:asciiTheme="minorHAnsi" w:hAnsiTheme="minorHAnsi" w:cstheme="minorHAnsi"/>
@@ -108,7 +106,7 @@
         </w:rPr>
         <w:t xml:space="preserve">-stamper engine (for details see: </w:t>
       </w:r>
-      <w:hyperlink r:id="rId8" w:history="1">
+      <w:hyperlink r:id="rId7" w:history="1">
         <w:r>
           <w:rPr>
             <w:rFonts w:ascii="Arial" w:hAnsi="Arial" w:cs="Arial"/>
@@ -203,7 +201,7 @@
         </w:rPr>
         <w:tab/>
       </w:r>
-      <w:commentRangeStart w:id="1"/>
+      <w:commentRangeStart w:id="0"/>
       <w:r>
         <w:rPr>
           <w:rFonts w:ascii="Arial" w:hAnsi="Arial" w:cs="Arial"/>
@@ -212,12 +210,12 @@
         </w:rPr>
         <w:t>#name#</w:t>
       </w:r>
-      <w:commentRangeEnd w:id="1"/>
+      <w:commentRangeEnd w:id="0"/>
       <w:r>
         <w:rPr>
           <w:rStyle w:val="Jegyzethivatkozs"/>
         </w:rPr>
-        <w:commentReference w:id="1"/>
+        <w:commentReference w:id="0"/>
       </w:r>
     </w:p>
     <w:p>
@@ -249,7 +247,7 @@
         </w:rPr>
         <w:tab/>
       </w:r>
-      <w:commentRangeStart w:id="2"/>
+      <w:commentRangeStart w:id="1"/>
       <w:r>
         <w:rPr>
           <w:rFonts w:ascii="Arial" w:hAnsi="Arial" w:cs="Arial"/>
@@ -276,12 +274,12 @@
         </w:rPr>
         <w:t>#</w:t>
       </w:r>
-      <w:commentRangeEnd w:id="2"/>
+      <w:commentRangeEnd w:id="1"/>
       <w:r>
         <w:rPr>
           <w:rStyle w:val="Jegyzethivatkozs"/>
         </w:rPr>
-        <w:commentReference w:id="2"/>
+        <w:commentReference w:id="1"/>
       </w:r>
     </w:p>
     <w:p>
@@ -332,7 +330,7 @@
         </w:rPr>
         <w:tab/>
       </w:r>
-      <w:commentRangeStart w:id="3"/>
+      <w:commentRangeStart w:id="2"/>
       <w:r>
         <w:rPr>
           <w:rFonts w:ascii="Arial" w:hAnsi="Arial" w:cs="Arial"/>
@@ -359,12 +357,12 @@
         </w:rPr>
         <w:t>#</w:t>
       </w:r>
-      <w:commentRangeEnd w:id="3"/>
+      <w:commentRangeEnd w:id="2"/>
       <w:r>
         <w:rPr>
           <w:rStyle w:val="Jegyzethivatkozs"/>
         </w:rPr>
-        <w:commentReference w:id="3"/>
+        <w:commentReference w:id="2"/>
       </w:r>
     </w:p>
     <w:p>
@@ -397,6 +395,48 @@
         </w:rPr>
         <w:tab/>
       </w:r>
+      <w:commentRangeStart w:id="3"/>
+      <w:r>
+        <w:rPr>
+          <w:rFonts w:ascii="Arial" w:hAnsi="Arial" w:cs="Arial"/>
+          <w:sz w:val="20"/>
+          <w:lang w:val="en-US"/>
+        </w:rPr>
+        <w:t>#</w:t>
+      </w:r>
+      <w:proofErr w:type="spellStart"/>
+      <w:r>
+        <w:rPr>
+          <w:rFonts w:ascii="Arial" w:hAnsi="Arial" w:cs="Arial"/>
+          <w:sz w:val="20"/>
+          <w:lang w:val="en-US"/>
+        </w:rPr>
+        <w:t>feeAmt</w:t>
+      </w:r>
+      <w:proofErr w:type="spellEnd"/>
+      <w:r>
+        <w:rPr>
+          <w:rFonts w:ascii="Arial" w:hAnsi="Arial" w:cs="Arial"/>
+          <w:sz w:val="20"/>
+          <w:lang w:val="en-US"/>
+        </w:rPr>
+        <w:t>#</w:t>
+      </w:r>
+      <w:commentRangeEnd w:id="3"/>
+      <w:r>
+        <w:rPr>
+          <w:rStyle w:val="Jegyzethivatkozs"/>
+        </w:rPr>
+        <w:commentReference w:id="3"/>
+      </w:r>
+      <w:r>
+        <w:rPr>
+          <w:rFonts w:ascii="Arial" w:hAnsi="Arial" w:cs="Arial"/>
+          <w:sz w:val="20"/>
+          <w:lang w:val="en-US"/>
+        </w:rPr>
+        <w:t xml:space="preserve"> </w:t>
+      </w:r>
       <w:commentRangeStart w:id="4"/>
       <w:r>
         <w:rPr>
@@ -413,7 +453,7 @@
           <w:sz w:val="20"/>
           <w:lang w:val="en-US"/>
         </w:rPr>
-        <w:t>feeAmt</w:t>
+        <w:t>feeFreq</w:t>
       </w:r>
       <w:proofErr w:type="spellEnd"/>
       <w:r>
@@ -430,48 +470,6 @@
           <w:rStyle w:val="Jegyzethivatkozs"/>
         </w:rPr>
         <w:commentReference w:id="4"/>
-      </w:r>
-      <w:r>
-        <w:rPr>
-          <w:rFonts w:ascii="Arial" w:hAnsi="Arial" w:cs="Arial"/>
-          <w:sz w:val="20"/>
-          <w:lang w:val="en-US"/>
-        </w:rPr>
-        <w:t xml:space="preserve"> </w:t>
-      </w:r>
-      <w:commentRangeStart w:id="5"/>
-      <w:r>
-        <w:rPr>
-          <w:rFonts w:ascii="Arial" w:hAnsi="Arial" w:cs="Arial"/>
-          <w:sz w:val="20"/>
-          <w:lang w:val="en-US"/>
-        </w:rPr>
-        <w:t>#</w:t>
-      </w:r>
-      <w:proofErr w:type="spellStart"/>
-      <w:r>
-        <w:rPr>
-          <w:rFonts w:ascii="Arial" w:hAnsi="Arial" w:cs="Arial"/>
-          <w:sz w:val="20"/>
-          <w:lang w:val="en-US"/>
-        </w:rPr>
-        <w:t>feeFreq</w:t>
-      </w:r>
-      <w:proofErr w:type="spellEnd"/>
-      <w:r>
-        <w:rPr>
-          <w:rFonts w:ascii="Arial" w:hAnsi="Arial" w:cs="Arial"/>
-          <w:sz w:val="20"/>
-          <w:lang w:val="en-US"/>
-        </w:rPr>
-        <w:t>#</w:t>
-      </w:r>
-      <w:commentRangeEnd w:id="5"/>
-      <w:r>
-        <w:rPr>
-          <w:rStyle w:val="Jegyzethivatkozs"/>
-        </w:rPr>
-        <w:commentReference w:id="5"/>
       </w:r>
     </w:p>
     <w:p>
@@ -614,7 +612,7 @@
                 <w:lang w:val="en-US"/>
               </w:rPr>
             </w:pPr>
-            <w:commentRangeStart w:id="6"/>
+            <w:commentRangeStart w:id="5"/>
             <w:r>
               <w:rPr>
                 <w:rFonts w:ascii="Arial" w:hAnsi="Arial" w:cs="Arial"/>
@@ -624,7 +622,7 @@
               </w:rPr>
               <w:t>${name}</w:t>
             </w:r>
-            <w:commentRangeEnd w:id="6"/>
+            <w:commentRangeEnd w:id="5"/>
             <w:r>
               <w:rPr>
                 <w:rStyle w:val="Jegyzethivatkozs"/>
@@ -632,7 +630,7 @@
                 <w:sz w:val="20"/>
                 <w:szCs w:val="20"/>
               </w:rPr>
-              <w:commentReference w:id="6"/>
+              <w:commentReference w:id="5"/>
             </w:r>
           </w:p>
         </w:tc>
@@ -931,7 +929,95 @@
 </file>
 
 <file path=word/comments.xml><?xml version="1.0" encoding="utf-8"?>
-<w:comments xmlns:wpc="http://schemas.microsoft.com/office/word/2010/wordprocessingCanvas" xmlns:mc="http://schemas.openxmlformats.org/markup-compatibility/2006" xmlns:o="urn:schemas-microsoft-com:office:office" xmlns:r="http://schemas.openxmlformats.org/officeDocument/2006/relationships" xmlns:m="http://schemas.openxmlformats.org/officeDocument/2006/math" xmlns:v="urn:schemas-microsoft-com:vml" xmlns:wp14="http://schemas.microsoft.com/office/word/2010/wordprocessingDrawing" xmlns:wp="http://schemas.openxmlformats.org/drawingml/2006/wordprocessingDrawing" xmlns:w10="urn:schemas-microsoft-com:office:word" xmlns:w="http://schemas.openxmlformats.org/wordprocessingml/2006/main" xmlns:w14="http://schemas.microsoft.com/office/word/2010/wordml" xmlns:wpg="http://schemas.microsoft.com/office/word/2010/wordprocessingGroup" xmlns:wpi="http://schemas.microsoft.com/office/word/2010/wordprocessingInk" xmlns:wne="http://schemas.microsoft.com/office/word/2006/wordml" xmlns:wps="http://schemas.microsoft.com/office/word/2010/wordprocessingShape" mc:Ignorable="w14 wp14">
+<w:comments xmlns:wpc="http://schemas.microsoft.com/office/word/2010/wordprocessingCanvas" xmlns:cx="http://schemas.microsoft.com/office/drawing/2014/chartex" xmlns:cx1="http://schemas.microsoft.com/office/drawing/2015/9/8/chartex" xmlns:mc="http://schemas.openxmlformats.org/markup-compatibility/2006" xmlns:o="urn:schemas-microsoft-com:office:office" xmlns:r="http://schemas.openxmlformats.org/officeDocument/2006/relationships" xmlns:m="http://schemas.openxmlformats.org/officeDocument/2006/math" xmlns:v="urn:schemas-microsoft-com:vml" xmlns:wp14="http://schemas.microsoft.com/office/word/2010/wordprocessingDrawing" xmlns:wp="http://schemas.openxmlformats.org/drawingml/2006/wordprocessingDrawing" xmlns:w10="urn:schemas-microsoft-com:office:word" xmlns:w="http://schemas.openxmlformats.org/wordprocessingml/2006/main" xmlns:w14="http://schemas.microsoft.com/office/word/2010/wordml" xmlns:w15="http://schemas.microsoft.com/office/word/2012/wordml" xmlns:w16se="http://schemas.microsoft.com/office/word/2015/wordml/symex" xmlns:wpg="http://schemas.microsoft.com/office/word/2010/wordprocessingGroup" xmlns:wpi="http://schemas.microsoft.com/office/word/2010/wordprocessingInk" xmlns:wne="http://schemas.microsoft.com/office/word/2006/wordml" xmlns:wps="http://schemas.microsoft.com/office/word/2010/wordprocessingShape" mc:Ignorable="w14 w15 w16se wp14">
+  <w:comment w:id="0" w:author="Szerző" w:initials="S">
+    <w:p>
+      <w:pPr>
+        <w:pStyle w:val="Jegyzetszveg"/>
+        <w:rPr>
+          <w:rFonts w:hint="eastAsia"/>
+        </w:rPr>
+      </w:pPr>
+      <w:r>
+        <w:rPr>
+          <w:rStyle w:val="Jegyzethivatkozs"/>
+          <w:rFonts w:hint="eastAsia"/>
+        </w:rPr>
+        <w:annotationRef/>
+      </w:r>
+      <w:proofErr w:type="spellStart"/>
+      <w:r>
+        <w:t>replaceWordWith</w:t>
+      </w:r>
+      <w:proofErr w:type="spellEnd"/>
+      <w:r>
+        <w:t>(</w:t>
+      </w:r>
+      <w:proofErr w:type="spellStart"/>
+      <w:r>
+        <w:rPr>
+          <w:rFonts w:ascii="Arial" w:hAnsi="Arial" w:cs="Arial"/>
+          <w:lang w:val="en-US"/>
+        </w:rPr>
+        <w:t>ctx</w:t>
+      </w:r>
+      <w:proofErr w:type="spellEnd"/>
+      <w:r>
+        <w:rPr>
+          <w:rFonts w:ascii="Arial" w:hAnsi="Arial" w:cs="Arial"/>
+          <w:lang w:val="en-US"/>
+        </w:rPr>
+        <w:t>[</w:t>
+      </w:r>
+      <w:r>
+        <w:rPr>
+          <w:rFonts w:ascii="Arial" w:hAnsi="Arial" w:cs="Arial" w:hint="eastAsia"/>
+          <w:lang w:val="en-US"/>
+        </w:rPr>
+        <w:t>'</w:t>
+      </w:r>
+      <w:proofErr w:type="spellStart"/>
+      <w:r>
+        <w:rPr>
+          <w:rFonts w:ascii="Arial" w:hAnsi="Arial" w:cs="Arial"/>
+          <w:lang w:val="hu-HU"/>
+        </w:rPr>
+        <w:t>contract</w:t>
+      </w:r>
+      <w:proofErr w:type="spellEnd"/>
+      <w:r>
+        <w:rPr>
+          <w:rFonts w:ascii="Arial" w:hAnsi="Arial" w:cs="Arial" w:hint="eastAsia"/>
+          <w:lang w:val="en-US"/>
+        </w:rPr>
+        <w:t>'</w:t>
+      </w:r>
+      <w:r>
+        <w:rPr>
+          <w:rFonts w:ascii="Arial" w:hAnsi="Arial" w:cs="Arial"/>
+          <w:lang w:val="en-US"/>
+        </w:rPr>
+        <w:t>]</w:t>
+      </w:r>
+      <w:r>
+        <w:rPr>
+          <w:rFonts w:ascii="Arial" w:hAnsi="Arial" w:cs="Arial" w:hint="eastAsia"/>
+          <w:lang w:val="hu-HU"/>
+        </w:rPr>
+        <w:t>.</w:t>
+      </w:r>
+      <w:r>
+        <w:rPr>
+          <w:rFonts w:ascii="Arial" w:hAnsi="Arial" w:cs="Arial"/>
+          <w:lang w:val="en-US"/>
+        </w:rPr>
+        <w:t>contractor.name</w:t>
+      </w:r>
+      <w:r>
+        <w:t>)</w:t>
+      </w:r>
+    </w:p>
+  </w:comment>
   <w:comment w:id="1" w:author="Szerző" w:initials="S">
     <w:p>
       <w:pPr>
@@ -961,6 +1047,22 @@
           <w:rFonts w:ascii="Arial" w:hAnsi="Arial" w:cs="Arial"/>
           <w:lang w:val="en-US"/>
         </w:rPr>
+        <w:t>fmtDate</w:t>
+      </w:r>
+      <w:proofErr w:type="spellEnd"/>
+      <w:r>
+        <w:rPr>
+          <w:rFonts w:ascii="Arial" w:hAnsi="Arial" w:cs="Arial"/>
+          <w:lang w:val="en-US"/>
+        </w:rPr>
+        <w:t>(</w:t>
+      </w:r>
+      <w:proofErr w:type="spellStart"/>
+      <w:r>
+        <w:rPr>
+          <w:rFonts w:ascii="Arial" w:hAnsi="Arial" w:cs="Arial"/>
+          <w:lang w:val="en-US"/>
+        </w:rPr>
         <w:t>ctx</w:t>
       </w:r>
       <w:proofErr w:type="spellEnd"/>
@@ -1008,12 +1110,21 @@
         </w:rPr>
         <w:t>.</w:t>
       </w:r>
-      <w:r>
-        <w:rPr>
-          <w:rFonts w:ascii="Arial" w:hAnsi="Arial" w:cs="Arial"/>
-          <w:lang w:val="en-US"/>
-        </w:rPr>
-        <w:t>contractor.name</w:t>
+      <w:proofErr w:type="spellStart"/>
+      <w:r>
+        <w:rPr>
+          <w:rFonts w:ascii="Arial" w:hAnsi="Arial" w:cs="Arial"/>
+          <w:lang w:val="en-US"/>
+        </w:rPr>
+        <w:t>contractor.birthDate</w:t>
+      </w:r>
+      <w:proofErr w:type="spellEnd"/>
+      <w:r>
+        <w:rPr>
+          <w:rFonts w:ascii="Arial" w:hAnsi="Arial" w:cs="Arial"/>
+          <w:lang w:val="en-US"/>
+        </w:rPr>
+        <w:t>)</w:t>
       </w:r>
       <w:r>
         <w:t>)</w:t>
@@ -1049,22 +1160,6 @@
           <w:rFonts w:ascii="Arial" w:hAnsi="Arial" w:cs="Arial"/>
           <w:lang w:val="en-US"/>
         </w:rPr>
-        <w:t>fmtDate</w:t>
-      </w:r>
-      <w:proofErr w:type="spellEnd"/>
-      <w:r>
-        <w:rPr>
-          <w:rFonts w:ascii="Arial" w:hAnsi="Arial" w:cs="Arial"/>
-          <w:lang w:val="en-US"/>
-        </w:rPr>
-        <w:t>(</w:t>
-      </w:r>
-      <w:proofErr w:type="spellStart"/>
-      <w:r>
-        <w:rPr>
-          <w:rFonts w:ascii="Arial" w:hAnsi="Arial" w:cs="Arial"/>
-          <w:lang w:val="en-US"/>
-        </w:rPr>
         <w:t>ctx</w:t>
       </w:r>
       <w:proofErr w:type="spellEnd"/>
@@ -1118,16 +1213,9 @@
           <w:rFonts w:ascii="Arial" w:hAnsi="Arial" w:cs="Arial"/>
           <w:lang w:val="en-US"/>
         </w:rPr>
-        <w:t>contractor.birthDate</w:t>
-      </w:r>
-      <w:proofErr w:type="spellEnd"/>
-      <w:r>
-        <w:rPr>
-          <w:rFonts w:ascii="Arial" w:hAnsi="Arial" w:cs="Arial"/>
-          <w:lang w:val="en-US"/>
-        </w:rPr>
-        <w:t>)</w:t>
-      </w:r>
+        <w:t>contractType.contractTypeName</w:t>
+      </w:r>
+      <w:proofErr w:type="spellEnd"/>
       <w:r>
         <w:t>)</w:t>
       </w:r>
@@ -1215,7 +1303,7 @@
           <w:rFonts w:ascii="Arial" w:hAnsi="Arial" w:cs="Arial"/>
           <w:lang w:val="en-US"/>
         </w:rPr>
-        <w:t>contractType.contractTypeName</w:t>
+        <w:t>contractType.fee</w:t>
       </w:r>
       <w:proofErr w:type="spellEnd"/>
       <w:r>
@@ -1290,22 +1378,15 @@
           <w:rFonts w:ascii="Arial" w:hAnsi="Arial" w:cs="Arial"/>
           <w:lang w:val="en-US"/>
         </w:rPr>
-        <w:t>]</w:t>
-      </w:r>
-      <w:r>
-        <w:rPr>
-          <w:rFonts w:ascii="Arial" w:hAnsi="Arial" w:cs="Arial" w:hint="eastAsia"/>
-          <w:lang w:val="hu-HU"/>
-        </w:rPr>
-        <w:t>.</w:t>
-      </w:r>
-      <w:proofErr w:type="spellStart"/>
-      <w:r>
-        <w:rPr>
-          <w:rFonts w:ascii="Arial" w:hAnsi="Arial" w:cs="Arial"/>
-          <w:lang w:val="en-US"/>
-        </w:rPr>
-        <w:t>contractType.fee</w:t>
+        <w:t>].</w:t>
+      </w:r>
+      <w:proofErr w:type="spellStart"/>
+      <w:r>
+        <w:rPr>
+          <w:rFonts w:ascii="Arial" w:hAnsi="Arial" w:cs="Arial"/>
+          <w:lang w:val="en-US"/>
+        </w:rPr>
+        <w:t>contractType.paymentFrequency</w:t>
       </w:r>
       <w:proofErr w:type="spellEnd"/>
       <w:r>
@@ -1314,89 +1395,6 @@
     </w:p>
   </w:comment>
   <w:comment w:id="5" w:author="Szerző" w:initials="S">
-    <w:p>
-      <w:pPr>
-        <w:pStyle w:val="Jegyzetszveg"/>
-        <w:rPr>
-          <w:rFonts w:hint="eastAsia"/>
-        </w:rPr>
-      </w:pPr>
-      <w:r>
-        <w:rPr>
-          <w:rStyle w:val="Jegyzethivatkozs"/>
-          <w:rFonts w:hint="eastAsia"/>
-        </w:rPr>
-        <w:annotationRef/>
-      </w:r>
-      <w:proofErr w:type="spellStart"/>
-      <w:r>
-        <w:t>replaceWordWith</w:t>
-      </w:r>
-      <w:proofErr w:type="spellEnd"/>
-      <w:r>
-        <w:t>(</w:t>
-      </w:r>
-      <w:proofErr w:type="spellStart"/>
-      <w:r>
-        <w:rPr>
-          <w:rFonts w:ascii="Arial" w:hAnsi="Arial" w:cs="Arial"/>
-          <w:lang w:val="en-US"/>
-        </w:rPr>
-        <w:t>ctx</w:t>
-      </w:r>
-      <w:proofErr w:type="spellEnd"/>
-      <w:r>
-        <w:rPr>
-          <w:rFonts w:ascii="Arial" w:hAnsi="Arial" w:cs="Arial"/>
-          <w:lang w:val="en-US"/>
-        </w:rPr>
-        <w:t>[</w:t>
-      </w:r>
-      <w:r>
-        <w:rPr>
-          <w:rFonts w:ascii="Arial" w:hAnsi="Arial" w:cs="Arial" w:hint="eastAsia"/>
-          <w:lang w:val="en-US"/>
-        </w:rPr>
-        <w:t>'</w:t>
-      </w:r>
-      <w:proofErr w:type="spellStart"/>
-      <w:r>
-        <w:rPr>
-          <w:rFonts w:ascii="Arial" w:hAnsi="Arial" w:cs="Arial"/>
-          <w:lang w:val="hu-HU"/>
-        </w:rPr>
-        <w:t>contract</w:t>
-      </w:r>
-      <w:proofErr w:type="spellEnd"/>
-      <w:r>
-        <w:rPr>
-          <w:rFonts w:ascii="Arial" w:hAnsi="Arial" w:cs="Arial" w:hint="eastAsia"/>
-          <w:lang w:val="en-US"/>
-        </w:rPr>
-        <w:t>'</w:t>
-      </w:r>
-      <w:r>
-        <w:rPr>
-          <w:rFonts w:ascii="Arial" w:hAnsi="Arial" w:cs="Arial"/>
-          <w:lang w:val="en-US"/>
-        </w:rPr>
-        <w:t>].</w:t>
-      </w:r>
-      <w:proofErr w:type="spellStart"/>
-      <w:r>
-        <w:rPr>
-          <w:rFonts w:ascii="Arial" w:hAnsi="Arial" w:cs="Arial"/>
-          <w:lang w:val="en-US"/>
-        </w:rPr>
-        <w:t>contractType.paymentFrequency</w:t>
-      </w:r>
-      <w:proofErr w:type="spellEnd"/>
-      <w:r>
-        <w:t>)</w:t>
-      </w:r>
-    </w:p>
-  </w:comment>
-  <w:comment w:id="6" w:author="Szerző" w:initials="S">
     <w:p>
       <w:pPr>
         <w:pStyle w:val="Jegyzetszveg"/>
@@ -1497,7 +1495,7 @@
 </file>
 
 <file path=word/endnotes.xml><?xml version="1.0" encoding="utf-8"?>
-<w:endnotes xmlns:wpc="http://schemas.microsoft.com/office/word/2010/wordprocessingCanvas" xmlns:mc="http://schemas.openxmlformats.org/markup-compatibility/2006" xmlns:o="urn:schemas-microsoft-com:office:office" xmlns:r="http://schemas.openxmlformats.org/officeDocument/2006/relationships" xmlns:m="http://schemas.openxmlformats.org/officeDocument/2006/math" xmlns:v="urn:schemas-microsoft-com:vml" xmlns:wp14="http://schemas.microsoft.com/office/word/2010/wordprocessingDrawing" xmlns:wp="http://schemas.openxmlformats.org/drawingml/2006/wordprocessingDrawing" xmlns:w10="urn:schemas-microsoft-com:office:word" xmlns:w="http://schemas.openxmlformats.org/wordprocessingml/2006/main" xmlns:w14="http://schemas.microsoft.com/office/word/2010/wordml" xmlns:wpg="http://schemas.microsoft.com/office/word/2010/wordprocessingGroup" xmlns:wpi="http://schemas.microsoft.com/office/word/2010/wordprocessingInk" xmlns:wne="http://schemas.microsoft.com/office/word/2006/wordml" xmlns:wps="http://schemas.microsoft.com/office/word/2010/wordprocessingShape" mc:Ignorable="w14 wp14">
+<w:endnotes xmlns:wpc="http://schemas.microsoft.com/office/word/2010/wordprocessingCanvas" xmlns:cx="http://schemas.microsoft.com/office/drawing/2014/chartex" xmlns:cx1="http://schemas.microsoft.com/office/drawing/2015/9/8/chartex" xmlns:mc="http://schemas.openxmlformats.org/markup-compatibility/2006" xmlns:o="urn:schemas-microsoft-com:office:office" xmlns:r="http://schemas.openxmlformats.org/officeDocument/2006/relationships" xmlns:m="http://schemas.openxmlformats.org/officeDocument/2006/math" xmlns:v="urn:schemas-microsoft-com:vml" xmlns:wp14="http://schemas.microsoft.com/office/word/2010/wordprocessingDrawing" xmlns:wp="http://schemas.openxmlformats.org/drawingml/2006/wordprocessingDrawing" xmlns:w10="urn:schemas-microsoft-com:office:word" xmlns:w="http://schemas.openxmlformats.org/wordprocessingml/2006/main" xmlns:w14="http://schemas.microsoft.com/office/word/2010/wordml" xmlns:w15="http://schemas.microsoft.com/office/word/2012/wordml" xmlns:w16se="http://schemas.microsoft.com/office/word/2015/wordml/symex" xmlns:wpg="http://schemas.microsoft.com/office/word/2010/wordprocessingGroup" xmlns:wpi="http://schemas.microsoft.com/office/word/2010/wordprocessingInk" xmlns:wne="http://schemas.microsoft.com/office/word/2006/wordml" xmlns:wps="http://schemas.microsoft.com/office/word/2010/wordprocessingShape" mc:Ignorable="w14 w15 w16se wp14">
   <w:endnote w:type="separator" w:id="-1">
     <w:p>
       <w:pPr>
@@ -1526,7 +1524,7 @@
 </file>
 
 <file path=word/footer1.xml><?xml version="1.0" encoding="utf-8"?>
-<w:ftr xmlns:wpc="http://schemas.microsoft.com/office/word/2010/wordprocessingCanvas" xmlns:mc="http://schemas.openxmlformats.org/markup-compatibility/2006" xmlns:o="urn:schemas-microsoft-com:office:office" xmlns:r="http://schemas.openxmlformats.org/officeDocument/2006/relationships" xmlns:m="http://schemas.openxmlformats.org/officeDocument/2006/math" xmlns:v="urn:schemas-microsoft-com:vml" xmlns:wp14="http://schemas.microsoft.com/office/word/2010/wordprocessingDrawing" xmlns:wp="http://schemas.openxmlformats.org/drawingml/2006/wordprocessingDrawing" xmlns:w10="urn:schemas-microsoft-com:office:word" xmlns:w="http://schemas.openxmlformats.org/wordprocessingml/2006/main" xmlns:w14="http://schemas.microsoft.com/office/word/2010/wordml" xmlns:wpg="http://schemas.microsoft.com/office/word/2010/wordprocessingGroup" xmlns:wpi="http://schemas.microsoft.com/office/word/2010/wordprocessingInk" xmlns:wne="http://schemas.microsoft.com/office/word/2006/wordml" xmlns:wps="http://schemas.microsoft.com/office/word/2010/wordprocessingShape" mc:Ignorable="w14 wp14">
+<w:ftr xmlns:wpc="http://schemas.microsoft.com/office/word/2010/wordprocessingCanvas" xmlns:cx="http://schemas.microsoft.com/office/drawing/2014/chartex" xmlns:cx1="http://schemas.microsoft.com/office/drawing/2015/9/8/chartex" xmlns:mc="http://schemas.openxmlformats.org/markup-compatibility/2006" xmlns:o="urn:schemas-microsoft-com:office:office" xmlns:r="http://schemas.openxmlformats.org/officeDocument/2006/relationships" xmlns:m="http://schemas.openxmlformats.org/officeDocument/2006/math" xmlns:v="urn:schemas-microsoft-com:vml" xmlns:wp14="http://schemas.microsoft.com/office/word/2010/wordprocessingDrawing" xmlns:wp="http://schemas.openxmlformats.org/drawingml/2006/wordprocessingDrawing" xmlns:w10="urn:schemas-microsoft-com:office:word" xmlns:w="http://schemas.openxmlformats.org/wordprocessingml/2006/main" xmlns:w14="http://schemas.microsoft.com/office/word/2010/wordml" xmlns:w15="http://schemas.microsoft.com/office/word/2012/wordml" xmlns:w16se="http://schemas.microsoft.com/office/word/2015/wordml/symex" xmlns:wpg="http://schemas.microsoft.com/office/word/2010/wordprocessingGroup" xmlns:wpi="http://schemas.microsoft.com/office/word/2010/wordprocessingInk" xmlns:wne="http://schemas.microsoft.com/office/word/2006/wordml" xmlns:wps="http://schemas.microsoft.com/office/word/2010/wordprocessingShape" mc:Ignorable="w14 w15 w16se wp14">
   <w:p>
     <w:pPr>
       <w:pStyle w:val="llb"/>
@@ -1539,7 +1537,7 @@
 </file>
 
 <file path=word/footer2.xml><?xml version="1.0" encoding="utf-8"?>
-<w:ftr xmlns:wpc="http://schemas.microsoft.com/office/word/2010/wordprocessingCanvas" xmlns:mc="http://schemas.openxmlformats.org/markup-compatibility/2006" xmlns:o="urn:schemas-microsoft-com:office:office" xmlns:r="http://schemas.openxmlformats.org/officeDocument/2006/relationships" xmlns:m="http://schemas.openxmlformats.org/officeDocument/2006/math" xmlns:v="urn:schemas-microsoft-com:vml" xmlns:wp14="http://schemas.microsoft.com/office/word/2010/wordprocessingDrawing" xmlns:wp="http://schemas.openxmlformats.org/drawingml/2006/wordprocessingDrawing" xmlns:w10="urn:schemas-microsoft-com:office:word" xmlns:w="http://schemas.openxmlformats.org/wordprocessingml/2006/main" xmlns:w14="http://schemas.microsoft.com/office/word/2010/wordml" xmlns:wpg="http://schemas.microsoft.com/office/word/2010/wordprocessingGroup" xmlns:wpi="http://schemas.microsoft.com/office/word/2010/wordprocessingInk" xmlns:wne="http://schemas.microsoft.com/office/word/2006/wordml" xmlns:wps="http://schemas.microsoft.com/office/word/2010/wordprocessingShape" mc:Ignorable="w14 wp14">
+<w:ftr xmlns:wpc="http://schemas.microsoft.com/office/word/2010/wordprocessingCanvas" xmlns:cx="http://schemas.microsoft.com/office/drawing/2014/chartex" xmlns:cx1="http://schemas.microsoft.com/office/drawing/2015/9/8/chartex" xmlns:mc="http://schemas.openxmlformats.org/markup-compatibility/2006" xmlns:o="urn:schemas-microsoft-com:office:office" xmlns:r="http://schemas.openxmlformats.org/officeDocument/2006/relationships" xmlns:m="http://schemas.openxmlformats.org/officeDocument/2006/math" xmlns:v="urn:schemas-microsoft-com:vml" xmlns:wp14="http://schemas.microsoft.com/office/word/2010/wordprocessingDrawing" xmlns:wp="http://schemas.openxmlformats.org/drawingml/2006/wordprocessingDrawing" xmlns:w10="urn:schemas-microsoft-com:office:word" xmlns:w="http://schemas.openxmlformats.org/wordprocessingml/2006/main" xmlns:w14="http://schemas.microsoft.com/office/word/2010/wordml" xmlns:w15="http://schemas.microsoft.com/office/word/2012/wordml" xmlns:w16se="http://schemas.microsoft.com/office/word/2015/wordml/symex" xmlns:wpg="http://schemas.microsoft.com/office/word/2010/wordprocessingGroup" xmlns:wpi="http://schemas.microsoft.com/office/word/2010/wordprocessingInk" xmlns:wne="http://schemas.microsoft.com/office/word/2006/wordml" xmlns:wps="http://schemas.microsoft.com/office/word/2010/wordprocessingShape" mc:Ignorable="w14 w15 w16se wp14">
   <w:p>
     <w:pPr>
       <w:pStyle w:val="llb"/>
@@ -1552,7 +1550,7 @@
 </file>
 
 <file path=word/footer3.xml><?xml version="1.0" encoding="utf-8"?>
-<w:ftr xmlns:wpc="http://schemas.microsoft.com/office/word/2010/wordprocessingCanvas" xmlns:mc="http://schemas.openxmlformats.org/markup-compatibility/2006" xmlns:o="urn:schemas-microsoft-com:office:office" xmlns:r="http://schemas.openxmlformats.org/officeDocument/2006/relationships" xmlns:m="http://schemas.openxmlformats.org/officeDocument/2006/math" xmlns:v="urn:schemas-microsoft-com:vml" xmlns:wp14="http://schemas.microsoft.com/office/word/2010/wordprocessingDrawing" xmlns:wp="http://schemas.openxmlformats.org/drawingml/2006/wordprocessingDrawing" xmlns:w10="urn:schemas-microsoft-com:office:word" xmlns:w="http://schemas.openxmlformats.org/wordprocessingml/2006/main" xmlns:w14="http://schemas.microsoft.com/office/word/2010/wordml" xmlns:wpg="http://schemas.microsoft.com/office/word/2010/wordprocessingGroup" xmlns:wpi="http://schemas.microsoft.com/office/word/2010/wordprocessingInk" xmlns:wne="http://schemas.microsoft.com/office/word/2006/wordml" xmlns:wps="http://schemas.microsoft.com/office/word/2010/wordprocessingShape" mc:Ignorable="w14 wp14">
+<w:ftr xmlns:wpc="http://schemas.microsoft.com/office/word/2010/wordprocessingCanvas" xmlns:cx="http://schemas.microsoft.com/office/drawing/2014/chartex" xmlns:cx1="http://schemas.microsoft.com/office/drawing/2015/9/8/chartex" xmlns:mc="http://schemas.openxmlformats.org/markup-compatibility/2006" xmlns:o="urn:schemas-microsoft-com:office:office" xmlns:r="http://schemas.openxmlformats.org/officeDocument/2006/relationships" xmlns:m="http://schemas.openxmlformats.org/officeDocument/2006/math" xmlns:v="urn:schemas-microsoft-com:vml" xmlns:wp14="http://schemas.microsoft.com/office/word/2010/wordprocessingDrawing" xmlns:wp="http://schemas.openxmlformats.org/drawingml/2006/wordprocessingDrawing" xmlns:w10="urn:schemas-microsoft-com:office:word" xmlns:w="http://schemas.openxmlformats.org/wordprocessingml/2006/main" xmlns:w14="http://schemas.microsoft.com/office/word/2010/wordml" xmlns:w15="http://schemas.microsoft.com/office/word/2012/wordml" xmlns:w16se="http://schemas.microsoft.com/office/word/2015/wordml/symex" xmlns:wpg="http://schemas.microsoft.com/office/word/2010/wordprocessingGroup" xmlns:wpi="http://schemas.microsoft.com/office/word/2010/wordprocessingInk" xmlns:wne="http://schemas.microsoft.com/office/word/2006/wordml" xmlns:wps="http://schemas.microsoft.com/office/word/2010/wordprocessingShape" mc:Ignorable="w14 w15 w16se wp14">
   <w:p>
     <w:pPr>
       <w:pStyle w:val="llb"/>
@@ -1565,7 +1563,7 @@
 </file>
 
 <file path=word/footnotes.xml><?xml version="1.0" encoding="utf-8"?>
-<w:footnotes xmlns:wpc="http://schemas.microsoft.com/office/word/2010/wordprocessingCanvas" xmlns:mc="http://schemas.openxmlformats.org/markup-compatibility/2006" xmlns:o="urn:schemas-microsoft-com:office:office" xmlns:r="http://schemas.openxmlformats.org/officeDocument/2006/relationships" xmlns:m="http://schemas.openxmlformats.org/officeDocument/2006/math" xmlns:v="urn:schemas-microsoft-com:vml" xmlns:wp14="http://schemas.microsoft.com/office/word/2010/wordprocessingDrawing" xmlns:wp="http://schemas.openxmlformats.org/drawingml/2006/wordprocessingDrawing" xmlns:w10="urn:schemas-microsoft-com:office:word" xmlns:w="http://schemas.openxmlformats.org/wordprocessingml/2006/main" xmlns:w14="http://schemas.microsoft.com/office/word/2010/wordml" xmlns:wpg="http://schemas.microsoft.com/office/word/2010/wordprocessingGroup" xmlns:wpi="http://schemas.microsoft.com/office/word/2010/wordprocessingInk" xmlns:wne="http://schemas.microsoft.com/office/word/2006/wordml" xmlns:wps="http://schemas.microsoft.com/office/word/2010/wordprocessingShape" mc:Ignorable="w14 wp14">
+<w:footnotes xmlns:wpc="http://schemas.microsoft.com/office/word/2010/wordprocessingCanvas" xmlns:cx="http://schemas.microsoft.com/office/drawing/2014/chartex" xmlns:cx1="http://schemas.microsoft.com/office/drawing/2015/9/8/chartex" xmlns:mc="http://schemas.openxmlformats.org/markup-compatibility/2006" xmlns:o="urn:schemas-microsoft-com:office:office" xmlns:r="http://schemas.openxmlformats.org/officeDocument/2006/relationships" xmlns:m="http://schemas.openxmlformats.org/officeDocument/2006/math" xmlns:v="urn:schemas-microsoft-com:vml" xmlns:wp14="http://schemas.microsoft.com/office/word/2010/wordprocessingDrawing" xmlns:wp="http://schemas.openxmlformats.org/drawingml/2006/wordprocessingDrawing" xmlns:w10="urn:schemas-microsoft-com:office:word" xmlns:w="http://schemas.openxmlformats.org/wordprocessingml/2006/main" xmlns:w14="http://schemas.microsoft.com/office/word/2010/wordml" xmlns:w15="http://schemas.microsoft.com/office/word/2012/wordml" xmlns:w16se="http://schemas.microsoft.com/office/word/2015/wordml/symex" xmlns:wpg="http://schemas.microsoft.com/office/word/2010/wordprocessingGroup" xmlns:wpi="http://schemas.microsoft.com/office/word/2010/wordprocessingInk" xmlns:wne="http://schemas.microsoft.com/office/word/2006/wordml" xmlns:wps="http://schemas.microsoft.com/office/word/2010/wordprocessingShape" mc:Ignorable="w14 w15 w16se wp14">
   <w:footnote w:type="separator" w:id="-1">
     <w:p>
       <w:pPr>
@@ -1594,7 +1592,7 @@
 </file>
 
 <file path=word/header1.xml><?xml version="1.0" encoding="utf-8"?>
-<w:hdr xmlns:wpc="http://schemas.microsoft.com/office/word/2010/wordprocessingCanvas" xmlns:mc="http://schemas.openxmlformats.org/markup-compatibility/2006" xmlns:o="urn:schemas-microsoft-com:office:office" xmlns:r="http://schemas.openxmlformats.org/officeDocument/2006/relationships" xmlns:m="http://schemas.openxmlformats.org/officeDocument/2006/math" xmlns:v="urn:schemas-microsoft-com:vml" xmlns:wp14="http://schemas.microsoft.com/office/word/2010/wordprocessingDrawing" xmlns:wp="http://schemas.openxmlformats.org/drawingml/2006/wordprocessingDrawing" xmlns:w10="urn:schemas-microsoft-com:office:word" xmlns:w="http://schemas.openxmlformats.org/wordprocessingml/2006/main" xmlns:w14="http://schemas.microsoft.com/office/word/2010/wordml" xmlns:wpg="http://schemas.microsoft.com/office/word/2010/wordprocessingGroup" xmlns:wpi="http://schemas.microsoft.com/office/word/2010/wordprocessingInk" xmlns:wne="http://schemas.microsoft.com/office/word/2006/wordml" xmlns:wps="http://schemas.microsoft.com/office/word/2010/wordprocessingShape" mc:Ignorable="w14 wp14">
+<w:hdr xmlns:wpc="http://schemas.microsoft.com/office/word/2010/wordprocessingCanvas" xmlns:cx="http://schemas.microsoft.com/office/drawing/2014/chartex" xmlns:cx1="http://schemas.microsoft.com/office/drawing/2015/9/8/chartex" xmlns:mc="http://schemas.openxmlformats.org/markup-compatibility/2006" xmlns:o="urn:schemas-microsoft-com:office:office" xmlns:r="http://schemas.openxmlformats.org/officeDocument/2006/relationships" xmlns:m="http://schemas.openxmlformats.org/officeDocument/2006/math" xmlns:v="urn:schemas-microsoft-com:vml" xmlns:wp14="http://schemas.microsoft.com/office/word/2010/wordprocessingDrawing" xmlns:wp="http://schemas.openxmlformats.org/drawingml/2006/wordprocessingDrawing" xmlns:w10="urn:schemas-microsoft-com:office:word" xmlns:w="http://schemas.openxmlformats.org/wordprocessingml/2006/main" xmlns:w14="http://schemas.microsoft.com/office/word/2010/wordml" xmlns:w15="http://schemas.microsoft.com/office/word/2012/wordml" xmlns:w16se="http://schemas.microsoft.com/office/word/2015/wordml/symex" xmlns:wpg="http://schemas.microsoft.com/office/word/2010/wordprocessingGroup" xmlns:wpi="http://schemas.microsoft.com/office/word/2010/wordprocessingInk" xmlns:wne="http://schemas.microsoft.com/office/word/2006/wordml" xmlns:wps="http://schemas.microsoft.com/office/word/2010/wordprocessingShape" mc:Ignorable="w14 w15 w16se wp14">
   <w:p>
     <w:pPr>
       <w:pStyle w:val="lfej"/>
@@ -1607,7 +1605,378 @@
 </file>
 
 <file path=word/header2.xml><?xml version="1.0" encoding="utf-8"?>
-<w:hdr xmlns:wpc="http://schemas.microsoft.com/office/word/2010/wordprocessingCanvas" xmlns:mc="http://schemas.openxmlformats.org/markup-compatibility/2006" xmlns:o="urn:schemas-microsoft-com:office:office" xmlns:r="http://schemas.openxmlformats.org/officeDocument/2006/relationships" xmlns:m="http://schemas.openxmlformats.org/officeDocument/2006/math" xmlns:v="urn:schemas-microsoft-com:vml" xmlns:wp14="http://schemas.microsoft.com/office/word/2010/wordprocessingDrawing" xmlns:wp="http://schemas.openxmlformats.org/drawingml/2006/wordprocessingDrawing" xmlns:w10="urn:schemas-microsoft-com:office:word" xmlns:w="http://schemas.openxmlformats.org/wordprocessingml/2006/main" xmlns:w14="http://schemas.microsoft.com/office/word/2010/wordml" xmlns:wpg="http://schemas.microsoft.com/office/word/2010/wordprocessingGroup" xmlns:wpi="http://schemas.microsoft.com/office/word/2010/wordprocessingInk" xmlns:wne="http://schemas.microsoft.com/office/word/2006/wordml" xmlns:wps="http://schemas.microsoft.com/office/word/2010/wordprocessingShape" mc:Ignorable="w14 wp14">
+<w:hdr xmlns:wpc="http://schemas.microsoft.com/office/word/2010/wordprocessingCanvas" xmlns:cx="http://schemas.microsoft.com/office/drawing/2014/chartex" xmlns:cx1="http://schemas.microsoft.com/office/drawing/2015/9/8/chartex" xmlns:mc="http://schemas.openxmlformats.org/markup-compatibility/2006" xmlns:o="urn:schemas-microsoft-com:office:office" xmlns:r="http://schemas.openxmlformats.org/officeDocument/2006/relationships" xmlns:m="http://schemas.openxmlformats.org/officeDocument/2006/math" xmlns:v="urn:schemas-microsoft-com:vml" xmlns:wp14="http://schemas.microsoft.com/office/word/2010/wordprocessingDrawing" xmlns:wp="http://schemas.openxmlformats.org/drawingml/2006/wordprocessingDrawing" xmlns:w10="urn:schemas-microsoft-com:office:word" xmlns:w="http://schemas.openxmlformats.org/wordprocessingml/2006/main" xmlns:w14="http://schemas.microsoft.com/office/word/2010/wordml" xmlns:w15="http://schemas.microsoft.com/office/word/2012/wordml" xmlns:w16se="http://schemas.microsoft.com/office/word/2015/wordml/symex" xmlns:wpg="http://schemas.microsoft.com/office/word/2010/wordprocessingGroup" xmlns:wpi="http://schemas.microsoft.com/office/word/2010/wordprocessingInk" xmlns:wne="http://schemas.microsoft.com/office/word/2006/wordml" xmlns:wps="http://schemas.microsoft.com/office/word/2010/wordprocessingShape" mc:Ignorable="w14 w15 w16se wp14">
+  <w:p>
+    <w:pPr>
+      <w:pStyle w:val="lfej"/>
+    </w:pPr>
+  </w:p>
+  <w:tbl>
+    <w:tblPr>
+      <w:tblStyle w:val="Rcsostblzat"/>
+      <w:tblW w:w="0" w:type="auto"/>
+      <w:jc w:val="center"/>
+      <w:tblBorders>
+        <w:top w:val="none" w:sz="0" w:space="0" w:color="auto"/>
+        <w:left w:val="none" w:sz="0" w:space="0" w:color="auto"/>
+        <w:bottom w:val="none" w:sz="0" w:space="0" w:color="auto"/>
+        <w:right w:val="none" w:sz="0" w:space="0" w:color="auto"/>
+        <w:insideH w:val="none" w:sz="0" w:space="0" w:color="auto"/>
+        <w:insideV w:val="none" w:sz="0" w:space="0" w:color="auto"/>
+      </w:tblBorders>
+      <w:tblLayout w:type="fixed"/>
+      <w:tblLook w:val="04A0" w:firstRow="1" w:lastRow="0" w:firstColumn="1" w:lastColumn="0" w:noHBand="0" w:noVBand="1"/>
+    </w:tblPr>
+    <w:tblGrid>
+      <w:gridCol w:w="8755"/>
+      <w:gridCol w:w="1099"/>
+    </w:tblGrid>
+    <w:tr>
+      <w:trPr>
+        <w:jc w:val="center"/>
+      </w:trPr>
+      <w:tc>
+        <w:tcPr>
+          <w:tcW w:w="8755" w:type="dxa"/>
+        </w:tcPr>
+        <w:p>
+          <w:pPr>
+            <w:pStyle w:val="lfej"/>
+            <w:spacing w:after="120"/>
+            <w:rPr>
+              <w:rFonts w:ascii="Arial" w:hAnsi="Arial" w:cs="Arial"/>
+              <w:i/>
+              <w:color w:val="BFBFBF" w:themeColor="background1" w:themeShade="BF"/>
+              <w:sz w:val="16"/>
+            </w:rPr>
+          </w:pPr>
+          <w:r>
+            <w:rPr>
+              <w:rFonts w:ascii="Arial" w:hAnsi="Arial" w:cs="Arial"/>
+              <w:i/>
+              <w:color w:val="BFBFBF" w:themeColor="background1" w:themeShade="BF"/>
+              <w:sz w:val="16"/>
+            </w:rPr>
+            <w:t>${</w:t>
+          </w:r>
+          <w:proofErr w:type="spellStart"/>
+          <w:r>
+            <w:rPr>
+              <w:rFonts w:ascii="Arial" w:hAnsi="Arial" w:cs="Arial"/>
+              <w:i/>
+              <w:color w:val="BFBFBF" w:themeColor="background1" w:themeShade="BF"/>
+              <w:sz w:val="16"/>
+            </w:rPr>
+            <w:t>ctx</w:t>
+          </w:r>
+          <w:proofErr w:type="spellEnd"/>
+          <w:r>
+            <w:rPr>
+              <w:rFonts w:ascii="Arial" w:hAnsi="Arial" w:cs="Arial"/>
+              <w:i/>
+              <w:color w:val="BFBFBF" w:themeColor="background1" w:themeShade="BF"/>
+              <w:sz w:val="16"/>
+            </w:rPr>
+            <w:t>['</w:t>
+          </w:r>
+          <w:proofErr w:type="spellStart"/>
+          <w:r>
+            <w:rPr>
+              <w:rFonts w:ascii="Arial" w:hAnsi="Arial" w:cs="Arial"/>
+              <w:i/>
+              <w:color w:val="BFBFBF" w:themeColor="background1" w:themeShade="BF"/>
+              <w:sz w:val="16"/>
+            </w:rPr>
+            <w:t>doc</w:t>
+          </w:r>
+          <w:proofErr w:type="spellEnd"/>
+          <w:r>
+            <w:rPr>
+              <w:rFonts w:ascii="Arial" w:hAnsi="Arial" w:cs="Arial"/>
+              <w:i/>
+              <w:color w:val="BFBFBF" w:themeColor="background1" w:themeShade="BF"/>
+              <w:sz w:val="16"/>
+            </w:rPr>
+            <w:t>'</w:t>
+          </w:r>
+          <w:proofErr w:type="gramStart"/>
+          <w:r>
+            <w:rPr>
+              <w:rFonts w:ascii="Arial" w:hAnsi="Arial" w:cs="Arial"/>
+              <w:i/>
+              <w:color w:val="BFBFBF" w:themeColor="background1" w:themeShade="BF"/>
+              <w:sz w:val="16"/>
+            </w:rPr>
+            <w:t>].</w:t>
+          </w:r>
+          <w:proofErr w:type="spellStart"/>
+          <w:r>
+            <w:rPr>
+              <w:rFonts w:ascii="Arial" w:hAnsi="Arial" w:cs="Arial"/>
+              <w:i/>
+              <w:color w:val="BFBFBF" w:themeColor="background1" w:themeShade="BF"/>
+              <w:sz w:val="16"/>
+            </w:rPr>
+            <w:t>dmsUrl</w:t>
+          </w:r>
+          <w:proofErr w:type="spellEnd"/>
+          <w:proofErr w:type="gramEnd"/>
+          <w:r>
+            <w:rPr>
+              <w:rFonts w:ascii="Arial" w:hAnsi="Arial" w:cs="Arial"/>
+              <w:i/>
+              <w:color w:val="BFBFBF" w:themeColor="background1" w:themeShade="BF"/>
+              <w:sz w:val="16"/>
+            </w:rPr>
+            <w:t>}</w:t>
+          </w:r>
+        </w:p>
+        <w:p>
+          <w:pPr>
+            <w:pStyle w:val="lfej"/>
+            <w:rPr>
+              <w:rFonts w:hint="eastAsia"/>
+              <w:sz w:val="20"/>
+            </w:rPr>
+          </w:pPr>
+          <w:r>
+            <w:rPr>
+              <w:sz w:val="20"/>
+            </w:rPr>
+            <w:t>${</w:t>
+          </w:r>
+          <w:proofErr w:type="spellStart"/>
+          <w:r>
+            <w:rPr>
+              <w:sz w:val="20"/>
+            </w:rPr>
+            <w:t>ctx</w:t>
+          </w:r>
+          <w:proofErr w:type="spellEnd"/>
+          <w:r>
+            <w:rPr>
+              <w:sz w:val="20"/>
+            </w:rPr>
+            <w:t>[</w:t>
+          </w:r>
+          <w:r>
+            <w:rPr>
+              <w:rFonts w:hint="eastAsia"/>
+              <w:sz w:val="20"/>
+            </w:rPr>
+            <w:t>'</w:t>
+          </w:r>
+          <w:proofErr w:type="spellStart"/>
+          <w:r>
+            <w:rPr>
+              <w:sz w:val="20"/>
+            </w:rPr>
+            <w:t>org</w:t>
+          </w:r>
+          <w:proofErr w:type="spellEnd"/>
+          <w:r>
+            <w:rPr>
+              <w:rFonts w:hint="eastAsia"/>
+              <w:sz w:val="20"/>
+            </w:rPr>
+            <w:t>'</w:t>
+          </w:r>
+          <w:r>
+            <w:rPr>
+              <w:sz w:val="20"/>
+            </w:rPr>
+            <w:t>].</w:t>
+          </w:r>
+          <w:proofErr w:type="spellStart"/>
+          <w:r>
+            <w:rPr>
+              <w:sz w:val="20"/>
+            </w:rPr>
+            <w:t>name</w:t>
+          </w:r>
+          <w:proofErr w:type="spellEnd"/>
+          <w:r>
+            <w:rPr>
+              <w:sz w:val="20"/>
+            </w:rPr>
+            <w:t>}</w:t>
+          </w:r>
+        </w:p>
+        <w:p>
+          <w:pPr>
+            <w:pStyle w:val="lfej"/>
+            <w:rPr>
+              <w:rFonts w:hint="eastAsia"/>
+            </w:rPr>
+          </w:pPr>
+          <w:r>
+            <w:rPr>
+              <w:sz w:val="20"/>
+            </w:rPr>
+            <w:t>${</w:t>
+          </w:r>
+          <w:proofErr w:type="spellStart"/>
+          <w:r>
+            <w:rPr>
+              <w:sz w:val="20"/>
+            </w:rPr>
+            <w:t>ctx</w:t>
+          </w:r>
+          <w:proofErr w:type="spellEnd"/>
+          <w:r>
+            <w:rPr>
+              <w:sz w:val="20"/>
+            </w:rPr>
+            <w:t>[</w:t>
+          </w:r>
+          <w:r>
+            <w:rPr>
+              <w:rFonts w:hint="eastAsia"/>
+              <w:sz w:val="20"/>
+            </w:rPr>
+            <w:t>'</w:t>
+          </w:r>
+          <w:proofErr w:type="spellStart"/>
+          <w:r>
+            <w:rPr>
+              <w:sz w:val="20"/>
+            </w:rPr>
+            <w:t>org</w:t>
+          </w:r>
+          <w:proofErr w:type="spellEnd"/>
+          <w:r>
+            <w:rPr>
+              <w:rFonts w:hint="eastAsia"/>
+              <w:sz w:val="20"/>
+            </w:rPr>
+            <w:t>'</w:t>
+          </w:r>
+          <w:r>
+            <w:rPr>
+              <w:sz w:val="20"/>
+            </w:rPr>
+            <w:t>].</w:t>
+          </w:r>
+          <w:proofErr w:type="spellStart"/>
+          <w:r>
+            <w:rPr>
+              <w:sz w:val="20"/>
+            </w:rPr>
+            <w:t>address.fullAddress</w:t>
+          </w:r>
+          <w:proofErr w:type="spellEnd"/>
+          <w:r>
+            <w:rPr>
+              <w:sz w:val="20"/>
+            </w:rPr>
+            <w:t>}</w:t>
+          </w:r>
+        </w:p>
+      </w:tc>
+      <w:tc>
+        <w:tcPr>
+          <w:tcW w:w="1099" w:type="dxa"/>
+        </w:tcPr>
+        <w:p>
+          <w:pPr>
+            <w:pStyle w:val="berschrift"/>
+            <w:rPr>
+              <w:rFonts w:asciiTheme="minorHAnsi" w:hAnsiTheme="minorHAnsi" w:cstheme="minorHAnsi"/>
+              <w:b/>
+              <w:lang w:val="en-US"/>
+            </w:rPr>
+          </w:pPr>
+          <w:r>
+            <w:rPr>
+              <w:sz w:val="10"/>
+              <w:szCs w:val="16"/>
+            </w:rPr>
+            <w:t>${</w:t>
+          </w:r>
+          <w:proofErr w:type="spellStart"/>
+          <w:r>
+            <w:rPr>
+              <w:sz w:val="10"/>
+              <w:szCs w:val="16"/>
+            </w:rPr>
+            <w:t>createQRCode</w:t>
+          </w:r>
+          <w:proofErr w:type="spellEnd"/>
+          <w:r>
+            <w:rPr>
+              <w:sz w:val="10"/>
+              <w:szCs w:val="16"/>
+            </w:rPr>
+            <w:t>(</w:t>
+          </w:r>
+          <w:proofErr w:type="spellStart"/>
+          <w:r>
+            <w:rPr>
+              <w:sz w:val="10"/>
+              <w:szCs w:val="16"/>
+            </w:rPr>
+            <w:t>ctx</w:t>
+          </w:r>
+          <w:proofErr w:type="spellEnd"/>
+          <w:r>
+            <w:rPr>
+              <w:sz w:val="10"/>
+              <w:szCs w:val="16"/>
+            </w:rPr>
+            <w:t>[</w:t>
+          </w:r>
+          <w:r>
+            <w:rPr>
+              <w:rFonts w:hint="eastAsia"/>
+              <w:sz w:val="10"/>
+              <w:szCs w:val="16"/>
+            </w:rPr>
+            <w:t>'</w:t>
+          </w:r>
+          <w:proofErr w:type="spellStart"/>
+          <w:r>
+            <w:rPr>
+              <w:sz w:val="10"/>
+              <w:szCs w:val="16"/>
+            </w:rPr>
+            <w:t>doc</w:t>
+          </w:r>
+          <w:proofErr w:type="spellEnd"/>
+          <w:r>
+            <w:rPr>
+              <w:rFonts w:hint="eastAsia"/>
+              <w:sz w:val="10"/>
+              <w:szCs w:val="16"/>
+            </w:rPr>
+            <w:t>'</w:t>
+          </w:r>
+          <w:r>
+            <w:rPr>
+              <w:sz w:val="10"/>
+              <w:szCs w:val="16"/>
+            </w:rPr>
+            <w:t>].</w:t>
+          </w:r>
+          <w:proofErr w:type="spellStart"/>
+          <w:r>
+            <w:rPr>
+              <w:sz w:val="10"/>
+              <w:szCs w:val="16"/>
+            </w:rPr>
+            <w:t>dmsUrl</w:t>
+          </w:r>
+          <w:proofErr w:type="spellEnd"/>
+          <w:r>
+            <w:rPr>
+              <w:sz w:val="10"/>
+              <w:szCs w:val="16"/>
+            </w:rPr>
+            <w:t>, 32)}</w:t>
+          </w:r>
+        </w:p>
+      </w:tc>
+    </w:tr>
+  </w:tbl>
   <w:p>
     <w:pPr>
       <w:pStyle w:val="lfej"/>
@@ -1615,104 +1984,14 @@
         <w:rFonts w:hint="eastAsia"/>
       </w:rPr>
     </w:pPr>
+    <w:bookmarkStart w:id="6" w:name="_GoBack"/>
+    <w:bookmarkEnd w:id="6"/>
   </w:p>
-  <w:p>
-    <w:pPr>
-      <w:pStyle w:val="lfej"/>
-      <w:rPr>
-        <w:rFonts w:hint="eastAsia"/>
-      </w:rPr>
-    </w:pPr>
-    <w:r>
-      <w:t>${</w:t>
-    </w:r>
-    <w:proofErr w:type="spellStart"/>
-    <w:r>
-      <w:t>ctx</w:t>
-    </w:r>
-    <w:proofErr w:type="spellEnd"/>
-    <w:r>
-      <w:t>[</w:t>
-    </w:r>
-    <w:r>
-      <w:rPr>
-        <w:rFonts w:hint="eastAsia"/>
-      </w:rPr>
-      <w:t>'</w:t>
-    </w:r>
-    <w:proofErr w:type="spellStart"/>
-    <w:r>
-      <w:t>org</w:t>
-    </w:r>
-    <w:proofErr w:type="spellEnd"/>
-    <w:r>
-      <w:rPr>
-        <w:rFonts w:hint="eastAsia"/>
-      </w:rPr>
-      <w:t>'</w:t>
-    </w:r>
-    <w:r>
-      <w:t>].</w:t>
-    </w:r>
-    <w:proofErr w:type="spellStart"/>
-    <w:r>
-      <w:t>name</w:t>
-    </w:r>
-    <w:proofErr w:type="spellEnd"/>
-    <w:r>
-      <w:t>}</w:t>
-    </w:r>
-  </w:p>
-  <w:p>
-    <w:pPr>
-      <w:pStyle w:val="lfej"/>
-      <w:rPr>
-        <w:rFonts w:hint="eastAsia"/>
-      </w:rPr>
-    </w:pPr>
-    <w:r>
-      <w:t>${</w:t>
-    </w:r>
-    <w:proofErr w:type="spellStart"/>
-    <w:r>
-      <w:t>ctx</w:t>
-    </w:r>
-    <w:proofErr w:type="spellEnd"/>
-    <w:r>
-      <w:t>[</w:t>
-    </w:r>
-    <w:r>
-      <w:rPr>
-        <w:rFonts w:hint="eastAsia"/>
-      </w:rPr>
-      <w:t>'</w:t>
-    </w:r>
-    <w:proofErr w:type="spellStart"/>
-    <w:r>
-      <w:t>org</w:t>
-    </w:r>
-    <w:proofErr w:type="spellEnd"/>
-    <w:r>
-      <w:rPr>
-        <w:rFonts w:hint="eastAsia"/>
-      </w:rPr>
-      <w:t>'</w:t>
-    </w:r>
-    <w:r>
-      <w:t>].</w:t>
-    </w:r>
-    <w:proofErr w:type="spellStart"/>
-    <w:r>
-      <w:t>address.</w:t>
-    </w:r>
-    <w:r>
-      <w:t>fullAddress</w:t>
-    </w:r>
-    <w:proofErr w:type="spellEnd"/>
-    <w:r>
-      <w:t>}</w:t>
-    </w:r>
-  </w:p>
+</w:hdr>
+</file>
+
+<file path=word/header3.xml><?xml version="1.0" encoding="utf-8"?>
+<w:hdr xmlns:wpc="http://schemas.microsoft.com/office/word/2010/wordprocessingCanvas" xmlns:cx="http://schemas.microsoft.com/office/drawing/2014/chartex" xmlns:cx1="http://schemas.microsoft.com/office/drawing/2015/9/8/chartex" xmlns:mc="http://schemas.openxmlformats.org/markup-compatibility/2006" xmlns:o="urn:schemas-microsoft-com:office:office" xmlns:r="http://schemas.openxmlformats.org/officeDocument/2006/relationships" xmlns:m="http://schemas.openxmlformats.org/officeDocument/2006/math" xmlns:v="urn:schemas-microsoft-com:vml" xmlns:wp14="http://schemas.microsoft.com/office/word/2010/wordprocessingDrawing" xmlns:wp="http://schemas.openxmlformats.org/drawingml/2006/wordprocessingDrawing" xmlns:w10="urn:schemas-microsoft-com:office:word" xmlns:w="http://schemas.openxmlformats.org/wordprocessingml/2006/main" xmlns:w14="http://schemas.microsoft.com/office/word/2010/wordml" xmlns:w15="http://schemas.microsoft.com/office/word/2012/wordml" xmlns:w16se="http://schemas.microsoft.com/office/word/2015/wordml/symex" xmlns:wpg="http://schemas.microsoft.com/office/word/2010/wordprocessingGroup" xmlns:wpi="http://schemas.microsoft.com/office/word/2010/wordprocessingInk" xmlns:wne="http://schemas.microsoft.com/office/word/2006/wordml" xmlns:wps="http://schemas.microsoft.com/office/word/2010/wordprocessingShape" mc:Ignorable="w14 w15 w16se wp14">
   <w:p>
     <w:pPr>
       <w:pStyle w:val="lfej"/>
@@ -1724,29 +2003,8 @@
 </w:hdr>
 </file>
 
-<file path=word/header3.xml><?xml version="1.0" encoding="utf-8"?>
-<w:hdr xmlns:wpc="http://schemas.microsoft.com/office/word/2010/wordprocessingCanvas" xmlns:mc="http://schemas.openxmlformats.org/markup-compatibility/2006" xmlns:o="urn:schemas-microsoft-com:office:office" xmlns:r="http://schemas.openxmlformats.org/officeDocument/2006/relationships" xmlns:m="http://schemas.openxmlformats.org/officeDocument/2006/math" xmlns:v="urn:schemas-microsoft-com:vml" xmlns:wp14="http://schemas.microsoft.com/office/word/2010/wordprocessingDrawing" xmlns:wp="http://schemas.openxmlformats.org/drawingml/2006/wordprocessingDrawing" xmlns:w10="urn:schemas-microsoft-com:office:word" xmlns:w="http://schemas.openxmlformats.org/wordprocessingml/2006/main" xmlns:w14="http://schemas.microsoft.com/office/word/2010/wordml" xmlns:wpg="http://schemas.microsoft.com/office/word/2010/wordprocessingGroup" xmlns:wpi="http://schemas.microsoft.com/office/word/2010/wordprocessingInk" xmlns:wne="http://schemas.microsoft.com/office/word/2006/wordml" xmlns:wps="http://schemas.microsoft.com/office/word/2010/wordprocessingShape" mc:Ignorable="w14 wp14">
-  <w:p>
-    <w:pPr>
-      <w:pStyle w:val="lfej"/>
-      <w:rPr>
-        <w:rFonts w:hint="eastAsia"/>
-      </w:rPr>
-    </w:pPr>
-  </w:p>
-</w:hdr>
-</file>
-
-<file path=word/people.xml><?xml version="1.0" encoding="utf-8"?>
-<w15:people xmlns:wpc="http://schemas.microsoft.com/office/word/2010/wordprocessingCanvas" xmlns:cx="http://schemas.microsoft.com/office/drawing/2014/chartex" xmlns:cx1="http://schemas.microsoft.com/office/drawing/2015/9/8/chartex" xmlns:mc="http://schemas.openxmlformats.org/markup-compatibility/2006" xmlns:o="urn:schemas-microsoft-com:office:office" xmlns:r="http://schemas.openxmlformats.org/officeDocument/2006/relationships" xmlns:m="http://schemas.openxmlformats.org/officeDocument/2006/math" xmlns:v="urn:schemas-microsoft-com:vml" xmlns:wp14="http://schemas.microsoft.com/office/word/2010/wordprocessingDrawing" xmlns:wp="http://schemas.openxmlformats.org/drawingml/2006/wordprocessingDrawing" xmlns:w10="urn:schemas-microsoft-com:office:word" xmlns:w="http://schemas.openxmlformats.org/wordprocessingml/2006/main" xmlns:w14="http://schemas.microsoft.com/office/word/2010/wordml" xmlns:w15="http://schemas.microsoft.com/office/word/2012/wordml" xmlns:w16se="http://schemas.microsoft.com/office/word/2015/wordml/symex" xmlns:wpg="http://schemas.microsoft.com/office/word/2010/wordprocessingGroup" xmlns:wpi="http://schemas.microsoft.com/office/word/2010/wordprocessingInk" xmlns:wne="http://schemas.microsoft.com/office/word/2006/wordml" xmlns:wps="http://schemas.microsoft.com/office/word/2010/wordprocessingShape" mc:Ignorable="w14 w15 w16se wp14">
-  <w15:person w15:author="Bán Levente Attila">
-    <w15:presenceInfo w15:providerId="AD" w15:userId="S-1-5-21-3631504656-3797193234-3350103559-3852"/>
-  </w15:person>
-</w15:people>
-</file>
-
 <file path=word/styles.xml><?xml version="1.0" encoding="utf-8"?>
-<w:styles xmlns:mc="http://schemas.openxmlformats.org/markup-compatibility/2006" xmlns:r="http://schemas.openxmlformats.org/officeDocument/2006/relationships" xmlns:w="http://schemas.openxmlformats.org/wordprocessingml/2006/main" xmlns:w14="http://schemas.microsoft.com/office/word/2010/wordml" mc:Ignorable="w14">
+<w:styles xmlns:mc="http://schemas.openxmlformats.org/markup-compatibility/2006" xmlns:r="http://schemas.openxmlformats.org/officeDocument/2006/relationships" xmlns:w="http://schemas.openxmlformats.org/wordprocessingml/2006/main" xmlns:w14="http://schemas.microsoft.com/office/word/2010/wordml" xmlns:w15="http://schemas.microsoft.com/office/word/2012/wordml" xmlns:w16se="http://schemas.microsoft.com/office/word/2015/wordml/symex" mc:Ignorable="w14 w15 w16se">
   <w:docDefaults>
     <w:rPrDefault>
       <w:rPr>
@@ -1758,144 +2016,378 @@
     </w:rPrDefault>
     <w:pPrDefault/>
   </w:docDefaults>
-  <w:latentStyles w:defLockedState="0" w:defUIPriority="99" w:defSemiHidden="1" w:defUnhideWhenUsed="1" w:defQFormat="0" w:count="267">
-    <w:lsdException w:name="Normal" w:semiHidden="0" w:uiPriority="0" w:unhideWhenUsed="0" w:qFormat="1"/>
-    <w:lsdException w:name="heading 1" w:semiHidden="0" w:uiPriority="9" w:unhideWhenUsed="0" w:qFormat="1"/>
-    <w:lsdException w:name="heading 2" w:uiPriority="9" w:qFormat="1"/>
-    <w:lsdException w:name="heading 3" w:uiPriority="9" w:qFormat="1"/>
-    <w:lsdException w:name="heading 4" w:uiPriority="9" w:qFormat="1"/>
-    <w:lsdException w:name="heading 5" w:uiPriority="9" w:qFormat="1"/>
-    <w:lsdException w:name="heading 6" w:uiPriority="9" w:qFormat="1"/>
-    <w:lsdException w:name="heading 7" w:uiPriority="9" w:qFormat="1"/>
-    <w:lsdException w:name="heading 8" w:uiPriority="9" w:qFormat="1"/>
-    <w:lsdException w:name="heading 9" w:uiPriority="9" w:qFormat="1"/>
-    <w:lsdException w:name="toc 1" w:uiPriority="39"/>
-    <w:lsdException w:name="toc 2" w:uiPriority="39"/>
-    <w:lsdException w:name="toc 3" w:uiPriority="39"/>
-    <w:lsdException w:name="toc 4" w:uiPriority="39"/>
-    <w:lsdException w:name="toc 5" w:uiPriority="39"/>
-    <w:lsdException w:name="toc 6" w:uiPriority="39"/>
-    <w:lsdException w:name="toc 7" w:uiPriority="39"/>
-    <w:lsdException w:name="toc 8" w:uiPriority="39"/>
-    <w:lsdException w:name="toc 9" w:uiPriority="39"/>
-    <w:lsdException w:name="caption" w:uiPriority="35" w:qFormat="1"/>
-    <w:lsdException w:name="Title" w:semiHidden="0" w:uiPriority="10" w:unhideWhenUsed="0" w:qFormat="1"/>
-    <w:lsdException w:name="Default Paragraph Font" w:uiPriority="1"/>
-    <w:lsdException w:name="Subtitle" w:semiHidden="0" w:uiPriority="11" w:unhideWhenUsed="0" w:qFormat="1"/>
-    <w:lsdException w:name="Strong" w:semiHidden="0" w:uiPriority="22" w:unhideWhenUsed="0" w:qFormat="1"/>
-    <w:lsdException w:name="Emphasis" w:semiHidden="0" w:uiPriority="20" w:unhideWhenUsed="0" w:qFormat="1"/>
-    <w:lsdException w:name="Table Grid" w:semiHidden="0" w:uiPriority="39" w:unhideWhenUsed="0"/>
-    <w:lsdException w:name="Placeholder Text" w:unhideWhenUsed="0"/>
-    <w:lsdException w:name="No Spacing" w:semiHidden="0" w:uiPriority="1" w:unhideWhenUsed="0" w:qFormat="1"/>
-    <w:lsdException w:name="Light Shading" w:semiHidden="0" w:uiPriority="60" w:unhideWhenUsed="0"/>
-    <w:lsdException w:name="Light List" w:semiHidden="0" w:uiPriority="61" w:unhideWhenUsed="0"/>
-    <w:lsdException w:name="Light Grid" w:semiHidden="0" w:uiPriority="62" w:unhideWhenUsed="0"/>
-    <w:lsdException w:name="Medium Shading 1" w:semiHidden="0" w:uiPriority="63" w:unhideWhenUsed="0"/>
-    <w:lsdException w:name="Medium Shading 2" w:semiHidden="0" w:uiPriority="64" w:unhideWhenUsed="0"/>
-    <w:lsdException w:name="Medium List 1" w:semiHidden="0" w:uiPriority="65" w:unhideWhenUsed="0"/>
-    <w:lsdException w:name="Medium List 2" w:semiHidden="0" w:uiPriority="66" w:unhideWhenUsed="0"/>
-    <w:lsdException w:name="Medium Grid 1" w:semiHidden="0" w:uiPriority="67" w:unhideWhenUsed="0"/>
-    <w:lsdException w:name="Medium Grid 2" w:semiHidden="0" w:uiPriority="68" w:unhideWhenUsed="0"/>
-    <w:lsdException w:name="Medium Grid 3" w:semiHidden="0" w:uiPriority="69" w:unhideWhenUsed="0"/>
-    <w:lsdException w:name="Dark List" w:semiHidden="0" w:uiPriority="70" w:unhideWhenUsed="0"/>
-    <w:lsdException w:name="Colorful Shading" w:semiHidden="0" w:uiPriority="71" w:unhideWhenUsed="0"/>
-    <w:lsdException w:name="Colorful List" w:semiHidden="0" w:uiPriority="72" w:unhideWhenUsed="0"/>
-    <w:lsdException w:name="Colorful Grid" w:semiHidden="0" w:uiPriority="73" w:unhideWhenUsed="0"/>
-    <w:lsdException w:name="Light Shading Accent 1" w:semiHidden="0" w:uiPriority="60" w:unhideWhenUsed="0"/>
-    <w:lsdException w:name="Light List Accent 1" w:semiHidden="0" w:uiPriority="61" w:unhideWhenUsed="0"/>
-    <w:lsdException w:name="Light Grid Accent 1" w:semiHidden="0" w:uiPriority="62" w:unhideWhenUsed="0"/>
-    <w:lsdException w:name="Medium Shading 1 Accent 1" w:semiHidden="0" w:uiPriority="63" w:unhideWhenUsed="0"/>
-    <w:lsdException w:name="Medium Shading 2 Accent 1" w:semiHidden="0" w:uiPriority="64" w:unhideWhenUsed="0"/>
-    <w:lsdException w:name="Medium List 1 Accent 1" w:semiHidden="0" w:uiPriority="65" w:unhideWhenUsed="0"/>
-    <w:lsdException w:name="Revision" w:unhideWhenUsed="0"/>
-    <w:lsdException w:name="List Paragraph" w:semiHidden="0" w:uiPriority="34" w:unhideWhenUsed="0" w:qFormat="1"/>
-    <w:lsdException w:name="Quote" w:semiHidden="0" w:uiPriority="29" w:unhideWhenUsed="0" w:qFormat="1"/>
-    <w:lsdException w:name="Intense Quote" w:semiHidden="0" w:uiPriority="30" w:unhideWhenUsed="0" w:qFormat="1"/>
-    <w:lsdException w:name="Medium List 2 Accent 1" w:semiHidden="0" w:uiPriority="66" w:unhideWhenUsed="0"/>
-    <w:lsdException w:name="Medium Grid 1 Accent 1" w:semiHidden="0" w:uiPriority="67" w:unhideWhenUsed="0"/>
-    <w:lsdException w:name="Medium Grid 2 Accent 1" w:semiHidden="0" w:uiPriority="68" w:unhideWhenUsed="0"/>
-    <w:lsdException w:name="Medium Grid 3 Accent 1" w:semiHidden="0" w:uiPriority="69" w:unhideWhenUsed="0"/>
-    <w:lsdException w:name="Dark List Accent 1" w:semiHidden="0" w:uiPriority="70" w:unhideWhenUsed="0"/>
-    <w:lsdException w:name="Colorful Shading Accent 1" w:semiHidden="0" w:uiPriority="71" w:unhideWhenUsed="0"/>
-    <w:lsdException w:name="Colorful List Accent 1" w:semiHidden="0" w:uiPriority="72" w:unhideWhenUsed="0"/>
-    <w:lsdException w:name="Colorful Grid Accent 1" w:semiHidden="0" w:uiPriority="73" w:unhideWhenUsed="0"/>
-    <w:lsdException w:name="Light Shading Accent 2" w:semiHidden="0" w:uiPriority="60" w:unhideWhenUsed="0"/>
-    <w:lsdException w:name="Light List Accent 2" w:semiHidden="0" w:uiPriority="61" w:unhideWhenUsed="0"/>
-    <w:lsdException w:name="Light Grid Accent 2" w:semiHidden="0" w:uiPriority="62" w:unhideWhenUsed="0"/>
-    <w:lsdException w:name="Medium Shading 1 Accent 2" w:semiHidden="0" w:uiPriority="63" w:unhideWhenUsed="0"/>
-    <w:lsdException w:name="Medium Shading 2 Accent 2" w:semiHidden="0" w:uiPriority="64" w:unhideWhenUsed="0"/>
-    <w:lsdException w:name="Medium List 1 Accent 2" w:semiHidden="0" w:uiPriority="65" w:unhideWhenUsed="0"/>
-    <w:lsdException w:name="Medium List 2 Accent 2" w:semiHidden="0" w:uiPriority="66" w:unhideWhenUsed="0"/>
-    <w:lsdException w:name="Medium Grid 1 Accent 2" w:semiHidden="0" w:uiPriority="67" w:unhideWhenUsed="0"/>
-    <w:lsdException w:name="Medium Grid 2 Accent 2" w:semiHidden="0" w:uiPriority="68" w:unhideWhenUsed="0"/>
-    <w:lsdException w:name="Medium Grid 3 Accent 2" w:semiHidden="0" w:uiPriority="69" w:unhideWhenUsed="0"/>
-    <w:lsdException w:name="Dark List Accent 2" w:semiHidden="0" w:uiPriority="70" w:unhideWhenUsed="0"/>
-    <w:lsdException w:name="Colorful Shading Accent 2" w:semiHidden="0" w:uiPriority="71" w:unhideWhenUsed="0"/>
-    <w:lsdException w:name="Colorful List Accent 2" w:semiHidden="0" w:uiPriority="72" w:unhideWhenUsed="0"/>
-    <w:lsdException w:name="Colorful Grid Accent 2" w:semiHidden="0" w:uiPriority="73" w:unhideWhenUsed="0"/>
-    <w:lsdException w:name="Light Shading Accent 3" w:semiHidden="0" w:uiPriority="60" w:unhideWhenUsed="0"/>
-    <w:lsdException w:name="Light List Accent 3" w:semiHidden="0" w:uiPriority="61" w:unhideWhenUsed="0"/>
-    <w:lsdException w:name="Light Grid Accent 3" w:semiHidden="0" w:uiPriority="62" w:unhideWhenUsed="0"/>
-    <w:lsdException w:name="Medium Shading 1 Accent 3" w:semiHidden="0" w:uiPriority="63" w:unhideWhenUsed="0"/>
-    <w:lsdException w:name="Medium Shading 2 Accent 3" w:semiHidden="0" w:uiPriority="64" w:unhideWhenUsed="0"/>
-    <w:lsdException w:name="Medium List 1 Accent 3" w:semiHidden="0" w:uiPriority="65" w:unhideWhenUsed="0"/>
-    <w:lsdException w:name="Medium List 2 Accent 3" w:semiHidden="0" w:uiPriority="66" w:unhideWhenUsed="0"/>
-    <w:lsdException w:name="Medium Grid 1 Accent 3" w:semiHidden="0" w:uiPriority="67" w:unhideWhenUsed="0"/>
-    <w:lsdException w:name="Medium Grid 2 Accent 3" w:semiHidden="0" w:uiPriority="68" w:unhideWhenUsed="0"/>
-    <w:lsdException w:name="Medium Grid 3 Accent 3" w:semiHidden="0" w:uiPriority="69" w:unhideWhenUsed="0"/>
-    <w:lsdException w:name="Dark List Accent 3" w:semiHidden="0" w:uiPriority="70" w:unhideWhenUsed="0"/>
-    <w:lsdException w:name="Colorful Shading Accent 3" w:semiHidden="0" w:uiPriority="71" w:unhideWhenUsed="0"/>
-    <w:lsdException w:name="Colorful List Accent 3" w:semiHidden="0" w:uiPriority="72" w:unhideWhenUsed="0"/>
-    <w:lsdException w:name="Colorful Grid Accent 3" w:semiHidden="0" w:uiPriority="73" w:unhideWhenUsed="0"/>
-    <w:lsdException w:name="Light Shading Accent 4" w:semiHidden="0" w:uiPriority="60" w:unhideWhenUsed="0"/>
-    <w:lsdException w:name="Light List Accent 4" w:semiHidden="0" w:uiPriority="61" w:unhideWhenUsed="0"/>
-    <w:lsdException w:name="Light Grid Accent 4" w:semiHidden="0" w:uiPriority="62" w:unhideWhenUsed="0"/>
-    <w:lsdException w:name="Medium Shading 1 Accent 4" w:semiHidden="0" w:uiPriority="63" w:unhideWhenUsed="0"/>
-    <w:lsdException w:name="Medium Shading 2 Accent 4" w:semiHidden="0" w:uiPriority="64" w:unhideWhenUsed="0"/>
-    <w:lsdException w:name="Medium List 1 Accent 4" w:semiHidden="0" w:uiPriority="65" w:unhideWhenUsed="0"/>
-    <w:lsdException w:name="Medium List 2 Accent 4" w:semiHidden="0" w:uiPriority="66" w:unhideWhenUsed="0"/>
-    <w:lsdException w:name="Medium Grid 1 Accent 4" w:semiHidden="0" w:uiPriority="67" w:unhideWhenUsed="0"/>
-    <w:lsdException w:name="Medium Grid 2 Accent 4" w:semiHidden="0" w:uiPriority="68" w:unhideWhenUsed="0"/>
-    <w:lsdException w:name="Medium Grid 3 Accent 4" w:semiHidden="0" w:uiPriority="69" w:unhideWhenUsed="0"/>
-    <w:lsdException w:name="Dark List Accent 4" w:semiHidden="0" w:uiPriority="70" w:unhideWhenUsed="0"/>
-    <w:lsdException w:name="Colorful Shading Accent 4" w:semiHidden="0" w:uiPriority="71" w:unhideWhenUsed="0"/>
-    <w:lsdException w:name="Colorful List Accent 4" w:semiHidden="0" w:uiPriority="72" w:unhideWhenUsed="0"/>
-    <w:lsdException w:name="Colorful Grid Accent 4" w:semiHidden="0" w:uiPriority="73" w:unhideWhenUsed="0"/>
-    <w:lsdException w:name="Light Shading Accent 5" w:semiHidden="0" w:uiPriority="60" w:unhideWhenUsed="0"/>
-    <w:lsdException w:name="Light List Accent 5" w:semiHidden="0" w:uiPriority="61" w:unhideWhenUsed="0"/>
-    <w:lsdException w:name="Light Grid Accent 5" w:semiHidden="0" w:uiPriority="62" w:unhideWhenUsed="0"/>
-    <w:lsdException w:name="Medium Shading 1 Accent 5" w:semiHidden="0" w:uiPriority="63" w:unhideWhenUsed="0"/>
-    <w:lsdException w:name="Medium Shading 2 Accent 5" w:semiHidden="0" w:uiPriority="64" w:unhideWhenUsed="0"/>
-    <w:lsdException w:name="Medium List 1 Accent 5" w:semiHidden="0" w:uiPriority="65" w:unhideWhenUsed="0"/>
-    <w:lsdException w:name="Medium List 2 Accent 5" w:semiHidden="0" w:uiPriority="66" w:unhideWhenUsed="0"/>
-    <w:lsdException w:name="Medium Grid 1 Accent 5" w:semiHidden="0" w:uiPriority="67" w:unhideWhenUsed="0"/>
-    <w:lsdException w:name="Medium Grid 2 Accent 5" w:semiHidden="0" w:uiPriority="68" w:unhideWhenUsed="0"/>
-    <w:lsdException w:name="Medium Grid 3 Accent 5" w:semiHidden="0" w:uiPriority="69" w:unhideWhenUsed="0"/>
-    <w:lsdException w:name="Dark List Accent 5" w:semiHidden="0" w:uiPriority="70" w:unhideWhenUsed="0"/>
-    <w:lsdException w:name="Colorful Shading Accent 5" w:semiHidden="0" w:uiPriority="71" w:unhideWhenUsed="0"/>
-    <w:lsdException w:name="Colorful List Accent 5" w:semiHidden="0" w:uiPriority="72" w:unhideWhenUsed="0"/>
-    <w:lsdException w:name="Colorful Grid Accent 5" w:semiHidden="0" w:uiPriority="73" w:unhideWhenUsed="0"/>
-    <w:lsdException w:name="Light Shading Accent 6" w:semiHidden="0" w:uiPriority="60" w:unhideWhenUsed="0"/>
-    <w:lsdException w:name="Light List Accent 6" w:semiHidden="0" w:uiPriority="61" w:unhideWhenUsed="0"/>
-    <w:lsdException w:name="Light Grid Accent 6" w:semiHidden="0" w:uiPriority="62" w:unhideWhenUsed="0"/>
-    <w:lsdException w:name="Medium Shading 1 Accent 6" w:semiHidden="0" w:uiPriority="63" w:unhideWhenUsed="0"/>
-    <w:lsdException w:name="Medium Shading 2 Accent 6" w:semiHidden="0" w:uiPriority="64" w:unhideWhenUsed="0"/>
-    <w:lsdException w:name="Medium List 1 Accent 6" w:semiHidden="0" w:uiPriority="65" w:unhideWhenUsed="0"/>
-    <w:lsdException w:name="Medium List 2 Accent 6" w:semiHidden="0" w:uiPriority="66" w:unhideWhenUsed="0"/>
-    <w:lsdException w:name="Medium Grid 1 Accent 6" w:semiHidden="0" w:uiPriority="67" w:unhideWhenUsed="0"/>
-    <w:lsdException w:name="Medium Grid 2 Accent 6" w:semiHidden="0" w:uiPriority="68" w:unhideWhenUsed="0"/>
-    <w:lsdException w:name="Medium Grid 3 Accent 6" w:semiHidden="0" w:uiPriority="69" w:unhideWhenUsed="0"/>
-    <w:lsdException w:name="Dark List Accent 6" w:semiHidden="0" w:uiPriority="70" w:unhideWhenUsed="0"/>
-    <w:lsdException w:name="Colorful Shading Accent 6" w:semiHidden="0" w:uiPriority="71" w:unhideWhenUsed="0"/>
-    <w:lsdException w:name="Colorful List Accent 6" w:semiHidden="0" w:uiPriority="72" w:unhideWhenUsed="0"/>
-    <w:lsdException w:name="Colorful Grid Accent 6" w:semiHidden="0" w:uiPriority="73" w:unhideWhenUsed="0"/>
-    <w:lsdException w:name="Subtle Emphasis" w:semiHidden="0" w:uiPriority="19" w:unhideWhenUsed="0" w:qFormat="1"/>
-    <w:lsdException w:name="Intense Emphasis" w:semiHidden="0" w:uiPriority="21" w:unhideWhenUsed="0" w:qFormat="1"/>
-    <w:lsdException w:name="Subtle Reference" w:semiHidden="0" w:uiPriority="31" w:unhideWhenUsed="0" w:qFormat="1"/>
-    <w:lsdException w:name="Intense Reference" w:semiHidden="0" w:uiPriority="32" w:unhideWhenUsed="0" w:qFormat="1"/>
-    <w:lsdException w:name="Book Title" w:semiHidden="0" w:uiPriority="33" w:unhideWhenUsed="0" w:qFormat="1"/>
-    <w:lsdException w:name="Bibliography" w:uiPriority="37"/>
-    <w:lsdException w:name="TOC Heading" w:uiPriority="39" w:qFormat="1"/>
+  <w:latentStyles w:defLockedState="0" w:defUIPriority="99" w:defSemiHidden="0" w:defUnhideWhenUsed="0" w:defQFormat="0" w:count="371">
+    <w:lsdException w:name="Normal" w:uiPriority="0" w:qFormat="1"/>
+    <w:lsdException w:name="heading 1" w:uiPriority="9" w:qFormat="1"/>
+    <w:lsdException w:name="heading 2" w:semiHidden="1" w:uiPriority="9" w:unhideWhenUsed="1" w:qFormat="1"/>
+    <w:lsdException w:name="heading 3" w:semiHidden="1" w:uiPriority="9" w:unhideWhenUsed="1" w:qFormat="1"/>
+    <w:lsdException w:name="heading 4" w:semiHidden="1" w:uiPriority="9" w:unhideWhenUsed="1" w:qFormat="1"/>
+    <w:lsdException w:name="heading 5" w:semiHidden="1" w:uiPriority="9" w:unhideWhenUsed="1" w:qFormat="1"/>
+    <w:lsdException w:name="heading 6" w:semiHidden="1" w:uiPriority="9" w:unhideWhenUsed="1" w:qFormat="1"/>
+    <w:lsdException w:name="heading 7" w:semiHidden="1" w:uiPriority="9" w:unhideWhenUsed="1" w:qFormat="1"/>
+    <w:lsdException w:name="heading 8" w:semiHidden="1" w:uiPriority="9" w:unhideWhenUsed="1" w:qFormat="1"/>
+    <w:lsdException w:name="heading 9" w:semiHidden="1" w:uiPriority="9" w:unhideWhenUsed="1" w:qFormat="1"/>
+    <w:lsdException w:name="index 1" w:semiHidden="1" w:unhideWhenUsed="1"/>
+    <w:lsdException w:name="index 2" w:semiHidden="1" w:unhideWhenUsed="1"/>
+    <w:lsdException w:name="index 3" w:semiHidden="1" w:unhideWhenUsed="1"/>
+    <w:lsdException w:name="index 4" w:semiHidden="1" w:unhideWhenUsed="1"/>
+    <w:lsdException w:name="index 5" w:semiHidden="1" w:unhideWhenUsed="1"/>
+    <w:lsdException w:name="index 6" w:semiHidden="1" w:unhideWhenUsed="1"/>
+    <w:lsdException w:name="index 7" w:semiHidden="1" w:unhideWhenUsed="1"/>
+    <w:lsdException w:name="index 8" w:semiHidden="1" w:unhideWhenUsed="1"/>
+    <w:lsdException w:name="index 9" w:semiHidden="1" w:unhideWhenUsed="1"/>
+    <w:lsdException w:name="toc 1" w:semiHidden="1" w:uiPriority="39" w:unhideWhenUsed="1"/>
+    <w:lsdException w:name="toc 2" w:semiHidden="1" w:uiPriority="39" w:unhideWhenUsed="1"/>
+    <w:lsdException w:name="toc 3" w:semiHidden="1" w:uiPriority="39" w:unhideWhenUsed="1"/>
+    <w:lsdException w:name="toc 4" w:semiHidden="1" w:uiPriority="39" w:unhideWhenUsed="1"/>
+    <w:lsdException w:name="toc 5" w:semiHidden="1" w:uiPriority="39" w:unhideWhenUsed="1"/>
+    <w:lsdException w:name="toc 6" w:semiHidden="1" w:uiPriority="39" w:unhideWhenUsed="1"/>
+    <w:lsdException w:name="toc 7" w:semiHidden="1" w:uiPriority="39" w:unhideWhenUsed="1"/>
+    <w:lsdException w:name="toc 8" w:semiHidden="1" w:uiPriority="39" w:unhideWhenUsed="1"/>
+    <w:lsdException w:name="toc 9" w:semiHidden="1" w:uiPriority="39" w:unhideWhenUsed="1"/>
+    <w:lsdException w:name="Normal Indent" w:semiHidden="1" w:unhideWhenUsed="1"/>
+    <w:lsdException w:name="footnote text" w:semiHidden="1" w:unhideWhenUsed="1"/>
+    <w:lsdException w:name="annotation text" w:semiHidden="1" w:unhideWhenUsed="1"/>
+    <w:lsdException w:name="header" w:semiHidden="1" w:unhideWhenUsed="1"/>
+    <w:lsdException w:name="footer" w:semiHidden="1" w:unhideWhenUsed="1"/>
+    <w:lsdException w:name="index heading" w:semiHidden="1" w:unhideWhenUsed="1"/>
+    <w:lsdException w:name="caption" w:semiHidden="1" w:uiPriority="35" w:unhideWhenUsed="1" w:qFormat="1"/>
+    <w:lsdException w:name="table of figures" w:semiHidden="1" w:unhideWhenUsed="1"/>
+    <w:lsdException w:name="envelope address" w:semiHidden="1" w:unhideWhenUsed="1"/>
+    <w:lsdException w:name="envelope return" w:semiHidden="1" w:unhideWhenUsed="1"/>
+    <w:lsdException w:name="footnote reference" w:semiHidden="1" w:unhideWhenUsed="1"/>
+    <w:lsdException w:name="annotation reference" w:semiHidden="1" w:unhideWhenUsed="1"/>
+    <w:lsdException w:name="line number" w:semiHidden="1" w:unhideWhenUsed="1"/>
+    <w:lsdException w:name="page number" w:semiHidden="1" w:unhideWhenUsed="1"/>
+    <w:lsdException w:name="endnote reference" w:semiHidden="1" w:unhideWhenUsed="1"/>
+    <w:lsdException w:name="endnote text" w:semiHidden="1" w:unhideWhenUsed="1"/>
+    <w:lsdException w:name="table of authorities" w:semiHidden="1" w:unhideWhenUsed="1"/>
+    <w:lsdException w:name="macro" w:semiHidden="1" w:unhideWhenUsed="1"/>
+    <w:lsdException w:name="toa heading" w:semiHidden="1" w:unhideWhenUsed="1"/>
+    <w:lsdException w:name="List" w:semiHidden="1" w:unhideWhenUsed="1"/>
+    <w:lsdException w:name="List Bullet" w:semiHidden="1" w:unhideWhenUsed="1"/>
+    <w:lsdException w:name="List Number" w:semiHidden="1" w:unhideWhenUsed="1"/>
+    <w:lsdException w:name="List 2" w:semiHidden="1" w:unhideWhenUsed="1"/>
+    <w:lsdException w:name="List 3" w:semiHidden="1" w:unhideWhenUsed="1"/>
+    <w:lsdException w:name="List 4" w:semiHidden="1" w:unhideWhenUsed="1"/>
+    <w:lsdException w:name="List 5" w:semiHidden="1" w:unhideWhenUsed="1"/>
+    <w:lsdException w:name="List Bullet 2" w:semiHidden="1" w:unhideWhenUsed="1"/>
+    <w:lsdException w:name="List Bullet 3" w:semiHidden="1" w:unhideWhenUsed="1"/>
+    <w:lsdException w:name="List Bullet 4" w:semiHidden="1" w:unhideWhenUsed="1"/>
+    <w:lsdException w:name="List Bullet 5" w:semiHidden="1" w:unhideWhenUsed="1"/>
+    <w:lsdException w:name="List Number 2" w:semiHidden="1" w:unhideWhenUsed="1"/>
+    <w:lsdException w:name="List Number 3" w:semiHidden="1" w:unhideWhenUsed="1"/>
+    <w:lsdException w:name="List Number 4" w:semiHidden="1" w:unhideWhenUsed="1"/>
+    <w:lsdException w:name="List Number 5" w:semiHidden="1" w:unhideWhenUsed="1"/>
+    <w:lsdException w:name="Title" w:uiPriority="10" w:qFormat="1"/>
+    <w:lsdException w:name="Closing" w:semiHidden="1" w:unhideWhenUsed="1"/>
+    <w:lsdException w:name="Signature" w:semiHidden="1" w:unhideWhenUsed="1"/>
+    <w:lsdException w:name="Default Paragraph Font" w:semiHidden="1" w:uiPriority="1" w:unhideWhenUsed="1"/>
+    <w:lsdException w:name="Body Text" w:semiHidden="1" w:unhideWhenUsed="1"/>
+    <w:lsdException w:name="Body Text Indent" w:semiHidden="1" w:unhideWhenUsed="1"/>
+    <w:lsdException w:name="List Continue" w:semiHidden="1" w:unhideWhenUsed="1"/>
+    <w:lsdException w:name="List Continue 2" w:semiHidden="1" w:unhideWhenUsed="1"/>
+    <w:lsdException w:name="List Continue 3" w:semiHidden="1" w:unhideWhenUsed="1"/>
+    <w:lsdException w:name="List Continue 4" w:semiHidden="1" w:unhideWhenUsed="1"/>
+    <w:lsdException w:name="List Continue 5" w:semiHidden="1" w:unhideWhenUsed="1"/>
+    <w:lsdException w:name="Message Header" w:semiHidden="1" w:unhideWhenUsed="1"/>
+    <w:lsdException w:name="Subtitle" w:uiPriority="11" w:qFormat="1"/>
+    <w:lsdException w:name="Salutation" w:semiHidden="1" w:unhideWhenUsed="1"/>
+    <w:lsdException w:name="Date" w:semiHidden="1" w:unhideWhenUsed="1"/>
+    <w:lsdException w:name="Body Text First Indent" w:semiHidden="1" w:unhideWhenUsed="1"/>
+    <w:lsdException w:name="Body Text First Indent 2" w:semiHidden="1" w:unhideWhenUsed="1"/>
+    <w:lsdException w:name="Note Heading" w:semiHidden="1" w:unhideWhenUsed="1"/>
+    <w:lsdException w:name="Body Text 2" w:semiHidden="1" w:unhideWhenUsed="1"/>
+    <w:lsdException w:name="Body Text 3" w:semiHidden="1" w:unhideWhenUsed="1"/>
+    <w:lsdException w:name="Body Text Indent 2" w:semiHidden="1" w:unhideWhenUsed="1"/>
+    <w:lsdException w:name="Body Text Indent 3" w:semiHidden="1" w:unhideWhenUsed="1"/>
+    <w:lsdException w:name="Block Text" w:semiHidden="1" w:unhideWhenUsed="1"/>
+    <w:lsdException w:name="Hyperlink" w:semiHidden="1" w:unhideWhenUsed="1"/>
+    <w:lsdException w:name="FollowedHyperlink" w:semiHidden="1" w:unhideWhenUsed="1"/>
+    <w:lsdException w:name="Strong" w:uiPriority="22" w:qFormat="1"/>
+    <w:lsdException w:name="Emphasis" w:uiPriority="20" w:qFormat="1"/>
+    <w:lsdException w:name="Document Map" w:semiHidden="1" w:unhideWhenUsed="1"/>
+    <w:lsdException w:name="Plain Text" w:semiHidden="1" w:unhideWhenUsed="1"/>
+    <w:lsdException w:name="E-mail Signature" w:semiHidden="1" w:unhideWhenUsed="1"/>
+    <w:lsdException w:name="HTML Top of Form" w:semiHidden="1" w:unhideWhenUsed="1"/>
+    <w:lsdException w:name="HTML Bottom of Form" w:semiHidden="1" w:unhideWhenUsed="1"/>
+    <w:lsdException w:name="Normal (Web)" w:semiHidden="1" w:unhideWhenUsed="1"/>
+    <w:lsdException w:name="HTML Acronym" w:semiHidden="1" w:unhideWhenUsed="1"/>
+    <w:lsdException w:name="HTML Address" w:semiHidden="1" w:unhideWhenUsed="1"/>
+    <w:lsdException w:name="HTML Cite" w:semiHidden="1" w:unhideWhenUsed="1"/>
+    <w:lsdException w:name="HTML Code" w:semiHidden="1" w:unhideWhenUsed="1"/>
+    <w:lsdException w:name="HTML Definition" w:semiHidden="1" w:unhideWhenUsed="1"/>
+    <w:lsdException w:name="HTML Keyboard" w:semiHidden="1" w:unhideWhenUsed="1"/>
+    <w:lsdException w:name="HTML Preformatted" w:semiHidden="1" w:unhideWhenUsed="1"/>
+    <w:lsdException w:name="HTML Sample" w:semiHidden="1" w:unhideWhenUsed="1"/>
+    <w:lsdException w:name="HTML Typewriter" w:semiHidden="1" w:unhideWhenUsed="1"/>
+    <w:lsdException w:name="HTML Variable" w:semiHidden="1" w:unhideWhenUsed="1"/>
+    <w:lsdException w:name="Normal Table" w:semiHidden="1" w:unhideWhenUsed="1"/>
+    <w:lsdException w:name="annotation subject" w:semiHidden="1" w:unhideWhenUsed="1"/>
+    <w:lsdException w:name="No List" w:semiHidden="1" w:unhideWhenUsed="1"/>
+    <w:lsdException w:name="Outline List 1" w:semiHidden="1" w:unhideWhenUsed="1"/>
+    <w:lsdException w:name="Outline List 2" w:semiHidden="1" w:unhideWhenUsed="1"/>
+    <w:lsdException w:name="Outline List 3" w:semiHidden="1" w:unhideWhenUsed="1"/>
+    <w:lsdException w:name="Table Simple 1" w:semiHidden="1" w:unhideWhenUsed="1"/>
+    <w:lsdException w:name="Table Simple 2" w:semiHidden="1" w:unhideWhenUsed="1"/>
+    <w:lsdException w:name="Table Simple 3" w:semiHidden="1" w:unhideWhenUsed="1"/>
+    <w:lsdException w:name="Table Classic 1" w:semiHidden="1" w:unhideWhenUsed="1"/>
+    <w:lsdException w:name="Table Classic 2" w:semiHidden="1" w:unhideWhenUsed="1"/>
+    <w:lsdException w:name="Table Classic 3" w:semiHidden="1" w:unhideWhenUsed="1"/>
+    <w:lsdException w:name="Table Classic 4" w:semiHidden="1" w:unhideWhenUsed="1"/>
+    <w:lsdException w:name="Table Colorful 1" w:semiHidden="1" w:unhideWhenUsed="1"/>
+    <w:lsdException w:name="Table Colorful 2" w:semiHidden="1" w:unhideWhenUsed="1"/>
+    <w:lsdException w:name="Table Colorful 3" w:semiHidden="1" w:unhideWhenUsed="1"/>
+    <w:lsdException w:name="Table Columns 1" w:semiHidden="1" w:unhideWhenUsed="1"/>
+    <w:lsdException w:name="Table Columns 2" w:semiHidden="1" w:unhideWhenUsed="1"/>
+    <w:lsdException w:name="Table Columns 3" w:semiHidden="1" w:unhideWhenUsed="1"/>
+    <w:lsdException w:name="Table Columns 4" w:semiHidden="1" w:unhideWhenUsed="1"/>
+    <w:lsdException w:name="Table Columns 5" w:semiHidden="1" w:unhideWhenUsed="1"/>
+    <w:lsdException w:name="Table Grid 1" w:semiHidden="1" w:unhideWhenUsed="1"/>
+    <w:lsdException w:name="Table Grid 2" w:semiHidden="1" w:unhideWhenUsed="1"/>
+    <w:lsdException w:name="Table Grid 3" w:semiHidden="1" w:unhideWhenUsed="1"/>
+    <w:lsdException w:name="Table Grid 4" w:semiHidden="1" w:unhideWhenUsed="1"/>
+    <w:lsdException w:name="Table Grid 5" w:semiHidden="1" w:unhideWhenUsed="1"/>
+    <w:lsdException w:name="Table Grid 6" w:semiHidden="1" w:unhideWhenUsed="1"/>
+    <w:lsdException w:name="Table Grid 7" w:semiHidden="1" w:unhideWhenUsed="1"/>
+    <w:lsdException w:name="Table Grid 8" w:semiHidden="1" w:unhideWhenUsed="1"/>
+    <w:lsdException w:name="Table List 1" w:semiHidden="1" w:unhideWhenUsed="1"/>
+    <w:lsdException w:name="Table List 2" w:semiHidden="1" w:unhideWhenUsed="1"/>
+    <w:lsdException w:name="Table List 3" w:semiHidden="1" w:unhideWhenUsed="1"/>
+    <w:lsdException w:name="Table List 4" w:semiHidden="1" w:unhideWhenUsed="1"/>
+    <w:lsdException w:name="Table List 5" w:semiHidden="1" w:unhideWhenUsed="1"/>
+    <w:lsdException w:name="Table List 6" w:semiHidden="1" w:unhideWhenUsed="1"/>
+    <w:lsdException w:name="Table List 7" w:semiHidden="1" w:unhideWhenUsed="1"/>
+    <w:lsdException w:name="Table List 8" w:semiHidden="1" w:unhideWhenUsed="1"/>
+    <w:lsdException w:name="Table 3D effects 1" w:semiHidden="1" w:unhideWhenUsed="1"/>
+    <w:lsdException w:name="Table 3D effects 2" w:semiHidden="1" w:unhideWhenUsed="1"/>
+    <w:lsdException w:name="Table 3D effects 3" w:semiHidden="1" w:unhideWhenUsed="1"/>
+    <w:lsdException w:name="Table Contemporary" w:semiHidden="1" w:unhideWhenUsed="1"/>
+    <w:lsdException w:name="Table Elegant" w:semiHidden="1" w:unhideWhenUsed="1"/>
+    <w:lsdException w:name="Table Professional" w:semiHidden="1" w:unhideWhenUsed="1"/>
+    <w:lsdException w:name="Table Subtle 1" w:semiHidden="1" w:unhideWhenUsed="1"/>
+    <w:lsdException w:name="Table Subtle 2" w:semiHidden="1" w:unhideWhenUsed="1"/>
+    <w:lsdException w:name="Table Web 1" w:semiHidden="1" w:unhideWhenUsed="1"/>
+    <w:lsdException w:name="Table Web 2" w:semiHidden="1" w:unhideWhenUsed="1"/>
+    <w:lsdException w:name="Table Web 3" w:semiHidden="1" w:unhideWhenUsed="1"/>
+    <w:lsdException w:name="Balloon Text" w:semiHidden="1" w:unhideWhenUsed="1"/>
+    <w:lsdException w:name="Table Grid" w:uiPriority="39"/>
+    <w:lsdException w:name="Table Theme" w:semiHidden="1" w:unhideWhenUsed="1"/>
+    <w:lsdException w:name="Placeholder Text" w:semiHidden="1"/>
+    <w:lsdException w:name="No Spacing" w:uiPriority="1" w:qFormat="1"/>
+    <w:lsdException w:name="Light Shading" w:uiPriority="60"/>
+    <w:lsdException w:name="Light List" w:uiPriority="61"/>
+    <w:lsdException w:name="Light Grid" w:uiPriority="62"/>
+    <w:lsdException w:name="Medium Shading 1" w:uiPriority="63"/>
+    <w:lsdException w:name="Medium Shading 2" w:uiPriority="64"/>
+    <w:lsdException w:name="Medium List 1" w:uiPriority="65"/>
+    <w:lsdException w:name="Medium List 2" w:uiPriority="66"/>
+    <w:lsdException w:name="Medium Grid 1" w:uiPriority="67"/>
+    <w:lsdException w:name="Medium Grid 2" w:uiPriority="68"/>
+    <w:lsdException w:name="Medium Grid 3" w:uiPriority="69"/>
+    <w:lsdException w:name="Dark List" w:uiPriority="70"/>
+    <w:lsdException w:name="Colorful Shading" w:uiPriority="71"/>
+    <w:lsdException w:name="Colorful List" w:uiPriority="72"/>
+    <w:lsdException w:name="Colorful Grid" w:uiPriority="73"/>
+    <w:lsdException w:name="Light Shading Accent 1" w:uiPriority="60"/>
+    <w:lsdException w:name="Light List Accent 1" w:uiPriority="61"/>
+    <w:lsdException w:name="Light Grid Accent 1" w:uiPriority="62"/>
+    <w:lsdException w:name="Medium Shading 1 Accent 1" w:uiPriority="63"/>
+    <w:lsdException w:name="Medium Shading 2 Accent 1" w:uiPriority="64"/>
+    <w:lsdException w:name="Medium List 1 Accent 1" w:uiPriority="65"/>
+    <w:lsdException w:name="Revision" w:semiHidden="1"/>
+    <w:lsdException w:name="List Paragraph" w:uiPriority="34" w:qFormat="1"/>
+    <w:lsdException w:name="Quote" w:uiPriority="29" w:qFormat="1"/>
+    <w:lsdException w:name="Intense Quote" w:uiPriority="30" w:qFormat="1"/>
+    <w:lsdException w:name="Medium List 2 Accent 1" w:uiPriority="66"/>
+    <w:lsdException w:name="Medium Grid 1 Accent 1" w:uiPriority="67"/>
+    <w:lsdException w:name="Medium Grid 2 Accent 1" w:uiPriority="68"/>
+    <w:lsdException w:name="Medium Grid 3 Accent 1" w:uiPriority="69"/>
+    <w:lsdException w:name="Dark List Accent 1" w:uiPriority="70"/>
+    <w:lsdException w:name="Colorful Shading Accent 1" w:uiPriority="71"/>
+    <w:lsdException w:name="Colorful List Accent 1" w:uiPriority="72"/>
+    <w:lsdException w:name="Colorful Grid Accent 1" w:uiPriority="73"/>
+    <w:lsdException w:name="Light Shading Accent 2" w:uiPriority="60"/>
+    <w:lsdException w:name="Light List Accent 2" w:uiPriority="61"/>
+    <w:lsdException w:name="Light Grid Accent 2" w:uiPriority="62"/>
+    <w:lsdException w:name="Medium Shading 1 Accent 2" w:uiPriority="63"/>
+    <w:lsdException w:name="Medium Shading 2 Accent 2" w:uiPriority="64"/>
+    <w:lsdException w:name="Medium List 1 Accent 2" w:uiPriority="65"/>
+    <w:lsdException w:name="Medium List 2 Accent 2" w:uiPriority="66"/>
+    <w:lsdException w:name="Medium Grid 1 Accent 2" w:uiPriority="67"/>
+    <w:lsdException w:name="Medium Grid 2 Accent 2" w:uiPriority="68"/>
+    <w:lsdException w:name="Medium Grid 3 Accent 2" w:uiPriority="69"/>
+    <w:lsdException w:name="Dark List Accent 2" w:uiPriority="70"/>
+    <w:lsdException w:name="Colorful Shading Accent 2" w:uiPriority="71"/>
+    <w:lsdException w:name="Colorful List Accent 2" w:uiPriority="72"/>
+    <w:lsdException w:name="Colorful Grid Accent 2" w:uiPriority="73"/>
+    <w:lsdException w:name="Light Shading Accent 3" w:uiPriority="60"/>
+    <w:lsdException w:name="Light List Accent 3" w:uiPriority="61"/>
+    <w:lsdException w:name="Light Grid Accent 3" w:uiPriority="62"/>
+    <w:lsdException w:name="Medium Shading 1 Accent 3" w:uiPriority="63"/>
+    <w:lsdException w:name="Medium Shading 2 Accent 3" w:uiPriority="64"/>
+    <w:lsdException w:name="Medium List 1 Accent 3" w:uiPriority="65"/>
+    <w:lsdException w:name="Medium List 2 Accent 3" w:uiPriority="66"/>
+    <w:lsdException w:name="Medium Grid 1 Accent 3" w:uiPriority="67"/>
+    <w:lsdException w:name="Medium Grid 2 Accent 3" w:uiPriority="68"/>
+    <w:lsdException w:name="Medium Grid 3 Accent 3" w:uiPriority="69"/>
+    <w:lsdException w:name="Dark List Accent 3" w:uiPriority="70"/>
+    <w:lsdException w:name="Colorful Shading Accent 3" w:uiPriority="71"/>
+    <w:lsdException w:name="Colorful List Accent 3" w:uiPriority="72"/>
+    <w:lsdException w:name="Colorful Grid Accent 3" w:uiPriority="73"/>
+    <w:lsdException w:name="Light Shading Accent 4" w:uiPriority="60"/>
+    <w:lsdException w:name="Light List Accent 4" w:uiPriority="61"/>
+    <w:lsdException w:name="Light Grid Accent 4" w:uiPriority="62"/>
+    <w:lsdException w:name="Medium Shading 1 Accent 4" w:uiPriority="63"/>
+    <w:lsdException w:name="Medium Shading 2 Accent 4" w:uiPriority="64"/>
+    <w:lsdException w:name="Medium List 1 Accent 4" w:uiPriority="65"/>
+    <w:lsdException w:name="Medium List 2 Accent 4" w:uiPriority="66"/>
+    <w:lsdException w:name="Medium Grid 1 Accent 4" w:uiPriority="67"/>
+    <w:lsdException w:name="Medium Grid 2 Accent 4" w:uiPriority="68"/>
+    <w:lsdException w:name="Medium Grid 3 Accent 4" w:uiPriority="69"/>
+    <w:lsdException w:name="Dark List Accent 4" w:uiPriority="70"/>
+    <w:lsdException w:name="Colorful Shading Accent 4" w:uiPriority="71"/>
+    <w:lsdException w:name="Colorful List Accent 4" w:uiPriority="72"/>
+    <w:lsdException w:name="Colorful Grid Accent 4" w:uiPriority="73"/>
+    <w:lsdException w:name="Light Shading Accent 5" w:uiPriority="60"/>
+    <w:lsdException w:name="Light List Accent 5" w:uiPriority="61"/>
+    <w:lsdException w:name="Light Grid Accent 5" w:uiPriority="62"/>
+    <w:lsdException w:name="Medium Shading 1 Accent 5" w:uiPriority="63"/>
+    <w:lsdException w:name="Medium Shading 2 Accent 5" w:uiPriority="64"/>
+    <w:lsdException w:name="Medium List 1 Accent 5" w:uiPriority="65"/>
+    <w:lsdException w:name="Medium List 2 Accent 5" w:uiPriority="66"/>
+    <w:lsdException w:name="Medium Grid 1 Accent 5" w:uiPriority="67"/>
+    <w:lsdException w:name="Medium Grid 2 Accent 5" w:uiPriority="68"/>
+    <w:lsdException w:name="Medium Grid 3 Accent 5" w:uiPriority="69"/>
+    <w:lsdException w:name="Dark List Accent 5" w:uiPriority="70"/>
+    <w:lsdException w:name="Colorful Shading Accent 5" w:uiPriority="71"/>
+    <w:lsdException w:name="Colorful List Accent 5" w:uiPriority="72"/>
+    <w:lsdException w:name="Colorful Grid Accent 5" w:uiPriority="73"/>
+    <w:lsdException w:name="Light Shading Accent 6" w:uiPriority="60"/>
+    <w:lsdException w:name="Light List Accent 6" w:uiPriority="61"/>
+    <w:lsdException w:name="Light Grid Accent 6" w:uiPriority="62"/>
+    <w:lsdException w:name="Medium Shading 1 Accent 6" w:uiPriority="63"/>
+    <w:lsdException w:name="Medium Shading 2 Accent 6" w:uiPriority="64"/>
+    <w:lsdException w:name="Medium List 1 Accent 6" w:uiPriority="65"/>
+    <w:lsdException w:name="Medium List 2 Accent 6" w:uiPriority="66"/>
+    <w:lsdException w:name="Medium Grid 1 Accent 6" w:uiPriority="67"/>
+    <w:lsdException w:name="Medium Grid 2 Accent 6" w:uiPriority="68"/>
+    <w:lsdException w:name="Medium Grid 3 Accent 6" w:uiPriority="69"/>
+    <w:lsdException w:name="Dark List Accent 6" w:uiPriority="70"/>
+    <w:lsdException w:name="Colorful Shading Accent 6" w:uiPriority="71"/>
+    <w:lsdException w:name="Colorful List Accent 6" w:uiPriority="72"/>
+    <w:lsdException w:name="Colorful Grid Accent 6" w:uiPriority="73"/>
+    <w:lsdException w:name="Subtle Emphasis" w:uiPriority="19" w:qFormat="1"/>
+    <w:lsdException w:name="Intense Emphasis" w:uiPriority="21" w:qFormat="1"/>
+    <w:lsdException w:name="Subtle Reference" w:uiPriority="31" w:qFormat="1"/>
+    <w:lsdException w:name="Intense Reference" w:uiPriority="32" w:qFormat="1"/>
+    <w:lsdException w:name="Book Title" w:uiPriority="33" w:qFormat="1"/>
+    <w:lsdException w:name="Bibliography" w:semiHidden="1" w:uiPriority="37" w:unhideWhenUsed="1"/>
+    <w:lsdException w:name="TOC Heading" w:semiHidden="1" w:uiPriority="39" w:unhideWhenUsed="1" w:qFormat="1"/>
+    <w:lsdException w:name="Plain Table 1" w:uiPriority="41"/>
+    <w:lsdException w:name="Plain Table 2" w:uiPriority="42"/>
+    <w:lsdException w:name="Plain Table 3" w:uiPriority="43"/>
+    <w:lsdException w:name="Plain Table 4" w:uiPriority="44"/>
+    <w:lsdException w:name="Plain Table 5" w:uiPriority="45"/>
+    <w:lsdException w:name="Grid Table Light" w:uiPriority="40"/>
+    <w:lsdException w:name="Grid Table 1 Light" w:uiPriority="46"/>
+    <w:lsdException w:name="Grid Table 2" w:uiPriority="47"/>
+    <w:lsdException w:name="Grid Table 3" w:uiPriority="48"/>
+    <w:lsdException w:name="Grid Table 4" w:uiPriority="49"/>
+    <w:lsdException w:name="Grid Table 5 Dark" w:uiPriority="50"/>
+    <w:lsdException w:name="Grid Table 6 Colorful" w:uiPriority="51"/>
+    <w:lsdException w:name="Grid Table 7 Colorful" w:uiPriority="52"/>
+    <w:lsdException w:name="Grid Table 1 Light Accent 1" w:uiPriority="46"/>
+    <w:lsdException w:name="Grid Table 2 Accent 1" w:uiPriority="47"/>
+    <w:lsdException w:name="Grid Table 3 Accent 1" w:uiPriority="48"/>
+    <w:lsdException w:name="Grid Table 4 Accent 1" w:uiPriority="49"/>
+    <w:lsdException w:name="Grid Table 5 Dark Accent 1" w:uiPriority="50"/>
+    <w:lsdException w:name="Grid Table 6 Colorful Accent 1" w:uiPriority="51"/>
+    <w:lsdException w:name="Grid Table 7 Colorful Accent 1" w:uiPriority="52"/>
+    <w:lsdException w:name="Grid Table 1 Light Accent 2" w:uiPriority="46"/>
+    <w:lsdException w:name="Grid Table 2 Accent 2" w:uiPriority="47"/>
+    <w:lsdException w:name="Grid Table 3 Accent 2" w:uiPriority="48"/>
+    <w:lsdException w:name="Grid Table 4 Accent 2" w:uiPriority="49"/>
+    <w:lsdException w:name="Grid Table 5 Dark Accent 2" w:uiPriority="50"/>
+    <w:lsdException w:name="Grid Table 6 Colorful Accent 2" w:uiPriority="51"/>
+    <w:lsdException w:name="Grid Table 7 Colorful Accent 2" w:uiPriority="52"/>
+    <w:lsdException w:name="Grid Table 1 Light Accent 3" w:uiPriority="46"/>
+    <w:lsdException w:name="Grid Table 2 Accent 3" w:uiPriority="47"/>
+    <w:lsdException w:name="Grid Table 3 Accent 3" w:uiPriority="48"/>
+    <w:lsdException w:name="Grid Table 4 Accent 3" w:uiPriority="49"/>
+    <w:lsdException w:name="Grid Table 5 Dark Accent 3" w:uiPriority="50"/>
+    <w:lsdException w:name="Grid Table 6 Colorful Accent 3" w:uiPriority="51"/>
+    <w:lsdException w:name="Grid Table 7 Colorful Accent 3" w:uiPriority="52"/>
+    <w:lsdException w:name="Grid Table 1 Light Accent 4" w:uiPriority="46"/>
+    <w:lsdException w:name="Grid Table 2 Accent 4" w:uiPriority="47"/>
+    <w:lsdException w:name="Grid Table 3 Accent 4" w:uiPriority="48"/>
+    <w:lsdException w:name="Grid Table 4 Accent 4" w:uiPriority="49"/>
+    <w:lsdException w:name="Grid Table 5 Dark Accent 4" w:uiPriority="50"/>
+    <w:lsdException w:name="Grid Table 6 Colorful Accent 4" w:uiPriority="51"/>
+    <w:lsdException w:name="Grid Table 7 Colorful Accent 4" w:uiPriority="52"/>
+    <w:lsdException w:name="Grid Table 1 Light Accent 5" w:uiPriority="46"/>
+    <w:lsdException w:name="Grid Table 2 Accent 5" w:uiPriority="47"/>
+    <w:lsdException w:name="Grid Table 3 Accent 5" w:uiPriority="48"/>
+    <w:lsdException w:name="Grid Table 4 Accent 5" w:uiPriority="49"/>
+    <w:lsdException w:name="Grid Table 5 Dark Accent 5" w:uiPriority="50"/>
+    <w:lsdException w:name="Grid Table 6 Colorful Accent 5" w:uiPriority="51"/>
+    <w:lsdException w:name="Grid Table 7 Colorful Accent 5" w:uiPriority="52"/>
+    <w:lsdException w:name="Grid Table 1 Light Accent 6" w:uiPriority="46"/>
+    <w:lsdException w:name="Grid Table 2 Accent 6" w:uiPriority="47"/>
+    <w:lsdException w:name="Grid Table 3 Accent 6" w:uiPriority="48"/>
+    <w:lsdException w:name="Grid Table 4 Accent 6" w:uiPriority="49"/>
+    <w:lsdException w:name="Grid Table 5 Dark Accent 6" w:uiPriority="50"/>
+    <w:lsdException w:name="Grid Table 6 Colorful Accent 6" w:uiPriority="51"/>
+    <w:lsdException w:name="Grid Table 7 Colorful Accent 6" w:uiPriority="52"/>
+    <w:lsdException w:name="List Table 1 Light" w:uiPriority="46"/>
+    <w:lsdException w:name="List Table 2" w:uiPriority="47"/>
+    <w:lsdException w:name="List Table 3" w:uiPriority="48"/>
+    <w:lsdException w:name="List Table 4" w:uiPriority="49"/>
+    <w:lsdException w:name="List Table 5 Dark" w:uiPriority="50"/>
+    <w:lsdException w:name="List Table 6 Colorful" w:uiPriority="51"/>
+    <w:lsdException w:name="List Table 7 Colorful" w:uiPriority="52"/>
+    <w:lsdException w:name="List Table 1 Light Accent 1" w:uiPriority="46"/>
+    <w:lsdException w:name="List Table 2 Accent 1" w:uiPriority="47"/>
+    <w:lsdException w:name="List Table 3 Accent 1" w:uiPriority="48"/>
+    <w:lsdException w:name="List Table 4 Accent 1" w:uiPriority="49"/>
+    <w:lsdException w:name="List Table 5 Dark Accent 1" w:uiPriority="50"/>
+    <w:lsdException w:name="List Table 6 Colorful Accent 1" w:uiPriority="51"/>
+    <w:lsdException w:name="List Table 7 Colorful Accent 1" w:uiPriority="52"/>
+    <w:lsdException w:name="List Table 1 Light Accent 2" w:uiPriority="46"/>
+    <w:lsdException w:name="List Table 2 Accent 2" w:uiPriority="47"/>
+    <w:lsdException w:name="List Table 3 Accent 2" w:uiPriority="48"/>
+    <w:lsdException w:name="List Table 4 Accent 2" w:uiPriority="49"/>
+    <w:lsdException w:name="List Table 5 Dark Accent 2" w:uiPriority="50"/>
+    <w:lsdException w:name="List Table 6 Colorful Accent 2" w:uiPriority="51"/>
+    <w:lsdException w:name="List Table 7 Colorful Accent 2" w:uiPriority="52"/>
+    <w:lsdException w:name="List Table 1 Light Accent 3" w:uiPriority="46"/>
+    <w:lsdException w:name="List Table 2 Accent 3" w:uiPriority="47"/>
+    <w:lsdException w:name="List Table 3 Accent 3" w:uiPriority="48"/>
+    <w:lsdException w:name="List Table 4 Accent 3" w:uiPriority="49"/>
+    <w:lsdException w:name="List Table 5 Dark Accent 3" w:uiPriority="50"/>
+    <w:lsdException w:name="List Table 6 Colorful Accent 3" w:uiPriority="51"/>
+    <w:lsdException w:name="List Table 7 Colorful Accent 3" w:uiPriority="52"/>
+    <w:lsdException w:name="List Table 1 Light Accent 4" w:uiPriority="46"/>
+    <w:lsdException w:name="List Table 2 Accent 4" w:uiPriority="47"/>
+    <w:lsdException w:name="List Table 3 Accent 4" w:uiPriority="48"/>
+    <w:lsdException w:name="List Table 4 Accent 4" w:uiPriority="49"/>
+    <w:lsdException w:name="List Table 5 Dark Accent 4" w:uiPriority="50"/>
+    <w:lsdException w:name="List Table 6 Colorful Accent 4" w:uiPriority="51"/>
+    <w:lsdException w:name="List Table 7 Colorful Accent 4" w:uiPriority="52"/>
+    <w:lsdException w:name="List Table 1 Light Accent 5" w:uiPriority="46"/>
+    <w:lsdException w:name="List Table 2 Accent 5" w:uiPriority="47"/>
+    <w:lsdException w:name="List Table 3 Accent 5" w:uiPriority="48"/>
+    <w:lsdException w:name="List Table 4 Accent 5" w:uiPriority="49"/>
+    <w:lsdException w:name="List Table 5 Dark Accent 5" w:uiPriority="50"/>
+    <w:lsdException w:name="List Table 6 Colorful Accent 5" w:uiPriority="51"/>
+    <w:lsdException w:name="List Table 7 Colorful Accent 5" w:uiPriority="52"/>
+    <w:lsdException w:name="List Table 1 Light Accent 6" w:uiPriority="46"/>
+    <w:lsdException w:name="List Table 2 Accent 6" w:uiPriority="47"/>
+    <w:lsdException w:name="List Table 3 Accent 6" w:uiPriority="48"/>
+    <w:lsdException w:name="List Table 4 Accent 6" w:uiPriority="49"/>
+    <w:lsdException w:name="List Table 5 Dark Accent 6" w:uiPriority="50"/>
+    <w:lsdException w:name="List Table 6 Colorful Accent 6" w:uiPriority="51"/>
+    <w:lsdException w:name="List Table 7 Colorful Accent 6" w:uiPriority="52"/>
   </w:latentStyles>
   <w:style w:type="paragraph" w:default="1" w:styleId="Norml">
     <w:name w:val="Normal"/>
@@ -2254,196 +2746,6 @@
 </w:styles>
 </file>
 
-<file path=word/stylesWithEffects.xml><?xml version="1.0" encoding="utf-8"?>
-<w:styles xmlns:wpc="http://schemas.microsoft.com/office/word/2010/wordprocessingCanvas" xmlns:mc="http://schemas.openxmlformats.org/markup-compatibility/2006" xmlns:o="urn:schemas-microsoft-com:office:office" xmlns:r="http://schemas.openxmlformats.org/officeDocument/2006/relationships" xmlns:m="http://schemas.openxmlformats.org/officeDocument/2006/math" xmlns:v="urn:schemas-microsoft-com:vml" xmlns:wp14="http://schemas.microsoft.com/office/word/2010/wordprocessingDrawing" xmlns:wp="http://schemas.openxmlformats.org/drawingml/2006/wordprocessingDrawing" xmlns:w10="urn:schemas-microsoft-com:office:word" xmlns:w="http://schemas.openxmlformats.org/wordprocessingml/2006/main" xmlns:w14="http://schemas.microsoft.com/office/word/2010/wordml" xmlns:wpg="http://schemas.microsoft.com/office/word/2010/wordprocessingGroup" xmlns:wpi="http://schemas.microsoft.com/office/word/2010/wordprocessingInk" xmlns:wne="http://schemas.microsoft.com/office/word/2006/wordml" xmlns:wps="http://schemas.microsoft.com/office/word/2010/wordprocessingShape" mc:Ignorable="w14 wp14">
-  <w:docDefaults>
-    <w:rPrDefault>
-      <w:rPr>
-        <w:rFonts w:asciiTheme="minorHAnsi" w:eastAsiaTheme="minorEastAsia" w:hAnsiTheme="minorHAnsi" w:cstheme="minorBidi"/>
-        <w:sz w:val="22"/>
-        <w:szCs w:val="22"/>
-        <w:lang w:val="hu-HU" w:eastAsia="hu-HU" w:bidi="ar-SA"/>
-      </w:rPr>
-    </w:rPrDefault>
-    <w:pPrDefault>
-      <w:pPr>
-        <w:spacing w:after="200" w:line="276" w:lineRule="auto"/>
-      </w:pPr>
-    </w:pPrDefault>
-  </w:docDefaults>
-  <w:latentStyles w:defLockedState="0" w:defUIPriority="99" w:defSemiHidden="1" w:defUnhideWhenUsed="1" w:defQFormat="0" w:count="267">
-    <w:lsdException w:name="Normal" w:semiHidden="0" w:uiPriority="0" w:unhideWhenUsed="0" w:qFormat="1"/>
-    <w:lsdException w:name="heading 1" w:semiHidden="0" w:uiPriority="9" w:unhideWhenUsed="0" w:qFormat="1"/>
-    <w:lsdException w:name="heading 2" w:uiPriority="9" w:qFormat="1"/>
-    <w:lsdException w:name="heading 3" w:uiPriority="9" w:qFormat="1"/>
-    <w:lsdException w:name="heading 4" w:uiPriority="9" w:qFormat="1"/>
-    <w:lsdException w:name="heading 5" w:uiPriority="9" w:qFormat="1"/>
-    <w:lsdException w:name="heading 6" w:uiPriority="9" w:qFormat="1"/>
-    <w:lsdException w:name="heading 7" w:uiPriority="9" w:qFormat="1"/>
-    <w:lsdException w:name="heading 8" w:uiPriority="9" w:qFormat="1"/>
-    <w:lsdException w:name="heading 9" w:uiPriority="9" w:qFormat="1"/>
-    <w:lsdException w:name="toc 1" w:uiPriority="39"/>
-    <w:lsdException w:name="toc 2" w:uiPriority="39"/>
-    <w:lsdException w:name="toc 3" w:uiPriority="39"/>
-    <w:lsdException w:name="toc 4" w:uiPriority="39"/>
-    <w:lsdException w:name="toc 5" w:uiPriority="39"/>
-    <w:lsdException w:name="toc 6" w:uiPriority="39"/>
-    <w:lsdException w:name="toc 7" w:uiPriority="39"/>
-    <w:lsdException w:name="toc 8" w:uiPriority="39"/>
-    <w:lsdException w:name="toc 9" w:uiPriority="39"/>
-    <w:lsdException w:name="caption" w:uiPriority="35" w:qFormat="1"/>
-    <w:lsdException w:name="Title" w:semiHidden="0" w:uiPriority="10" w:unhideWhenUsed="0" w:qFormat="1"/>
-    <w:lsdException w:name="Default Paragraph Font" w:uiPriority="1"/>
-    <w:lsdException w:name="Subtitle" w:semiHidden="0" w:uiPriority="11" w:unhideWhenUsed="0" w:qFormat="1"/>
-    <w:lsdException w:name="Strong" w:semiHidden="0" w:uiPriority="22" w:unhideWhenUsed="0" w:qFormat="1"/>
-    <w:lsdException w:name="Emphasis" w:semiHidden="0" w:uiPriority="20" w:unhideWhenUsed="0" w:qFormat="1"/>
-    <w:lsdException w:name="Table Grid" w:semiHidden="0" w:uiPriority="59" w:unhideWhenUsed="0"/>
-    <w:lsdException w:name="Placeholder Text" w:unhideWhenUsed="0"/>
-    <w:lsdException w:name="No Spacing" w:semiHidden="0" w:uiPriority="1" w:unhideWhenUsed="0" w:qFormat="1"/>
-    <w:lsdException w:name="Light Shading" w:semiHidden="0" w:uiPriority="60" w:unhideWhenUsed="0"/>
-    <w:lsdException w:name="Light List" w:semiHidden="0" w:uiPriority="61" w:unhideWhenUsed="0"/>
-    <w:lsdException w:name="Light Grid" w:semiHidden="0" w:uiPriority="62" w:unhideWhenUsed="0"/>
-    <w:lsdException w:name="Medium Shading 1" w:semiHidden="0" w:uiPriority="63" w:unhideWhenUsed="0"/>
-    <w:lsdException w:name="Medium Shading 2" w:semiHidden="0" w:uiPriority="64" w:unhideWhenUsed="0"/>
-    <w:lsdException w:name="Medium List 1" w:semiHidden="0" w:uiPriority="65" w:unhideWhenUsed="0"/>
-    <w:lsdException w:name="Medium List 2" w:semiHidden="0" w:uiPriority="66" w:unhideWhenUsed="0"/>
-    <w:lsdException w:name="Medium Grid 1" w:semiHidden="0" w:uiPriority="67" w:unhideWhenUsed="0"/>
-    <w:lsdException w:name="Medium Grid 2" w:semiHidden="0" w:uiPriority="68" w:unhideWhenUsed="0"/>
-    <w:lsdException w:name="Medium Grid 3" w:semiHidden="0" w:uiPriority="69" w:unhideWhenUsed="0"/>
-    <w:lsdException w:name="Dark List" w:semiHidden="0" w:uiPriority="70" w:unhideWhenUsed="0"/>
-    <w:lsdException w:name="Colorful Shading" w:semiHidden="0" w:uiPriority="71" w:unhideWhenUsed="0"/>
-    <w:lsdException w:name="Colorful List" w:semiHidden="0" w:uiPriority="72" w:unhideWhenUsed="0"/>
-    <w:lsdException w:name="Colorful Grid" w:semiHidden="0" w:uiPriority="73" w:unhideWhenUsed="0"/>
-    <w:lsdException w:name="Light Shading Accent 1" w:semiHidden="0" w:uiPriority="60" w:unhideWhenUsed="0"/>
-    <w:lsdException w:name="Light List Accent 1" w:semiHidden="0" w:uiPriority="61" w:unhideWhenUsed="0"/>
-    <w:lsdException w:name="Light Grid Accent 1" w:semiHidden="0" w:uiPriority="62" w:unhideWhenUsed="0"/>
-    <w:lsdException w:name="Medium Shading 1 Accent 1" w:semiHidden="0" w:uiPriority="63" w:unhideWhenUsed="0"/>
-    <w:lsdException w:name="Medium Shading 2 Accent 1" w:semiHidden="0" w:uiPriority="64" w:unhideWhenUsed="0"/>
-    <w:lsdException w:name="Medium List 1 Accent 1" w:semiHidden="0" w:uiPriority="65" w:unhideWhenUsed="0"/>
-    <w:lsdException w:name="Revision" w:unhideWhenUsed="0"/>
-    <w:lsdException w:name="List Paragraph" w:semiHidden="0" w:uiPriority="34" w:unhideWhenUsed="0" w:qFormat="1"/>
-    <w:lsdException w:name="Quote" w:semiHidden="0" w:uiPriority="29" w:unhideWhenUsed="0" w:qFormat="1"/>
-    <w:lsdException w:name="Intense Quote" w:semiHidden="0" w:uiPriority="30" w:unhideWhenUsed="0" w:qFormat="1"/>
-    <w:lsdException w:name="Medium List 2 Accent 1" w:semiHidden="0" w:uiPriority="66" w:unhideWhenUsed="0"/>
-    <w:lsdException w:name="Medium Grid 1 Accent 1" w:semiHidden="0" w:uiPriority="67" w:unhideWhenUsed="0"/>
-    <w:lsdException w:name="Medium Grid 2 Accent 1" w:semiHidden="0" w:uiPriority="68" w:unhideWhenUsed="0"/>
-    <w:lsdException w:name="Medium Grid 3 Accent 1" w:semiHidden="0" w:uiPriority="69" w:unhideWhenUsed="0"/>
-    <w:lsdException w:name="Dark List Accent 1" w:semiHidden="0" w:uiPriority="70" w:unhideWhenUsed="0"/>
-    <w:lsdException w:name="Colorful Shading Accent 1" w:semiHidden="0" w:uiPriority="71" w:unhideWhenUsed="0"/>
-    <w:lsdException w:name="Colorful List Accent 1" w:semiHidden="0" w:uiPriority="72" w:unhideWhenUsed="0"/>
-    <w:lsdException w:name="Colorful Grid Accent 1" w:semiHidden="0" w:uiPriority="73" w:unhideWhenUsed="0"/>
-    <w:lsdException w:name="Light Shading Accent 2" w:semiHidden="0" w:uiPriority="60" w:unhideWhenUsed="0"/>
-    <w:lsdException w:name="Light List Accent 2" w:semiHidden="0" w:uiPriority="61" w:unhideWhenUsed="0"/>
-    <w:lsdException w:name="Light Grid Accent 2" w:semiHidden="0" w:uiPriority="62" w:unhideWhenUsed="0"/>
-    <w:lsdException w:name="Medium Shading 1 Accent 2" w:semiHidden="0" w:uiPriority="63" w:unhideWhenUsed="0"/>
-    <w:lsdException w:name="Medium Shading 2 Accent 2" w:semiHidden="0" w:uiPriority="64" w:unhideWhenUsed="0"/>
-    <w:lsdException w:name="Medium List 1 Accent 2" w:semiHidden="0" w:uiPriority="65" w:unhideWhenUsed="0"/>
-    <w:lsdException w:name="Medium List 2 Accent 2" w:semiHidden="0" w:uiPriority="66" w:unhideWhenUsed="0"/>
-    <w:lsdException w:name="Medium Grid 1 Accent 2" w:semiHidden="0" w:uiPriority="67" w:unhideWhenUsed="0"/>
-    <w:lsdException w:name="Medium Grid 2 Accent 2" w:semiHidden="0" w:uiPriority="68" w:unhideWhenUsed="0"/>
-    <w:lsdException w:name="Medium Grid 3 Accent 2" w:semiHidden="0" w:uiPriority="69" w:unhideWhenUsed="0"/>
-    <w:lsdException w:name="Dark List Accent 2" w:semiHidden="0" w:uiPriority="70" w:unhideWhenUsed="0"/>
-    <w:lsdException w:name="Colorful Shading Accent 2" w:semiHidden="0" w:uiPriority="71" w:unhideWhenUsed="0"/>
-    <w:lsdException w:name="Colorful List Accent 2" w:semiHidden="0" w:uiPriority="72" w:unhideWhenUsed="0"/>
-    <w:lsdException w:name="Colorful Grid Accent 2" w:semiHidden="0" w:uiPriority="73" w:unhideWhenUsed="0"/>
-    <w:lsdException w:name="Light Shading Accent 3" w:semiHidden="0" w:uiPriority="60" w:unhideWhenUsed="0"/>
-    <w:lsdException w:name="Light List Accent 3" w:semiHidden="0" w:uiPriority="61" w:unhideWhenUsed="0"/>
-    <w:lsdException w:name="Light Grid Accent 3" w:semiHidden="0" w:uiPriority="62" w:unhideWhenUsed="0"/>
-    <w:lsdException w:name="Medium Shading 1 Accent 3" w:semiHidden="0" w:uiPriority="63" w:unhideWhenUsed="0"/>
-    <w:lsdException w:name="Medium Shading 2 Accent 3" w:semiHidden="0" w:uiPriority="64" w:unhideWhenUsed="0"/>
-    <w:lsdException w:name="Medium List 1 Accent 3" w:semiHidden="0" w:uiPriority="65" w:unhideWhenUsed="0"/>
-    <w:lsdException w:name="Medium List 2 Accent 3" w:semiHidden="0" w:uiPriority="66" w:unhideWhenUsed="0"/>
-    <w:lsdException w:name="Medium Grid 1 Accent 3" w:semiHidden="0" w:uiPriority="67" w:unhideWhenUsed="0"/>
-    <w:lsdException w:name="Medium Grid 2 Accent 3" w:semiHidden="0" w:uiPriority="68" w:unhideWhenUsed="0"/>
-    <w:lsdException w:name="Medium Grid 3 Accent 3" w:semiHidden="0" w:uiPriority="69" w:unhideWhenUsed="0"/>
-    <w:lsdException w:name="Dark List Accent 3" w:semiHidden="0" w:uiPriority="70" w:unhideWhenUsed="0"/>
-    <w:lsdException w:name="Colorful Shading Accent 3" w:semiHidden="0" w:uiPriority="71" w:unhideWhenUsed="0"/>
-    <w:lsdException w:name="Colorful List Accent 3" w:semiHidden="0" w:uiPriority="72" w:unhideWhenUsed="0"/>
-    <w:lsdException w:name="Colorful Grid Accent 3" w:semiHidden="0" w:uiPriority="73" w:unhideWhenUsed="0"/>
-    <w:lsdException w:name="Light Shading Accent 4" w:semiHidden="0" w:uiPriority="60" w:unhideWhenUsed="0"/>
-    <w:lsdException w:name="Light List Accent 4" w:semiHidden="0" w:uiPriority="61" w:unhideWhenUsed="0"/>
-    <w:lsdException w:name="Light Grid Accent 4" w:semiHidden="0" w:uiPriority="62" w:unhideWhenUsed="0"/>
-    <w:lsdException w:name="Medium Shading 1 Accent 4" w:semiHidden="0" w:uiPriority="63" w:unhideWhenUsed="0"/>
-    <w:lsdException w:name="Medium Shading 2 Accent 4" w:semiHidden="0" w:uiPriority="64" w:unhideWhenUsed="0"/>
-    <w:lsdException w:name="Medium List 1 Accent 4" w:semiHidden="0" w:uiPriority="65" w:unhideWhenUsed="0"/>
-    <w:lsdException w:name="Medium List 2 Accent 4" w:semiHidden="0" w:uiPriority="66" w:unhideWhenUsed="0"/>
-    <w:lsdException w:name="Medium Grid 1 Accent 4" w:semiHidden="0" w:uiPriority="67" w:unhideWhenUsed="0"/>
-    <w:lsdException w:name="Medium Grid 2 Accent 4" w:semiHidden="0" w:uiPriority="68" w:unhideWhenUsed="0"/>
-    <w:lsdException w:name="Medium Grid 3 Accent 4" w:semiHidden="0" w:uiPriority="69" w:unhideWhenUsed="0"/>
-    <w:lsdException w:name="Dark List Accent 4" w:semiHidden="0" w:uiPriority="70" w:unhideWhenUsed="0"/>
-    <w:lsdException w:name="Colorful Shading Accent 4" w:semiHidden="0" w:uiPriority="71" w:unhideWhenUsed="0"/>
-    <w:lsdException w:name="Colorful List Accent 4" w:semiHidden="0" w:uiPriority="72" w:unhideWhenUsed="0"/>
-    <w:lsdException w:name="Colorful Grid Accent 4" w:semiHidden="0" w:uiPriority="73" w:unhideWhenUsed="0"/>
-    <w:lsdException w:name="Light Shading Accent 5" w:semiHidden="0" w:uiPriority="60" w:unhideWhenUsed="0"/>
-    <w:lsdException w:name="Light List Accent 5" w:semiHidden="0" w:uiPriority="61" w:unhideWhenUsed="0"/>
-    <w:lsdException w:name="Light Grid Accent 5" w:semiHidden="0" w:uiPriority="62" w:unhideWhenUsed="0"/>
-    <w:lsdException w:name="Medium Shading 1 Accent 5" w:semiHidden="0" w:uiPriority="63" w:unhideWhenUsed="0"/>
-    <w:lsdException w:name="Medium Shading 2 Accent 5" w:semiHidden="0" w:uiPriority="64" w:unhideWhenUsed="0"/>
-    <w:lsdException w:name="Medium List 1 Accent 5" w:semiHidden="0" w:uiPriority="65" w:unhideWhenUsed="0"/>
-    <w:lsdException w:name="Medium List 2 Accent 5" w:semiHidden="0" w:uiPriority="66" w:unhideWhenUsed="0"/>
-    <w:lsdException w:name="Medium Grid 1 Accent 5" w:semiHidden="0" w:uiPriority="67" w:unhideWhenUsed="0"/>
-    <w:lsdException w:name="Medium Grid 2 Accent 5" w:semiHidden="0" w:uiPriority="68" w:unhideWhenUsed="0"/>
-    <w:lsdException w:name="Medium Grid 3 Accent 5" w:semiHidden="0" w:uiPriority="69" w:unhideWhenUsed="0"/>
-    <w:lsdException w:name="Dark List Accent 5" w:semiHidden="0" w:uiPriority="70" w:unhideWhenUsed="0"/>
-    <w:lsdException w:name="Colorful Shading Accent 5" w:semiHidden="0" w:uiPriority="71" w:unhideWhenUsed="0"/>
-    <w:lsdException w:name="Colorful List Accent 5" w:semiHidden="0" w:uiPriority="72" w:unhideWhenUsed="0"/>
-    <w:lsdException w:name="Colorful Grid Accent 5" w:semiHidden="0" w:uiPriority="73" w:unhideWhenUsed="0"/>
-    <w:lsdException w:name="Light Shading Accent 6" w:semiHidden="0" w:uiPriority="60" w:unhideWhenUsed="0"/>
-    <w:lsdException w:name="Light List Accent 6" w:semiHidden="0" w:uiPriority="61" w:unhideWhenUsed="0"/>
-    <w:lsdException w:name="Light Grid Accent 6" w:semiHidden="0" w:uiPriority="62" w:unhideWhenUsed="0"/>
-    <w:lsdException w:name="Medium Shading 1 Accent 6" w:semiHidden="0" w:uiPriority="63" w:unhideWhenUsed="0"/>
-    <w:lsdException w:name="Medium Shading 2 Accent 6" w:semiHidden="0" w:uiPriority="64" w:unhideWhenUsed="0"/>
-    <w:lsdException w:name="Medium List 1 Accent 6" w:semiHidden="0" w:uiPriority="65" w:unhideWhenUsed="0"/>
-    <w:lsdException w:name="Medium List 2 Accent 6" w:semiHidden="0" w:uiPriority="66" w:unhideWhenUsed="0"/>
-    <w:lsdException w:name="Medium Grid 1 Accent 6" w:semiHidden="0" w:uiPriority="67" w:unhideWhenUsed="0"/>
-    <w:lsdException w:name="Medium Grid 2 Accent 6" w:semiHidden="0" w:uiPriority="68" w:unhideWhenUsed="0"/>
-    <w:lsdException w:name="Medium Grid 3 Accent 6" w:semiHidden="0" w:uiPriority="69" w:unhideWhenUsed="0"/>
-    <w:lsdException w:name="Dark List Accent 6" w:semiHidden="0" w:uiPriority="70" w:unhideWhenUsed="0"/>
-    <w:lsdException w:name="Colorful Shading Accent 6" w:semiHidden="0" w:uiPriority="71" w:unhideWhenUsed="0"/>
-    <w:lsdException w:name="Colorful List Accent 6" w:semiHidden="0" w:uiPriority="72" w:unhideWhenUsed="0"/>
-    <w:lsdException w:name="Colorful Grid Accent 6" w:semiHidden="0" w:uiPriority="73" w:unhideWhenUsed="0"/>
-    <w:lsdException w:name="Subtle Emphasis" w:semiHidden="0" w:uiPriority="19" w:unhideWhenUsed="0" w:qFormat="1"/>
-    <w:lsdException w:name="Intense Emphasis" w:semiHidden="0" w:uiPriority="21" w:unhideWhenUsed="0" w:qFormat="1"/>
-    <w:lsdException w:name="Subtle Reference" w:semiHidden="0" w:uiPriority="31" w:unhideWhenUsed="0" w:qFormat="1"/>
-    <w:lsdException w:name="Intense Reference" w:semiHidden="0" w:uiPriority="32" w:unhideWhenUsed="0" w:qFormat="1"/>
-    <w:lsdException w:name="Book Title" w:semiHidden="0" w:uiPriority="33" w:unhideWhenUsed="0" w:qFormat="1"/>
-    <w:lsdException w:name="Bibliography" w:uiPriority="37"/>
-    <w:lsdException w:name="TOC Heading" w:uiPriority="39" w:qFormat="1"/>
-  </w:latentStyles>
-  <w:style w:type="paragraph" w:default="1" w:styleId="Norml">
-    <w:name w:val="Normal"/>
-    <w:qFormat/>
-  </w:style>
-  <w:style w:type="character" w:default="1" w:styleId="Bekezdsalapbettpusa">
-    <w:name w:val="Default Paragraph Font"/>
-    <w:uiPriority w:val="1"/>
-    <w:semiHidden/>
-    <w:unhideWhenUsed/>
-  </w:style>
-  <w:style w:type="table" w:default="1" w:styleId="Normltblzat">
-    <w:name w:val="Normal Table"/>
-    <w:uiPriority w:val="99"/>
-    <w:semiHidden/>
-    <w:unhideWhenUsed/>
-    <w:tblPr>
-      <w:tblInd w:w="0" w:type="dxa"/>
-      <w:tblCellMar>
-        <w:top w:w="0" w:type="dxa"/>
-        <w:left w:w="108" w:type="dxa"/>
-        <w:bottom w:w="0" w:type="dxa"/>
-        <w:right w:w="108" w:type="dxa"/>
-      </w:tblCellMar>
-    </w:tblPr>
-  </w:style>
-  <w:style w:type="numbering" w:default="1" w:styleId="Nemlista">
-    <w:name w:val="No List"/>
-    <w:uiPriority w:val="99"/>
-    <w:semiHidden/>
-    <w:unhideWhenUsed/>
-  </w:style>
-</w:styles>
-</file>
-
 <file path=word/theme/theme1.xml><?xml version="1.0" encoding="utf-8"?>
 <a:theme xmlns:a="http://schemas.openxmlformats.org/drawingml/2006/main" name="Office-téma">
   <a:themeElements>
@@ -2699,7 +3001,7 @@
   <a:extraClrSchemeLst/>
   <a:extLst>
     <a:ext uri="{05A4C25C-085E-4340-85A3-A5531E510DB2}">
-      <thm15:themeFamily xmlns:thm15="http://schemas.microsoft.com/office/thememl/2012/main" xmlns="" name="Office Theme" id="{62F939B6-93AF-4DB8-9C6B-D6C7DFDC589F}" vid="{4A3C46E8-61CC-4603-A589-7422A47A8E4A}"/>
+      <thm15:themeFamily xmlns:thm15="http://schemas.microsoft.com/office/thememl/2012/main" name="Office Theme" id="{62F939B6-93AF-4DB8-9C6B-D6C7DFDC589F}" vid="{4A3C46E8-61CC-4603-A589-7422A47A8E4A}"/>
     </a:ext>
   </a:extLst>
 </a:theme>
@@ -2710,7 +3012,7 @@
 </file>
 
 <file path=customXml/itemProps1.xml><?xml version="1.0" encoding="utf-8"?>
-<ds:datastoreItem xmlns:ds="http://schemas.openxmlformats.org/officeDocument/2006/customXml" ds:itemID="{581D267C-1FA4-43D4-8869-BB4DF114F01F}">
+<ds:datastoreItem xmlns:ds="http://schemas.openxmlformats.org/officeDocument/2006/customXml" ds:itemID="{58E51F64-1934-4E75-9892-C7FF4EB695CF}">
   <ds:schemaRefs>
     <ds:schemaRef ds:uri="http://schemas.openxmlformats.org/officeDocument/2006/bibliography"/>
   </ds:schemaRefs>

</xml_diff>